<commit_message>
fix table of contentes
</commit_message>
<xml_diff>
--- a/srs Document.docx
+++ b/srs Document.docx
@@ -88,17 +88,8 @@
           <w:sz w:val="28"/>
           <w:szCs w:val="28"/>
         </w:rPr>
-        <w:t xml:space="preserve">Justin </w:t>
-      </w:r>
-      <w:proofErr w:type="spellStart"/>
-      <w:r>
-        <w:rPr>
-          <w:sz w:val="28"/>
-          <w:szCs w:val="28"/>
-        </w:rPr>
-        <w:t>Langshaw</w:t>
-      </w:r>
-      <w:proofErr w:type="spellEnd"/>
+        <w:t>Justin Langshaw</w:t>
+      </w:r>
     </w:p>
     <w:p>
       <w:pPr>
@@ -108,21 +99,12 @@
           <w:szCs w:val="28"/>
         </w:rPr>
       </w:pPr>
-      <w:proofErr w:type="spellStart"/>
       <w:r>
         <w:rPr>
           <w:sz w:val="28"/>
           <w:szCs w:val="28"/>
         </w:rPr>
-        <w:t>Sameeh</w:t>
-      </w:r>
-      <w:proofErr w:type="spellEnd"/>
-      <w:r>
-        <w:rPr>
-          <w:sz w:val="28"/>
-          <w:szCs w:val="28"/>
-        </w:rPr>
-        <w:t xml:space="preserve"> Khan</w:t>
+        <w:t>Sameeh Khan</w:t>
       </w:r>
     </w:p>
     <w:p>
@@ -133,7 +115,6 @@
           <w:szCs w:val="28"/>
         </w:rPr>
       </w:pPr>
-      <w:proofErr w:type="spellStart"/>
       <w:r>
         <w:rPr>
           <w:sz w:val="28"/>
@@ -141,23 +122,13 @@
         </w:rPr>
         <w:t>Hasib</w:t>
       </w:r>
-      <w:proofErr w:type="spellEnd"/>
       <w:r>
         <w:rPr>
           <w:sz w:val="28"/>
           <w:szCs w:val="28"/>
         </w:rPr>
-        <w:t xml:space="preserve"> </w:t>
-      </w:r>
-      <w:proofErr w:type="spellStart"/>
-      <w:r>
-        <w:rPr>
-          <w:sz w:val="28"/>
-          <w:szCs w:val="28"/>
-        </w:rPr>
-        <w:t>habibi</w:t>
-      </w:r>
-      <w:proofErr w:type="spellEnd"/>
+        <w:t xml:space="preserve"> habibi</w:t>
+      </w:r>
     </w:p>
     <w:p>
       <w:pPr>
@@ -261,6 +232,3049 @@
     </w:p>
     <w:p>
       <w:pPr>
+        <w:rPr>
+          <w:lang w:eastAsia="ja-JP"/>
+        </w:rPr>
+      </w:pPr>
+    </w:p>
+    <w:p>
+      <w:pPr>
+        <w:rPr>
+          <w:lang w:eastAsia="ja-JP"/>
+        </w:rPr>
+      </w:pPr>
+    </w:p>
+    <w:sdt>
+      <w:sdtPr>
+        <w:id w:val="837730159"/>
+        <w:docPartObj>
+          <w:docPartGallery w:val="Table of Contents"/>
+          <w:docPartUnique/>
+        </w:docPartObj>
+      </w:sdtPr>
+      <w:sdtEndPr>
+        <w:rPr>
+          <w:rFonts w:asciiTheme="minorHAnsi" w:eastAsiaTheme="minorHAnsi" w:hAnsiTheme="minorHAnsi" w:cstheme="minorBidi"/>
+          <w:noProof/>
+          <w:color w:val="auto"/>
+          <w:sz w:val="22"/>
+          <w:szCs w:val="22"/>
+          <w:lang w:eastAsia="en-US"/>
+        </w:rPr>
+      </w:sdtEndPr>
+      <w:sdtContent>
+        <w:p>
+          <w:pPr>
+            <w:pStyle w:val="TOCHeading"/>
+          </w:pPr>
+          <w:r>
+            <w:t>Contents</w:t>
+          </w:r>
+        </w:p>
+        <w:bookmarkStart w:id="1" w:name="_GoBack"/>
+        <w:p>
+          <w:pPr>
+            <w:pStyle w:val="TOC2"/>
+            <w:tabs>
+              <w:tab w:val="right" w:leader="dot" w:pos="9350"/>
+            </w:tabs>
+            <w:rPr>
+              <w:rFonts w:eastAsiaTheme="minorEastAsia"/>
+              <w:noProof/>
+              <w:sz w:val="20"/>
+              <w:szCs w:val="20"/>
+            </w:rPr>
+          </w:pPr>
+          <w:r>
+            <w:rPr>
+              <w:sz w:val="20"/>
+              <w:szCs w:val="20"/>
+            </w:rPr>
+            <w:fldChar w:fldCharType="begin"/>
+          </w:r>
+          <w:r>
+            <w:rPr>
+              <w:sz w:val="20"/>
+              <w:szCs w:val="20"/>
+            </w:rPr>
+            <w:instrText xml:space="preserve"> TOC \o "1-3" \h \z \u </w:instrText>
+          </w:r>
+          <w:r>
+            <w:rPr>
+              <w:sz w:val="20"/>
+              <w:szCs w:val="20"/>
+            </w:rPr>
+            <w:fldChar w:fldCharType="separate"/>
+          </w:r>
+          <w:hyperlink w:anchor="_Toc479163875" w:history="1">
+            <w:r>
+              <w:rPr>
+                <w:rStyle w:val="Hyperlink"/>
+                <w:noProof/>
+                <w:sz w:val="20"/>
+                <w:szCs w:val="20"/>
+              </w:rPr>
+              <w:t>Purpose</w:t>
+            </w:r>
+            <w:r>
+              <w:rPr>
+                <w:noProof/>
+                <w:webHidden/>
+                <w:sz w:val="20"/>
+                <w:szCs w:val="20"/>
+              </w:rPr>
+              <w:tab/>
+            </w:r>
+            <w:r>
+              <w:rPr>
+                <w:noProof/>
+                <w:webHidden/>
+                <w:sz w:val="20"/>
+                <w:szCs w:val="20"/>
+              </w:rPr>
+              <w:fldChar w:fldCharType="begin"/>
+            </w:r>
+            <w:r>
+              <w:rPr>
+                <w:noProof/>
+                <w:webHidden/>
+                <w:sz w:val="20"/>
+                <w:szCs w:val="20"/>
+              </w:rPr>
+              <w:instrText xml:space="preserve"> PAGEREF _Toc479163875 \h </w:instrText>
+            </w:r>
+            <w:r>
+              <w:rPr>
+                <w:noProof/>
+                <w:webHidden/>
+                <w:sz w:val="20"/>
+                <w:szCs w:val="20"/>
+              </w:rPr>
+            </w:r>
+            <w:r>
+              <w:rPr>
+                <w:noProof/>
+                <w:webHidden/>
+                <w:sz w:val="20"/>
+                <w:szCs w:val="20"/>
+              </w:rPr>
+              <w:fldChar w:fldCharType="separate"/>
+            </w:r>
+            <w:r>
+              <w:rPr>
+                <w:noProof/>
+                <w:webHidden/>
+                <w:sz w:val="20"/>
+                <w:szCs w:val="20"/>
+              </w:rPr>
+              <w:t>2</w:t>
+            </w:r>
+            <w:r>
+              <w:rPr>
+                <w:noProof/>
+                <w:webHidden/>
+                <w:sz w:val="20"/>
+                <w:szCs w:val="20"/>
+              </w:rPr>
+              <w:fldChar w:fldCharType="end"/>
+            </w:r>
+          </w:hyperlink>
+        </w:p>
+        <w:p>
+          <w:pPr>
+            <w:pStyle w:val="TOC2"/>
+            <w:tabs>
+              <w:tab w:val="right" w:leader="dot" w:pos="9350"/>
+            </w:tabs>
+            <w:rPr>
+              <w:rFonts w:eastAsiaTheme="minorEastAsia"/>
+              <w:noProof/>
+              <w:sz w:val="20"/>
+              <w:szCs w:val="20"/>
+            </w:rPr>
+          </w:pPr>
+          <w:hyperlink w:anchor="_Toc479163876" w:history="1">
+            <w:r>
+              <w:rPr>
+                <w:rStyle w:val="Hyperlink"/>
+                <w:noProof/>
+                <w:sz w:val="20"/>
+                <w:szCs w:val="20"/>
+              </w:rPr>
+              <w:t>Document conventions</w:t>
+            </w:r>
+            <w:r>
+              <w:rPr>
+                <w:noProof/>
+                <w:webHidden/>
+                <w:sz w:val="20"/>
+                <w:szCs w:val="20"/>
+              </w:rPr>
+              <w:tab/>
+            </w:r>
+            <w:r>
+              <w:rPr>
+                <w:noProof/>
+                <w:webHidden/>
+                <w:sz w:val="20"/>
+                <w:szCs w:val="20"/>
+              </w:rPr>
+              <w:fldChar w:fldCharType="begin"/>
+            </w:r>
+            <w:r>
+              <w:rPr>
+                <w:noProof/>
+                <w:webHidden/>
+                <w:sz w:val="20"/>
+                <w:szCs w:val="20"/>
+              </w:rPr>
+              <w:instrText xml:space="preserve"> PAGEREF _Toc479163876 \h </w:instrText>
+            </w:r>
+            <w:r>
+              <w:rPr>
+                <w:noProof/>
+                <w:webHidden/>
+                <w:sz w:val="20"/>
+                <w:szCs w:val="20"/>
+              </w:rPr>
+            </w:r>
+            <w:r>
+              <w:rPr>
+                <w:noProof/>
+                <w:webHidden/>
+                <w:sz w:val="20"/>
+                <w:szCs w:val="20"/>
+              </w:rPr>
+              <w:fldChar w:fldCharType="separate"/>
+            </w:r>
+            <w:r>
+              <w:rPr>
+                <w:noProof/>
+                <w:webHidden/>
+                <w:sz w:val="20"/>
+                <w:szCs w:val="20"/>
+              </w:rPr>
+              <w:t>2</w:t>
+            </w:r>
+            <w:r>
+              <w:rPr>
+                <w:noProof/>
+                <w:webHidden/>
+                <w:sz w:val="20"/>
+                <w:szCs w:val="20"/>
+              </w:rPr>
+              <w:fldChar w:fldCharType="end"/>
+            </w:r>
+          </w:hyperlink>
+        </w:p>
+        <w:p>
+          <w:pPr>
+            <w:pStyle w:val="TOC2"/>
+            <w:tabs>
+              <w:tab w:val="right" w:leader="dot" w:pos="9350"/>
+            </w:tabs>
+            <w:rPr>
+              <w:rFonts w:eastAsiaTheme="minorEastAsia"/>
+              <w:noProof/>
+              <w:sz w:val="20"/>
+              <w:szCs w:val="20"/>
+            </w:rPr>
+          </w:pPr>
+          <w:hyperlink w:anchor="_Toc479163877" w:history="1">
+            <w:r>
+              <w:rPr>
+                <w:rStyle w:val="Hyperlink"/>
+                <w:noProof/>
+                <w:sz w:val="20"/>
+                <w:szCs w:val="20"/>
+              </w:rPr>
+              <w:t>Project scope</w:t>
+            </w:r>
+            <w:r>
+              <w:rPr>
+                <w:noProof/>
+                <w:webHidden/>
+                <w:sz w:val="20"/>
+                <w:szCs w:val="20"/>
+              </w:rPr>
+              <w:tab/>
+            </w:r>
+            <w:r>
+              <w:rPr>
+                <w:noProof/>
+                <w:webHidden/>
+                <w:sz w:val="20"/>
+                <w:szCs w:val="20"/>
+              </w:rPr>
+              <w:fldChar w:fldCharType="begin"/>
+            </w:r>
+            <w:r>
+              <w:rPr>
+                <w:noProof/>
+                <w:webHidden/>
+                <w:sz w:val="20"/>
+                <w:szCs w:val="20"/>
+              </w:rPr>
+              <w:instrText xml:space="preserve"> PAGEREF _Toc479163877 \h </w:instrText>
+            </w:r>
+            <w:r>
+              <w:rPr>
+                <w:noProof/>
+                <w:webHidden/>
+                <w:sz w:val="20"/>
+                <w:szCs w:val="20"/>
+              </w:rPr>
+            </w:r>
+            <w:r>
+              <w:rPr>
+                <w:noProof/>
+                <w:webHidden/>
+                <w:sz w:val="20"/>
+                <w:szCs w:val="20"/>
+              </w:rPr>
+              <w:fldChar w:fldCharType="separate"/>
+            </w:r>
+            <w:r>
+              <w:rPr>
+                <w:noProof/>
+                <w:webHidden/>
+                <w:sz w:val="20"/>
+                <w:szCs w:val="20"/>
+              </w:rPr>
+              <w:t>3</w:t>
+            </w:r>
+            <w:r>
+              <w:rPr>
+                <w:noProof/>
+                <w:webHidden/>
+                <w:sz w:val="20"/>
+                <w:szCs w:val="20"/>
+              </w:rPr>
+              <w:fldChar w:fldCharType="end"/>
+            </w:r>
+          </w:hyperlink>
+        </w:p>
+        <w:p>
+          <w:pPr>
+            <w:pStyle w:val="TOC2"/>
+            <w:tabs>
+              <w:tab w:val="right" w:leader="dot" w:pos="9350"/>
+            </w:tabs>
+            <w:rPr>
+              <w:rFonts w:eastAsiaTheme="minorEastAsia"/>
+              <w:noProof/>
+              <w:sz w:val="20"/>
+              <w:szCs w:val="20"/>
+            </w:rPr>
+          </w:pPr>
+          <w:hyperlink w:anchor="_Toc479163878" w:history="1">
+            <w:r>
+              <w:rPr>
+                <w:rStyle w:val="Hyperlink"/>
+                <w:noProof/>
+                <w:sz w:val="20"/>
+                <w:szCs w:val="20"/>
+              </w:rPr>
+              <w:t>References</w:t>
+            </w:r>
+            <w:r>
+              <w:rPr>
+                <w:noProof/>
+                <w:webHidden/>
+                <w:sz w:val="20"/>
+                <w:szCs w:val="20"/>
+              </w:rPr>
+              <w:tab/>
+            </w:r>
+            <w:r>
+              <w:rPr>
+                <w:noProof/>
+                <w:webHidden/>
+                <w:sz w:val="20"/>
+                <w:szCs w:val="20"/>
+              </w:rPr>
+              <w:fldChar w:fldCharType="begin"/>
+            </w:r>
+            <w:r>
+              <w:rPr>
+                <w:noProof/>
+                <w:webHidden/>
+                <w:sz w:val="20"/>
+                <w:szCs w:val="20"/>
+              </w:rPr>
+              <w:instrText xml:space="preserve"> PAGEREF _Toc479163878 \h </w:instrText>
+            </w:r>
+            <w:r>
+              <w:rPr>
+                <w:noProof/>
+                <w:webHidden/>
+                <w:sz w:val="20"/>
+                <w:szCs w:val="20"/>
+              </w:rPr>
+            </w:r>
+            <w:r>
+              <w:rPr>
+                <w:noProof/>
+                <w:webHidden/>
+                <w:sz w:val="20"/>
+                <w:szCs w:val="20"/>
+              </w:rPr>
+              <w:fldChar w:fldCharType="separate"/>
+            </w:r>
+            <w:r>
+              <w:rPr>
+                <w:noProof/>
+                <w:webHidden/>
+                <w:sz w:val="20"/>
+                <w:szCs w:val="20"/>
+              </w:rPr>
+              <w:t>3</w:t>
+            </w:r>
+            <w:r>
+              <w:rPr>
+                <w:noProof/>
+                <w:webHidden/>
+                <w:sz w:val="20"/>
+                <w:szCs w:val="20"/>
+              </w:rPr>
+              <w:fldChar w:fldCharType="end"/>
+            </w:r>
+          </w:hyperlink>
+        </w:p>
+        <w:p>
+          <w:pPr>
+            <w:pStyle w:val="TOC1"/>
+            <w:tabs>
+              <w:tab w:val="right" w:leader="dot" w:pos="9350"/>
+            </w:tabs>
+            <w:rPr>
+              <w:rFonts w:eastAsiaTheme="minorEastAsia"/>
+              <w:noProof/>
+              <w:sz w:val="20"/>
+              <w:szCs w:val="20"/>
+            </w:rPr>
+          </w:pPr>
+          <w:hyperlink w:anchor="_Toc479163879" w:history="1">
+            <w:r>
+              <w:rPr>
+                <w:rStyle w:val="Hyperlink"/>
+                <w:noProof/>
+                <w:sz w:val="20"/>
+                <w:szCs w:val="20"/>
+              </w:rPr>
+              <w:t>Overall description</w:t>
+            </w:r>
+            <w:r>
+              <w:rPr>
+                <w:noProof/>
+                <w:webHidden/>
+                <w:sz w:val="20"/>
+                <w:szCs w:val="20"/>
+              </w:rPr>
+              <w:tab/>
+            </w:r>
+            <w:r>
+              <w:rPr>
+                <w:noProof/>
+                <w:webHidden/>
+                <w:sz w:val="20"/>
+                <w:szCs w:val="20"/>
+              </w:rPr>
+              <w:fldChar w:fldCharType="begin"/>
+            </w:r>
+            <w:r>
+              <w:rPr>
+                <w:noProof/>
+                <w:webHidden/>
+                <w:sz w:val="20"/>
+                <w:szCs w:val="20"/>
+              </w:rPr>
+              <w:instrText xml:space="preserve"> PAGEREF _Toc479163879 \h </w:instrText>
+            </w:r>
+            <w:r>
+              <w:rPr>
+                <w:noProof/>
+                <w:webHidden/>
+                <w:sz w:val="20"/>
+                <w:szCs w:val="20"/>
+              </w:rPr>
+            </w:r>
+            <w:r>
+              <w:rPr>
+                <w:noProof/>
+                <w:webHidden/>
+                <w:sz w:val="20"/>
+                <w:szCs w:val="20"/>
+              </w:rPr>
+              <w:fldChar w:fldCharType="separate"/>
+            </w:r>
+            <w:r>
+              <w:rPr>
+                <w:noProof/>
+                <w:webHidden/>
+                <w:sz w:val="20"/>
+                <w:szCs w:val="20"/>
+              </w:rPr>
+              <w:t>3</w:t>
+            </w:r>
+            <w:r>
+              <w:rPr>
+                <w:noProof/>
+                <w:webHidden/>
+                <w:sz w:val="20"/>
+                <w:szCs w:val="20"/>
+              </w:rPr>
+              <w:fldChar w:fldCharType="end"/>
+            </w:r>
+          </w:hyperlink>
+        </w:p>
+        <w:p>
+          <w:pPr>
+            <w:pStyle w:val="TOC2"/>
+            <w:tabs>
+              <w:tab w:val="right" w:leader="dot" w:pos="9350"/>
+            </w:tabs>
+            <w:rPr>
+              <w:rFonts w:eastAsiaTheme="minorEastAsia"/>
+              <w:noProof/>
+              <w:sz w:val="20"/>
+              <w:szCs w:val="20"/>
+            </w:rPr>
+          </w:pPr>
+          <w:hyperlink w:anchor="_Toc479163880" w:history="1">
+            <w:r>
+              <w:rPr>
+                <w:rStyle w:val="Hyperlink"/>
+                <w:noProof/>
+                <w:sz w:val="20"/>
+                <w:szCs w:val="20"/>
+              </w:rPr>
+              <w:t>Product perspective</w:t>
+            </w:r>
+            <w:r>
+              <w:rPr>
+                <w:noProof/>
+                <w:webHidden/>
+                <w:sz w:val="20"/>
+                <w:szCs w:val="20"/>
+              </w:rPr>
+              <w:tab/>
+            </w:r>
+            <w:r>
+              <w:rPr>
+                <w:noProof/>
+                <w:webHidden/>
+                <w:sz w:val="20"/>
+                <w:szCs w:val="20"/>
+              </w:rPr>
+              <w:fldChar w:fldCharType="begin"/>
+            </w:r>
+            <w:r>
+              <w:rPr>
+                <w:noProof/>
+                <w:webHidden/>
+                <w:sz w:val="20"/>
+                <w:szCs w:val="20"/>
+              </w:rPr>
+              <w:instrText xml:space="preserve"> PAGEREF _Toc479163880 \h </w:instrText>
+            </w:r>
+            <w:r>
+              <w:rPr>
+                <w:noProof/>
+                <w:webHidden/>
+                <w:sz w:val="20"/>
+                <w:szCs w:val="20"/>
+              </w:rPr>
+            </w:r>
+            <w:r>
+              <w:rPr>
+                <w:noProof/>
+                <w:webHidden/>
+                <w:sz w:val="20"/>
+                <w:szCs w:val="20"/>
+              </w:rPr>
+              <w:fldChar w:fldCharType="separate"/>
+            </w:r>
+            <w:r>
+              <w:rPr>
+                <w:noProof/>
+                <w:webHidden/>
+                <w:sz w:val="20"/>
+                <w:szCs w:val="20"/>
+              </w:rPr>
+              <w:t>3</w:t>
+            </w:r>
+            <w:r>
+              <w:rPr>
+                <w:noProof/>
+                <w:webHidden/>
+                <w:sz w:val="20"/>
+                <w:szCs w:val="20"/>
+              </w:rPr>
+              <w:fldChar w:fldCharType="end"/>
+            </w:r>
+          </w:hyperlink>
+        </w:p>
+        <w:p>
+          <w:pPr>
+            <w:pStyle w:val="TOC2"/>
+            <w:tabs>
+              <w:tab w:val="right" w:leader="dot" w:pos="9350"/>
+            </w:tabs>
+            <w:rPr>
+              <w:rFonts w:eastAsiaTheme="minorEastAsia"/>
+              <w:noProof/>
+              <w:sz w:val="20"/>
+              <w:szCs w:val="20"/>
+            </w:rPr>
+          </w:pPr>
+          <w:hyperlink w:anchor="_Toc479163881" w:history="1">
+            <w:r>
+              <w:rPr>
+                <w:rStyle w:val="Hyperlink"/>
+                <w:noProof/>
+                <w:sz w:val="20"/>
+                <w:szCs w:val="20"/>
+              </w:rPr>
+              <w:t>User classes and characteristics</w:t>
+            </w:r>
+            <w:r>
+              <w:rPr>
+                <w:noProof/>
+                <w:webHidden/>
+                <w:sz w:val="20"/>
+                <w:szCs w:val="20"/>
+              </w:rPr>
+              <w:tab/>
+            </w:r>
+            <w:r>
+              <w:rPr>
+                <w:noProof/>
+                <w:webHidden/>
+                <w:sz w:val="20"/>
+                <w:szCs w:val="20"/>
+              </w:rPr>
+              <w:fldChar w:fldCharType="begin"/>
+            </w:r>
+            <w:r>
+              <w:rPr>
+                <w:noProof/>
+                <w:webHidden/>
+                <w:sz w:val="20"/>
+                <w:szCs w:val="20"/>
+              </w:rPr>
+              <w:instrText xml:space="preserve"> PAGEREF _Toc479163881 \h </w:instrText>
+            </w:r>
+            <w:r>
+              <w:rPr>
+                <w:noProof/>
+                <w:webHidden/>
+                <w:sz w:val="20"/>
+                <w:szCs w:val="20"/>
+              </w:rPr>
+            </w:r>
+            <w:r>
+              <w:rPr>
+                <w:noProof/>
+                <w:webHidden/>
+                <w:sz w:val="20"/>
+                <w:szCs w:val="20"/>
+              </w:rPr>
+              <w:fldChar w:fldCharType="separate"/>
+            </w:r>
+            <w:r>
+              <w:rPr>
+                <w:noProof/>
+                <w:webHidden/>
+                <w:sz w:val="20"/>
+                <w:szCs w:val="20"/>
+              </w:rPr>
+              <w:t>3</w:t>
+            </w:r>
+            <w:r>
+              <w:rPr>
+                <w:noProof/>
+                <w:webHidden/>
+                <w:sz w:val="20"/>
+                <w:szCs w:val="20"/>
+              </w:rPr>
+              <w:fldChar w:fldCharType="end"/>
+            </w:r>
+          </w:hyperlink>
+        </w:p>
+        <w:p>
+          <w:pPr>
+            <w:pStyle w:val="TOC2"/>
+            <w:tabs>
+              <w:tab w:val="right" w:leader="dot" w:pos="9350"/>
+            </w:tabs>
+            <w:rPr>
+              <w:rFonts w:eastAsiaTheme="minorEastAsia"/>
+              <w:noProof/>
+              <w:sz w:val="20"/>
+              <w:szCs w:val="20"/>
+            </w:rPr>
+          </w:pPr>
+          <w:hyperlink w:anchor="_Toc479163882" w:history="1">
+            <w:r>
+              <w:rPr>
+                <w:rStyle w:val="Hyperlink"/>
+                <w:noProof/>
+                <w:sz w:val="20"/>
+                <w:szCs w:val="20"/>
+              </w:rPr>
+              <w:t>Operating environment</w:t>
+            </w:r>
+            <w:r>
+              <w:rPr>
+                <w:noProof/>
+                <w:webHidden/>
+                <w:sz w:val="20"/>
+                <w:szCs w:val="20"/>
+              </w:rPr>
+              <w:tab/>
+            </w:r>
+            <w:r>
+              <w:rPr>
+                <w:noProof/>
+                <w:webHidden/>
+                <w:sz w:val="20"/>
+                <w:szCs w:val="20"/>
+              </w:rPr>
+              <w:fldChar w:fldCharType="begin"/>
+            </w:r>
+            <w:r>
+              <w:rPr>
+                <w:noProof/>
+                <w:webHidden/>
+                <w:sz w:val="20"/>
+                <w:szCs w:val="20"/>
+              </w:rPr>
+              <w:instrText xml:space="preserve"> PAGEREF _Toc479163882 \h </w:instrText>
+            </w:r>
+            <w:r>
+              <w:rPr>
+                <w:noProof/>
+                <w:webHidden/>
+                <w:sz w:val="20"/>
+                <w:szCs w:val="20"/>
+              </w:rPr>
+            </w:r>
+            <w:r>
+              <w:rPr>
+                <w:noProof/>
+                <w:webHidden/>
+                <w:sz w:val="20"/>
+                <w:szCs w:val="20"/>
+              </w:rPr>
+              <w:fldChar w:fldCharType="separate"/>
+            </w:r>
+            <w:r>
+              <w:rPr>
+                <w:noProof/>
+                <w:webHidden/>
+                <w:sz w:val="20"/>
+                <w:szCs w:val="20"/>
+              </w:rPr>
+              <w:t>3</w:t>
+            </w:r>
+            <w:r>
+              <w:rPr>
+                <w:noProof/>
+                <w:webHidden/>
+                <w:sz w:val="20"/>
+                <w:szCs w:val="20"/>
+              </w:rPr>
+              <w:fldChar w:fldCharType="end"/>
+            </w:r>
+          </w:hyperlink>
+        </w:p>
+        <w:p>
+          <w:pPr>
+            <w:pStyle w:val="TOC2"/>
+            <w:tabs>
+              <w:tab w:val="right" w:leader="dot" w:pos="9350"/>
+            </w:tabs>
+            <w:rPr>
+              <w:rFonts w:eastAsiaTheme="minorEastAsia"/>
+              <w:noProof/>
+              <w:sz w:val="20"/>
+              <w:szCs w:val="20"/>
+            </w:rPr>
+          </w:pPr>
+          <w:hyperlink w:anchor="_Toc479163883" w:history="1">
+            <w:r>
+              <w:rPr>
+                <w:rStyle w:val="Hyperlink"/>
+                <w:noProof/>
+                <w:sz w:val="20"/>
+                <w:szCs w:val="20"/>
+              </w:rPr>
+              <w:t>Design and implementation constraints</w:t>
+            </w:r>
+            <w:r>
+              <w:rPr>
+                <w:noProof/>
+                <w:webHidden/>
+                <w:sz w:val="20"/>
+                <w:szCs w:val="20"/>
+              </w:rPr>
+              <w:tab/>
+            </w:r>
+            <w:r>
+              <w:rPr>
+                <w:noProof/>
+                <w:webHidden/>
+                <w:sz w:val="20"/>
+                <w:szCs w:val="20"/>
+              </w:rPr>
+              <w:fldChar w:fldCharType="begin"/>
+            </w:r>
+            <w:r>
+              <w:rPr>
+                <w:noProof/>
+                <w:webHidden/>
+                <w:sz w:val="20"/>
+                <w:szCs w:val="20"/>
+              </w:rPr>
+              <w:instrText xml:space="preserve"> PAGEREF _Toc479163883 \h </w:instrText>
+            </w:r>
+            <w:r>
+              <w:rPr>
+                <w:noProof/>
+                <w:webHidden/>
+                <w:sz w:val="20"/>
+                <w:szCs w:val="20"/>
+              </w:rPr>
+            </w:r>
+            <w:r>
+              <w:rPr>
+                <w:noProof/>
+                <w:webHidden/>
+                <w:sz w:val="20"/>
+                <w:szCs w:val="20"/>
+              </w:rPr>
+              <w:fldChar w:fldCharType="separate"/>
+            </w:r>
+            <w:r>
+              <w:rPr>
+                <w:noProof/>
+                <w:webHidden/>
+                <w:sz w:val="20"/>
+                <w:szCs w:val="20"/>
+              </w:rPr>
+              <w:t>5</w:t>
+            </w:r>
+            <w:r>
+              <w:rPr>
+                <w:noProof/>
+                <w:webHidden/>
+                <w:sz w:val="20"/>
+                <w:szCs w:val="20"/>
+              </w:rPr>
+              <w:fldChar w:fldCharType="end"/>
+            </w:r>
+          </w:hyperlink>
+        </w:p>
+        <w:p>
+          <w:pPr>
+            <w:pStyle w:val="TOC2"/>
+            <w:tabs>
+              <w:tab w:val="right" w:leader="dot" w:pos="9350"/>
+            </w:tabs>
+            <w:rPr>
+              <w:rFonts w:eastAsiaTheme="minorEastAsia"/>
+              <w:noProof/>
+              <w:sz w:val="20"/>
+              <w:szCs w:val="20"/>
+            </w:rPr>
+          </w:pPr>
+          <w:hyperlink w:anchor="_Toc479163884" w:history="1">
+            <w:r>
+              <w:rPr>
+                <w:rStyle w:val="Hyperlink"/>
+                <w:noProof/>
+                <w:sz w:val="20"/>
+                <w:szCs w:val="20"/>
+              </w:rPr>
+              <w:t>Assumptions and dependencies</w:t>
+            </w:r>
+            <w:r>
+              <w:rPr>
+                <w:noProof/>
+                <w:webHidden/>
+                <w:sz w:val="20"/>
+                <w:szCs w:val="20"/>
+              </w:rPr>
+              <w:tab/>
+            </w:r>
+            <w:r>
+              <w:rPr>
+                <w:noProof/>
+                <w:webHidden/>
+                <w:sz w:val="20"/>
+                <w:szCs w:val="20"/>
+              </w:rPr>
+              <w:fldChar w:fldCharType="begin"/>
+            </w:r>
+            <w:r>
+              <w:rPr>
+                <w:noProof/>
+                <w:webHidden/>
+                <w:sz w:val="20"/>
+                <w:szCs w:val="20"/>
+              </w:rPr>
+              <w:instrText xml:space="preserve"> PAGEREF _Toc479163884 \h </w:instrText>
+            </w:r>
+            <w:r>
+              <w:rPr>
+                <w:noProof/>
+                <w:webHidden/>
+                <w:sz w:val="20"/>
+                <w:szCs w:val="20"/>
+              </w:rPr>
+            </w:r>
+            <w:r>
+              <w:rPr>
+                <w:noProof/>
+                <w:webHidden/>
+                <w:sz w:val="20"/>
+                <w:szCs w:val="20"/>
+              </w:rPr>
+              <w:fldChar w:fldCharType="separate"/>
+            </w:r>
+            <w:r>
+              <w:rPr>
+                <w:noProof/>
+                <w:webHidden/>
+                <w:sz w:val="20"/>
+                <w:szCs w:val="20"/>
+              </w:rPr>
+              <w:t>5</w:t>
+            </w:r>
+            <w:r>
+              <w:rPr>
+                <w:noProof/>
+                <w:webHidden/>
+                <w:sz w:val="20"/>
+                <w:szCs w:val="20"/>
+              </w:rPr>
+              <w:fldChar w:fldCharType="end"/>
+            </w:r>
+          </w:hyperlink>
+        </w:p>
+        <w:p>
+          <w:pPr>
+            <w:pStyle w:val="TOC1"/>
+            <w:tabs>
+              <w:tab w:val="right" w:leader="dot" w:pos="9350"/>
+            </w:tabs>
+            <w:rPr>
+              <w:rFonts w:eastAsiaTheme="minorEastAsia"/>
+              <w:noProof/>
+              <w:sz w:val="20"/>
+              <w:szCs w:val="20"/>
+            </w:rPr>
+          </w:pPr>
+          <w:hyperlink w:anchor="_Toc479163885" w:history="1">
+            <w:r>
+              <w:rPr>
+                <w:rStyle w:val="Hyperlink"/>
+                <w:noProof/>
+                <w:sz w:val="20"/>
+                <w:szCs w:val="20"/>
+              </w:rPr>
+              <w:t>System features</w:t>
+            </w:r>
+            <w:r>
+              <w:rPr>
+                <w:noProof/>
+                <w:webHidden/>
+                <w:sz w:val="20"/>
+                <w:szCs w:val="20"/>
+              </w:rPr>
+              <w:tab/>
+            </w:r>
+            <w:r>
+              <w:rPr>
+                <w:noProof/>
+                <w:webHidden/>
+                <w:sz w:val="20"/>
+                <w:szCs w:val="20"/>
+              </w:rPr>
+              <w:fldChar w:fldCharType="begin"/>
+            </w:r>
+            <w:r>
+              <w:rPr>
+                <w:noProof/>
+                <w:webHidden/>
+                <w:sz w:val="20"/>
+                <w:szCs w:val="20"/>
+              </w:rPr>
+              <w:instrText xml:space="preserve"> PAGEREF _Toc479163885 \h </w:instrText>
+            </w:r>
+            <w:r>
+              <w:rPr>
+                <w:noProof/>
+                <w:webHidden/>
+                <w:sz w:val="20"/>
+                <w:szCs w:val="20"/>
+              </w:rPr>
+            </w:r>
+            <w:r>
+              <w:rPr>
+                <w:noProof/>
+                <w:webHidden/>
+                <w:sz w:val="20"/>
+                <w:szCs w:val="20"/>
+              </w:rPr>
+              <w:fldChar w:fldCharType="separate"/>
+            </w:r>
+            <w:r>
+              <w:rPr>
+                <w:noProof/>
+                <w:webHidden/>
+                <w:sz w:val="20"/>
+                <w:szCs w:val="20"/>
+              </w:rPr>
+              <w:t>5</w:t>
+            </w:r>
+            <w:r>
+              <w:rPr>
+                <w:noProof/>
+                <w:webHidden/>
+                <w:sz w:val="20"/>
+                <w:szCs w:val="20"/>
+              </w:rPr>
+              <w:fldChar w:fldCharType="end"/>
+            </w:r>
+          </w:hyperlink>
+        </w:p>
+        <w:p>
+          <w:pPr>
+            <w:pStyle w:val="TOC2"/>
+            <w:tabs>
+              <w:tab w:val="right" w:leader="dot" w:pos="9350"/>
+            </w:tabs>
+            <w:rPr>
+              <w:rFonts w:eastAsiaTheme="minorEastAsia"/>
+              <w:noProof/>
+              <w:sz w:val="20"/>
+              <w:szCs w:val="20"/>
+            </w:rPr>
+          </w:pPr>
+          <w:hyperlink w:anchor="_Toc479163886" w:history="1">
+            <w:r>
+              <w:rPr>
+                <w:rStyle w:val="Hyperlink"/>
+                <w:noProof/>
+                <w:sz w:val="20"/>
+                <w:szCs w:val="20"/>
+              </w:rPr>
+              <w:t>System feature x</w:t>
+            </w:r>
+            <w:r>
+              <w:rPr>
+                <w:noProof/>
+                <w:webHidden/>
+                <w:sz w:val="20"/>
+                <w:szCs w:val="20"/>
+              </w:rPr>
+              <w:tab/>
+            </w:r>
+            <w:r>
+              <w:rPr>
+                <w:noProof/>
+                <w:webHidden/>
+                <w:sz w:val="20"/>
+                <w:szCs w:val="20"/>
+              </w:rPr>
+              <w:fldChar w:fldCharType="begin"/>
+            </w:r>
+            <w:r>
+              <w:rPr>
+                <w:noProof/>
+                <w:webHidden/>
+                <w:sz w:val="20"/>
+                <w:szCs w:val="20"/>
+              </w:rPr>
+              <w:instrText xml:space="preserve"> PAGEREF _Toc479163886 \h </w:instrText>
+            </w:r>
+            <w:r>
+              <w:rPr>
+                <w:noProof/>
+                <w:webHidden/>
+                <w:sz w:val="20"/>
+                <w:szCs w:val="20"/>
+              </w:rPr>
+            </w:r>
+            <w:r>
+              <w:rPr>
+                <w:noProof/>
+                <w:webHidden/>
+                <w:sz w:val="20"/>
+                <w:szCs w:val="20"/>
+              </w:rPr>
+              <w:fldChar w:fldCharType="separate"/>
+            </w:r>
+            <w:r>
+              <w:rPr>
+                <w:noProof/>
+                <w:webHidden/>
+                <w:sz w:val="20"/>
+                <w:szCs w:val="20"/>
+              </w:rPr>
+              <w:t>5</w:t>
+            </w:r>
+            <w:r>
+              <w:rPr>
+                <w:noProof/>
+                <w:webHidden/>
+                <w:sz w:val="20"/>
+                <w:szCs w:val="20"/>
+              </w:rPr>
+              <w:fldChar w:fldCharType="end"/>
+            </w:r>
+          </w:hyperlink>
+        </w:p>
+        <w:p>
+          <w:pPr>
+            <w:pStyle w:val="TOC2"/>
+            <w:tabs>
+              <w:tab w:val="right" w:leader="dot" w:pos="9350"/>
+            </w:tabs>
+            <w:rPr>
+              <w:rFonts w:eastAsiaTheme="minorEastAsia"/>
+              <w:noProof/>
+              <w:sz w:val="20"/>
+              <w:szCs w:val="20"/>
+            </w:rPr>
+          </w:pPr>
+          <w:hyperlink w:anchor="_Toc479163887" w:history="1">
+            <w:r>
+              <w:rPr>
+                <w:rStyle w:val="Hyperlink"/>
+                <w:noProof/>
+                <w:sz w:val="20"/>
+                <w:szCs w:val="20"/>
+              </w:rPr>
+              <w:t>Description</w:t>
+            </w:r>
+            <w:r>
+              <w:rPr>
+                <w:noProof/>
+                <w:webHidden/>
+                <w:sz w:val="20"/>
+                <w:szCs w:val="20"/>
+              </w:rPr>
+              <w:tab/>
+            </w:r>
+            <w:r>
+              <w:rPr>
+                <w:noProof/>
+                <w:webHidden/>
+                <w:sz w:val="20"/>
+                <w:szCs w:val="20"/>
+              </w:rPr>
+              <w:fldChar w:fldCharType="begin"/>
+            </w:r>
+            <w:r>
+              <w:rPr>
+                <w:noProof/>
+                <w:webHidden/>
+                <w:sz w:val="20"/>
+                <w:szCs w:val="20"/>
+              </w:rPr>
+              <w:instrText xml:space="preserve"> PAGEREF _Toc479163887 \h </w:instrText>
+            </w:r>
+            <w:r>
+              <w:rPr>
+                <w:noProof/>
+                <w:webHidden/>
+                <w:sz w:val="20"/>
+                <w:szCs w:val="20"/>
+              </w:rPr>
+            </w:r>
+            <w:r>
+              <w:rPr>
+                <w:noProof/>
+                <w:webHidden/>
+                <w:sz w:val="20"/>
+                <w:szCs w:val="20"/>
+              </w:rPr>
+              <w:fldChar w:fldCharType="separate"/>
+            </w:r>
+            <w:r>
+              <w:rPr>
+                <w:noProof/>
+                <w:webHidden/>
+                <w:sz w:val="20"/>
+                <w:szCs w:val="20"/>
+              </w:rPr>
+              <w:t>5</w:t>
+            </w:r>
+            <w:r>
+              <w:rPr>
+                <w:noProof/>
+                <w:webHidden/>
+                <w:sz w:val="20"/>
+                <w:szCs w:val="20"/>
+              </w:rPr>
+              <w:fldChar w:fldCharType="end"/>
+            </w:r>
+          </w:hyperlink>
+        </w:p>
+        <w:p>
+          <w:pPr>
+            <w:pStyle w:val="TOC2"/>
+            <w:tabs>
+              <w:tab w:val="right" w:leader="dot" w:pos="9350"/>
+            </w:tabs>
+            <w:rPr>
+              <w:rFonts w:eastAsiaTheme="minorEastAsia"/>
+              <w:noProof/>
+              <w:sz w:val="20"/>
+              <w:szCs w:val="20"/>
+            </w:rPr>
+          </w:pPr>
+          <w:hyperlink w:anchor="_Toc479163888" w:history="1">
+            <w:r>
+              <w:rPr>
+                <w:rStyle w:val="Hyperlink"/>
+                <w:noProof/>
+                <w:sz w:val="20"/>
+                <w:szCs w:val="20"/>
+              </w:rPr>
+              <w:t>Functional requirements</w:t>
+            </w:r>
+            <w:r>
+              <w:rPr>
+                <w:noProof/>
+                <w:webHidden/>
+                <w:sz w:val="20"/>
+                <w:szCs w:val="20"/>
+              </w:rPr>
+              <w:tab/>
+            </w:r>
+            <w:r>
+              <w:rPr>
+                <w:noProof/>
+                <w:webHidden/>
+                <w:sz w:val="20"/>
+                <w:szCs w:val="20"/>
+              </w:rPr>
+              <w:fldChar w:fldCharType="begin"/>
+            </w:r>
+            <w:r>
+              <w:rPr>
+                <w:noProof/>
+                <w:webHidden/>
+                <w:sz w:val="20"/>
+                <w:szCs w:val="20"/>
+              </w:rPr>
+              <w:instrText xml:space="preserve"> PAGEREF _Toc479163888 \h </w:instrText>
+            </w:r>
+            <w:r>
+              <w:rPr>
+                <w:noProof/>
+                <w:webHidden/>
+                <w:sz w:val="20"/>
+                <w:szCs w:val="20"/>
+              </w:rPr>
+            </w:r>
+            <w:r>
+              <w:rPr>
+                <w:noProof/>
+                <w:webHidden/>
+                <w:sz w:val="20"/>
+                <w:szCs w:val="20"/>
+              </w:rPr>
+              <w:fldChar w:fldCharType="separate"/>
+            </w:r>
+            <w:r>
+              <w:rPr>
+                <w:noProof/>
+                <w:webHidden/>
+                <w:sz w:val="20"/>
+                <w:szCs w:val="20"/>
+              </w:rPr>
+              <w:t>5</w:t>
+            </w:r>
+            <w:r>
+              <w:rPr>
+                <w:noProof/>
+                <w:webHidden/>
+                <w:sz w:val="20"/>
+                <w:szCs w:val="20"/>
+              </w:rPr>
+              <w:fldChar w:fldCharType="end"/>
+            </w:r>
+          </w:hyperlink>
+        </w:p>
+        <w:p>
+          <w:pPr>
+            <w:pStyle w:val="TOC1"/>
+            <w:tabs>
+              <w:tab w:val="right" w:leader="dot" w:pos="9350"/>
+            </w:tabs>
+            <w:rPr>
+              <w:rFonts w:eastAsiaTheme="minorEastAsia"/>
+              <w:noProof/>
+              <w:sz w:val="20"/>
+              <w:szCs w:val="20"/>
+            </w:rPr>
+          </w:pPr>
+          <w:hyperlink w:anchor="_Toc479163889" w:history="1">
+            <w:r>
+              <w:rPr>
+                <w:rStyle w:val="Hyperlink"/>
+                <w:noProof/>
+                <w:sz w:val="20"/>
+                <w:szCs w:val="20"/>
+              </w:rPr>
+              <w:t>Data Requirements</w:t>
+            </w:r>
+            <w:r>
+              <w:rPr>
+                <w:noProof/>
+                <w:webHidden/>
+                <w:sz w:val="20"/>
+                <w:szCs w:val="20"/>
+              </w:rPr>
+              <w:tab/>
+            </w:r>
+            <w:r>
+              <w:rPr>
+                <w:noProof/>
+                <w:webHidden/>
+                <w:sz w:val="20"/>
+                <w:szCs w:val="20"/>
+              </w:rPr>
+              <w:fldChar w:fldCharType="begin"/>
+            </w:r>
+            <w:r>
+              <w:rPr>
+                <w:noProof/>
+                <w:webHidden/>
+                <w:sz w:val="20"/>
+                <w:szCs w:val="20"/>
+              </w:rPr>
+              <w:instrText xml:space="preserve"> PAGEREF _Toc479163889 \h </w:instrText>
+            </w:r>
+            <w:r>
+              <w:rPr>
+                <w:noProof/>
+                <w:webHidden/>
+                <w:sz w:val="20"/>
+                <w:szCs w:val="20"/>
+              </w:rPr>
+            </w:r>
+            <w:r>
+              <w:rPr>
+                <w:noProof/>
+                <w:webHidden/>
+                <w:sz w:val="20"/>
+                <w:szCs w:val="20"/>
+              </w:rPr>
+              <w:fldChar w:fldCharType="separate"/>
+            </w:r>
+            <w:r>
+              <w:rPr>
+                <w:noProof/>
+                <w:webHidden/>
+                <w:sz w:val="20"/>
+                <w:szCs w:val="20"/>
+              </w:rPr>
+              <w:t>5</w:t>
+            </w:r>
+            <w:r>
+              <w:rPr>
+                <w:noProof/>
+                <w:webHidden/>
+                <w:sz w:val="20"/>
+                <w:szCs w:val="20"/>
+              </w:rPr>
+              <w:fldChar w:fldCharType="end"/>
+            </w:r>
+          </w:hyperlink>
+        </w:p>
+        <w:p>
+          <w:pPr>
+            <w:pStyle w:val="TOC2"/>
+            <w:tabs>
+              <w:tab w:val="right" w:leader="dot" w:pos="9350"/>
+            </w:tabs>
+            <w:rPr>
+              <w:rFonts w:eastAsiaTheme="minorEastAsia"/>
+              <w:noProof/>
+              <w:sz w:val="20"/>
+              <w:szCs w:val="20"/>
+            </w:rPr>
+          </w:pPr>
+          <w:hyperlink w:anchor="_Toc479163890" w:history="1">
+            <w:r>
+              <w:rPr>
+                <w:rStyle w:val="Hyperlink"/>
+                <w:noProof/>
+                <w:sz w:val="20"/>
+                <w:szCs w:val="20"/>
+              </w:rPr>
+              <w:t>Logical data model</w:t>
+            </w:r>
+            <w:r>
+              <w:rPr>
+                <w:noProof/>
+                <w:webHidden/>
+                <w:sz w:val="20"/>
+                <w:szCs w:val="20"/>
+              </w:rPr>
+              <w:tab/>
+            </w:r>
+            <w:r>
+              <w:rPr>
+                <w:noProof/>
+                <w:webHidden/>
+                <w:sz w:val="20"/>
+                <w:szCs w:val="20"/>
+              </w:rPr>
+              <w:fldChar w:fldCharType="begin"/>
+            </w:r>
+            <w:r>
+              <w:rPr>
+                <w:noProof/>
+                <w:webHidden/>
+                <w:sz w:val="20"/>
+                <w:szCs w:val="20"/>
+              </w:rPr>
+              <w:instrText xml:space="preserve"> PAGEREF _Toc479163890 \h </w:instrText>
+            </w:r>
+            <w:r>
+              <w:rPr>
+                <w:noProof/>
+                <w:webHidden/>
+                <w:sz w:val="20"/>
+                <w:szCs w:val="20"/>
+              </w:rPr>
+            </w:r>
+            <w:r>
+              <w:rPr>
+                <w:noProof/>
+                <w:webHidden/>
+                <w:sz w:val="20"/>
+                <w:szCs w:val="20"/>
+              </w:rPr>
+              <w:fldChar w:fldCharType="separate"/>
+            </w:r>
+            <w:r>
+              <w:rPr>
+                <w:noProof/>
+                <w:webHidden/>
+                <w:sz w:val="20"/>
+                <w:szCs w:val="20"/>
+              </w:rPr>
+              <w:t>5</w:t>
+            </w:r>
+            <w:r>
+              <w:rPr>
+                <w:noProof/>
+                <w:webHidden/>
+                <w:sz w:val="20"/>
+                <w:szCs w:val="20"/>
+              </w:rPr>
+              <w:fldChar w:fldCharType="end"/>
+            </w:r>
+          </w:hyperlink>
+        </w:p>
+        <w:p>
+          <w:pPr>
+            <w:pStyle w:val="TOC2"/>
+            <w:tabs>
+              <w:tab w:val="right" w:leader="dot" w:pos="9350"/>
+            </w:tabs>
+            <w:rPr>
+              <w:rFonts w:eastAsiaTheme="minorEastAsia"/>
+              <w:noProof/>
+              <w:sz w:val="20"/>
+              <w:szCs w:val="20"/>
+            </w:rPr>
+          </w:pPr>
+          <w:hyperlink w:anchor="_Toc479163891" w:history="1">
+            <w:r>
+              <w:rPr>
+                <w:rStyle w:val="Hyperlink"/>
+                <w:noProof/>
+                <w:sz w:val="20"/>
+                <w:szCs w:val="20"/>
+              </w:rPr>
+              <w:t>Data dictionary</w:t>
+            </w:r>
+            <w:r>
+              <w:rPr>
+                <w:noProof/>
+                <w:webHidden/>
+                <w:sz w:val="20"/>
+                <w:szCs w:val="20"/>
+              </w:rPr>
+              <w:tab/>
+            </w:r>
+            <w:r>
+              <w:rPr>
+                <w:noProof/>
+                <w:webHidden/>
+                <w:sz w:val="20"/>
+                <w:szCs w:val="20"/>
+              </w:rPr>
+              <w:fldChar w:fldCharType="begin"/>
+            </w:r>
+            <w:r>
+              <w:rPr>
+                <w:noProof/>
+                <w:webHidden/>
+                <w:sz w:val="20"/>
+                <w:szCs w:val="20"/>
+              </w:rPr>
+              <w:instrText xml:space="preserve"> PAGEREF _Toc479163891 \h </w:instrText>
+            </w:r>
+            <w:r>
+              <w:rPr>
+                <w:noProof/>
+                <w:webHidden/>
+                <w:sz w:val="20"/>
+                <w:szCs w:val="20"/>
+              </w:rPr>
+            </w:r>
+            <w:r>
+              <w:rPr>
+                <w:noProof/>
+                <w:webHidden/>
+                <w:sz w:val="20"/>
+                <w:szCs w:val="20"/>
+              </w:rPr>
+              <w:fldChar w:fldCharType="separate"/>
+            </w:r>
+            <w:r>
+              <w:rPr>
+                <w:noProof/>
+                <w:webHidden/>
+                <w:sz w:val="20"/>
+                <w:szCs w:val="20"/>
+              </w:rPr>
+              <w:t>5</w:t>
+            </w:r>
+            <w:r>
+              <w:rPr>
+                <w:noProof/>
+                <w:webHidden/>
+                <w:sz w:val="20"/>
+                <w:szCs w:val="20"/>
+              </w:rPr>
+              <w:fldChar w:fldCharType="end"/>
+            </w:r>
+          </w:hyperlink>
+        </w:p>
+        <w:p>
+          <w:pPr>
+            <w:pStyle w:val="TOC2"/>
+            <w:tabs>
+              <w:tab w:val="right" w:leader="dot" w:pos="9350"/>
+            </w:tabs>
+            <w:rPr>
+              <w:rFonts w:eastAsiaTheme="minorEastAsia"/>
+              <w:noProof/>
+              <w:sz w:val="20"/>
+              <w:szCs w:val="20"/>
+            </w:rPr>
+          </w:pPr>
+          <w:hyperlink w:anchor="_Toc479163892" w:history="1">
+            <w:r>
+              <w:rPr>
+                <w:rStyle w:val="Hyperlink"/>
+                <w:noProof/>
+                <w:sz w:val="20"/>
+                <w:szCs w:val="20"/>
+              </w:rPr>
+              <w:t>Reports</w:t>
+            </w:r>
+            <w:r>
+              <w:rPr>
+                <w:noProof/>
+                <w:webHidden/>
+                <w:sz w:val="20"/>
+                <w:szCs w:val="20"/>
+              </w:rPr>
+              <w:tab/>
+            </w:r>
+            <w:r>
+              <w:rPr>
+                <w:noProof/>
+                <w:webHidden/>
+                <w:sz w:val="20"/>
+                <w:szCs w:val="20"/>
+              </w:rPr>
+              <w:fldChar w:fldCharType="begin"/>
+            </w:r>
+            <w:r>
+              <w:rPr>
+                <w:noProof/>
+                <w:webHidden/>
+                <w:sz w:val="20"/>
+                <w:szCs w:val="20"/>
+              </w:rPr>
+              <w:instrText xml:space="preserve"> PAGEREF _Toc479163892 \h </w:instrText>
+            </w:r>
+            <w:r>
+              <w:rPr>
+                <w:noProof/>
+                <w:webHidden/>
+                <w:sz w:val="20"/>
+                <w:szCs w:val="20"/>
+              </w:rPr>
+            </w:r>
+            <w:r>
+              <w:rPr>
+                <w:noProof/>
+                <w:webHidden/>
+                <w:sz w:val="20"/>
+                <w:szCs w:val="20"/>
+              </w:rPr>
+              <w:fldChar w:fldCharType="separate"/>
+            </w:r>
+            <w:r>
+              <w:rPr>
+                <w:noProof/>
+                <w:webHidden/>
+                <w:sz w:val="20"/>
+                <w:szCs w:val="20"/>
+              </w:rPr>
+              <w:t>5</w:t>
+            </w:r>
+            <w:r>
+              <w:rPr>
+                <w:noProof/>
+                <w:webHidden/>
+                <w:sz w:val="20"/>
+                <w:szCs w:val="20"/>
+              </w:rPr>
+              <w:fldChar w:fldCharType="end"/>
+            </w:r>
+          </w:hyperlink>
+        </w:p>
+        <w:p>
+          <w:pPr>
+            <w:pStyle w:val="TOC2"/>
+            <w:tabs>
+              <w:tab w:val="right" w:leader="dot" w:pos="9350"/>
+            </w:tabs>
+            <w:rPr>
+              <w:rFonts w:eastAsiaTheme="minorEastAsia"/>
+              <w:noProof/>
+              <w:sz w:val="20"/>
+              <w:szCs w:val="20"/>
+            </w:rPr>
+          </w:pPr>
+          <w:hyperlink w:anchor="_Toc479163893" w:history="1">
+            <w:r>
+              <w:rPr>
+                <w:rStyle w:val="Hyperlink"/>
+                <w:noProof/>
+                <w:sz w:val="20"/>
+                <w:szCs w:val="20"/>
+              </w:rPr>
+              <w:t>Data acquisition, integrity , retention, and disposal</w:t>
+            </w:r>
+            <w:r>
+              <w:rPr>
+                <w:noProof/>
+                <w:webHidden/>
+                <w:sz w:val="20"/>
+                <w:szCs w:val="20"/>
+              </w:rPr>
+              <w:tab/>
+            </w:r>
+            <w:r>
+              <w:rPr>
+                <w:noProof/>
+                <w:webHidden/>
+                <w:sz w:val="20"/>
+                <w:szCs w:val="20"/>
+              </w:rPr>
+              <w:fldChar w:fldCharType="begin"/>
+            </w:r>
+            <w:r>
+              <w:rPr>
+                <w:noProof/>
+                <w:webHidden/>
+                <w:sz w:val="20"/>
+                <w:szCs w:val="20"/>
+              </w:rPr>
+              <w:instrText xml:space="preserve"> PAGEREF _Toc479163893 \h </w:instrText>
+            </w:r>
+            <w:r>
+              <w:rPr>
+                <w:noProof/>
+                <w:webHidden/>
+                <w:sz w:val="20"/>
+                <w:szCs w:val="20"/>
+              </w:rPr>
+            </w:r>
+            <w:r>
+              <w:rPr>
+                <w:noProof/>
+                <w:webHidden/>
+                <w:sz w:val="20"/>
+                <w:szCs w:val="20"/>
+              </w:rPr>
+              <w:fldChar w:fldCharType="separate"/>
+            </w:r>
+            <w:r>
+              <w:rPr>
+                <w:noProof/>
+                <w:webHidden/>
+                <w:sz w:val="20"/>
+                <w:szCs w:val="20"/>
+              </w:rPr>
+              <w:t>5</w:t>
+            </w:r>
+            <w:r>
+              <w:rPr>
+                <w:noProof/>
+                <w:webHidden/>
+                <w:sz w:val="20"/>
+                <w:szCs w:val="20"/>
+              </w:rPr>
+              <w:fldChar w:fldCharType="end"/>
+            </w:r>
+          </w:hyperlink>
+        </w:p>
+        <w:p>
+          <w:pPr>
+            <w:pStyle w:val="TOC1"/>
+            <w:tabs>
+              <w:tab w:val="right" w:leader="dot" w:pos="9350"/>
+            </w:tabs>
+            <w:rPr>
+              <w:rFonts w:eastAsiaTheme="minorEastAsia"/>
+              <w:noProof/>
+              <w:sz w:val="20"/>
+              <w:szCs w:val="20"/>
+            </w:rPr>
+          </w:pPr>
+          <w:hyperlink w:anchor="_Toc479163894" w:history="1">
+            <w:r>
+              <w:rPr>
+                <w:rStyle w:val="Hyperlink"/>
+                <w:noProof/>
+                <w:sz w:val="20"/>
+                <w:szCs w:val="20"/>
+              </w:rPr>
+              <w:t>External interface requirements</w:t>
+            </w:r>
+            <w:r>
+              <w:rPr>
+                <w:noProof/>
+                <w:webHidden/>
+                <w:sz w:val="20"/>
+                <w:szCs w:val="20"/>
+              </w:rPr>
+              <w:tab/>
+            </w:r>
+            <w:r>
+              <w:rPr>
+                <w:noProof/>
+                <w:webHidden/>
+                <w:sz w:val="20"/>
+                <w:szCs w:val="20"/>
+              </w:rPr>
+              <w:fldChar w:fldCharType="begin"/>
+            </w:r>
+            <w:r>
+              <w:rPr>
+                <w:noProof/>
+                <w:webHidden/>
+                <w:sz w:val="20"/>
+                <w:szCs w:val="20"/>
+              </w:rPr>
+              <w:instrText xml:space="preserve"> PAGEREF _Toc479163894 \h </w:instrText>
+            </w:r>
+            <w:r>
+              <w:rPr>
+                <w:noProof/>
+                <w:webHidden/>
+                <w:sz w:val="20"/>
+                <w:szCs w:val="20"/>
+              </w:rPr>
+            </w:r>
+            <w:r>
+              <w:rPr>
+                <w:noProof/>
+                <w:webHidden/>
+                <w:sz w:val="20"/>
+                <w:szCs w:val="20"/>
+              </w:rPr>
+              <w:fldChar w:fldCharType="separate"/>
+            </w:r>
+            <w:r>
+              <w:rPr>
+                <w:noProof/>
+                <w:webHidden/>
+                <w:sz w:val="20"/>
+                <w:szCs w:val="20"/>
+              </w:rPr>
+              <w:t>5</w:t>
+            </w:r>
+            <w:r>
+              <w:rPr>
+                <w:noProof/>
+                <w:webHidden/>
+                <w:sz w:val="20"/>
+                <w:szCs w:val="20"/>
+              </w:rPr>
+              <w:fldChar w:fldCharType="end"/>
+            </w:r>
+          </w:hyperlink>
+        </w:p>
+        <w:p>
+          <w:pPr>
+            <w:pStyle w:val="TOC2"/>
+            <w:tabs>
+              <w:tab w:val="right" w:leader="dot" w:pos="9350"/>
+            </w:tabs>
+            <w:rPr>
+              <w:rFonts w:eastAsiaTheme="minorEastAsia"/>
+              <w:noProof/>
+              <w:sz w:val="20"/>
+              <w:szCs w:val="20"/>
+            </w:rPr>
+          </w:pPr>
+          <w:hyperlink w:anchor="_Toc479163895" w:history="1">
+            <w:r>
+              <w:rPr>
+                <w:rStyle w:val="Hyperlink"/>
+                <w:noProof/>
+                <w:sz w:val="20"/>
+                <w:szCs w:val="20"/>
+              </w:rPr>
+              <w:t>User interfaces</w:t>
+            </w:r>
+            <w:r>
+              <w:rPr>
+                <w:noProof/>
+                <w:webHidden/>
+                <w:sz w:val="20"/>
+                <w:szCs w:val="20"/>
+              </w:rPr>
+              <w:tab/>
+            </w:r>
+            <w:r>
+              <w:rPr>
+                <w:noProof/>
+                <w:webHidden/>
+                <w:sz w:val="20"/>
+                <w:szCs w:val="20"/>
+              </w:rPr>
+              <w:fldChar w:fldCharType="begin"/>
+            </w:r>
+            <w:r>
+              <w:rPr>
+                <w:noProof/>
+                <w:webHidden/>
+                <w:sz w:val="20"/>
+                <w:szCs w:val="20"/>
+              </w:rPr>
+              <w:instrText xml:space="preserve"> PAGEREF _Toc479163895 \h </w:instrText>
+            </w:r>
+            <w:r>
+              <w:rPr>
+                <w:noProof/>
+                <w:webHidden/>
+                <w:sz w:val="20"/>
+                <w:szCs w:val="20"/>
+              </w:rPr>
+            </w:r>
+            <w:r>
+              <w:rPr>
+                <w:noProof/>
+                <w:webHidden/>
+                <w:sz w:val="20"/>
+                <w:szCs w:val="20"/>
+              </w:rPr>
+              <w:fldChar w:fldCharType="separate"/>
+            </w:r>
+            <w:r>
+              <w:rPr>
+                <w:noProof/>
+                <w:webHidden/>
+                <w:sz w:val="20"/>
+                <w:szCs w:val="20"/>
+              </w:rPr>
+              <w:t>5</w:t>
+            </w:r>
+            <w:r>
+              <w:rPr>
+                <w:noProof/>
+                <w:webHidden/>
+                <w:sz w:val="20"/>
+                <w:szCs w:val="20"/>
+              </w:rPr>
+              <w:fldChar w:fldCharType="end"/>
+            </w:r>
+          </w:hyperlink>
+        </w:p>
+        <w:p>
+          <w:pPr>
+            <w:pStyle w:val="TOC2"/>
+            <w:tabs>
+              <w:tab w:val="right" w:leader="dot" w:pos="9350"/>
+            </w:tabs>
+            <w:rPr>
+              <w:rFonts w:eastAsiaTheme="minorEastAsia"/>
+              <w:noProof/>
+              <w:sz w:val="20"/>
+              <w:szCs w:val="20"/>
+            </w:rPr>
+          </w:pPr>
+          <w:hyperlink w:anchor="_Toc479163896" w:history="1">
+            <w:r>
+              <w:rPr>
+                <w:rStyle w:val="Hyperlink"/>
+                <w:noProof/>
+                <w:sz w:val="20"/>
+                <w:szCs w:val="20"/>
+              </w:rPr>
+              <w:t>Software interfaces</w:t>
+            </w:r>
+            <w:r>
+              <w:rPr>
+                <w:noProof/>
+                <w:webHidden/>
+                <w:sz w:val="20"/>
+                <w:szCs w:val="20"/>
+              </w:rPr>
+              <w:tab/>
+            </w:r>
+            <w:r>
+              <w:rPr>
+                <w:noProof/>
+                <w:webHidden/>
+                <w:sz w:val="20"/>
+                <w:szCs w:val="20"/>
+              </w:rPr>
+              <w:fldChar w:fldCharType="begin"/>
+            </w:r>
+            <w:r>
+              <w:rPr>
+                <w:noProof/>
+                <w:webHidden/>
+                <w:sz w:val="20"/>
+                <w:szCs w:val="20"/>
+              </w:rPr>
+              <w:instrText xml:space="preserve"> PAGEREF _Toc479163896 \h </w:instrText>
+            </w:r>
+            <w:r>
+              <w:rPr>
+                <w:noProof/>
+                <w:webHidden/>
+                <w:sz w:val="20"/>
+                <w:szCs w:val="20"/>
+              </w:rPr>
+            </w:r>
+            <w:r>
+              <w:rPr>
+                <w:noProof/>
+                <w:webHidden/>
+                <w:sz w:val="20"/>
+                <w:szCs w:val="20"/>
+              </w:rPr>
+              <w:fldChar w:fldCharType="separate"/>
+            </w:r>
+            <w:r>
+              <w:rPr>
+                <w:noProof/>
+                <w:webHidden/>
+                <w:sz w:val="20"/>
+                <w:szCs w:val="20"/>
+              </w:rPr>
+              <w:t>5</w:t>
+            </w:r>
+            <w:r>
+              <w:rPr>
+                <w:noProof/>
+                <w:webHidden/>
+                <w:sz w:val="20"/>
+                <w:szCs w:val="20"/>
+              </w:rPr>
+              <w:fldChar w:fldCharType="end"/>
+            </w:r>
+          </w:hyperlink>
+        </w:p>
+        <w:p>
+          <w:pPr>
+            <w:pStyle w:val="TOC2"/>
+            <w:tabs>
+              <w:tab w:val="right" w:leader="dot" w:pos="9350"/>
+            </w:tabs>
+            <w:rPr>
+              <w:rFonts w:eastAsiaTheme="minorEastAsia"/>
+              <w:noProof/>
+              <w:sz w:val="20"/>
+              <w:szCs w:val="20"/>
+            </w:rPr>
+          </w:pPr>
+          <w:hyperlink w:anchor="_Toc479163897" w:history="1">
+            <w:r>
+              <w:rPr>
+                <w:rStyle w:val="Hyperlink"/>
+                <w:noProof/>
+                <w:sz w:val="20"/>
+                <w:szCs w:val="20"/>
+              </w:rPr>
+              <w:t>Hardware interfaces</w:t>
+            </w:r>
+            <w:r>
+              <w:rPr>
+                <w:noProof/>
+                <w:webHidden/>
+                <w:sz w:val="20"/>
+                <w:szCs w:val="20"/>
+              </w:rPr>
+              <w:tab/>
+            </w:r>
+            <w:r>
+              <w:rPr>
+                <w:noProof/>
+                <w:webHidden/>
+                <w:sz w:val="20"/>
+                <w:szCs w:val="20"/>
+              </w:rPr>
+              <w:fldChar w:fldCharType="begin"/>
+            </w:r>
+            <w:r>
+              <w:rPr>
+                <w:noProof/>
+                <w:webHidden/>
+                <w:sz w:val="20"/>
+                <w:szCs w:val="20"/>
+              </w:rPr>
+              <w:instrText xml:space="preserve"> PAGEREF _Toc479163897 \h </w:instrText>
+            </w:r>
+            <w:r>
+              <w:rPr>
+                <w:noProof/>
+                <w:webHidden/>
+                <w:sz w:val="20"/>
+                <w:szCs w:val="20"/>
+              </w:rPr>
+            </w:r>
+            <w:r>
+              <w:rPr>
+                <w:noProof/>
+                <w:webHidden/>
+                <w:sz w:val="20"/>
+                <w:szCs w:val="20"/>
+              </w:rPr>
+              <w:fldChar w:fldCharType="separate"/>
+            </w:r>
+            <w:r>
+              <w:rPr>
+                <w:noProof/>
+                <w:webHidden/>
+                <w:sz w:val="20"/>
+                <w:szCs w:val="20"/>
+              </w:rPr>
+              <w:t>5</w:t>
+            </w:r>
+            <w:r>
+              <w:rPr>
+                <w:noProof/>
+                <w:webHidden/>
+                <w:sz w:val="20"/>
+                <w:szCs w:val="20"/>
+              </w:rPr>
+              <w:fldChar w:fldCharType="end"/>
+            </w:r>
+          </w:hyperlink>
+        </w:p>
+        <w:p>
+          <w:pPr>
+            <w:pStyle w:val="TOC2"/>
+            <w:tabs>
+              <w:tab w:val="right" w:leader="dot" w:pos="9350"/>
+            </w:tabs>
+            <w:rPr>
+              <w:rFonts w:eastAsiaTheme="minorEastAsia"/>
+              <w:noProof/>
+              <w:sz w:val="20"/>
+              <w:szCs w:val="20"/>
+            </w:rPr>
+          </w:pPr>
+          <w:hyperlink w:anchor="_Toc479163898" w:history="1">
+            <w:r>
+              <w:rPr>
+                <w:rStyle w:val="Hyperlink"/>
+                <w:noProof/>
+                <w:sz w:val="20"/>
+                <w:szCs w:val="20"/>
+              </w:rPr>
+              <w:t>Communications interfaces</w:t>
+            </w:r>
+            <w:r>
+              <w:rPr>
+                <w:noProof/>
+                <w:webHidden/>
+                <w:sz w:val="20"/>
+                <w:szCs w:val="20"/>
+              </w:rPr>
+              <w:tab/>
+            </w:r>
+            <w:r>
+              <w:rPr>
+                <w:noProof/>
+                <w:webHidden/>
+                <w:sz w:val="20"/>
+                <w:szCs w:val="20"/>
+              </w:rPr>
+              <w:fldChar w:fldCharType="begin"/>
+            </w:r>
+            <w:r>
+              <w:rPr>
+                <w:noProof/>
+                <w:webHidden/>
+                <w:sz w:val="20"/>
+                <w:szCs w:val="20"/>
+              </w:rPr>
+              <w:instrText xml:space="preserve"> PAGEREF _Toc479163898 \h </w:instrText>
+            </w:r>
+            <w:r>
+              <w:rPr>
+                <w:noProof/>
+                <w:webHidden/>
+                <w:sz w:val="20"/>
+                <w:szCs w:val="20"/>
+              </w:rPr>
+            </w:r>
+            <w:r>
+              <w:rPr>
+                <w:noProof/>
+                <w:webHidden/>
+                <w:sz w:val="20"/>
+                <w:szCs w:val="20"/>
+              </w:rPr>
+              <w:fldChar w:fldCharType="separate"/>
+            </w:r>
+            <w:r>
+              <w:rPr>
+                <w:noProof/>
+                <w:webHidden/>
+                <w:sz w:val="20"/>
+                <w:szCs w:val="20"/>
+              </w:rPr>
+              <w:t>5</w:t>
+            </w:r>
+            <w:r>
+              <w:rPr>
+                <w:noProof/>
+                <w:webHidden/>
+                <w:sz w:val="20"/>
+                <w:szCs w:val="20"/>
+              </w:rPr>
+              <w:fldChar w:fldCharType="end"/>
+            </w:r>
+          </w:hyperlink>
+        </w:p>
+        <w:p>
+          <w:pPr>
+            <w:pStyle w:val="TOC1"/>
+            <w:tabs>
+              <w:tab w:val="right" w:leader="dot" w:pos="9350"/>
+            </w:tabs>
+            <w:rPr>
+              <w:rFonts w:eastAsiaTheme="minorEastAsia"/>
+              <w:noProof/>
+              <w:sz w:val="20"/>
+              <w:szCs w:val="20"/>
+            </w:rPr>
+          </w:pPr>
+          <w:hyperlink w:anchor="_Toc479163899" w:history="1">
+            <w:r>
+              <w:rPr>
+                <w:rStyle w:val="Hyperlink"/>
+                <w:noProof/>
+                <w:sz w:val="20"/>
+                <w:szCs w:val="20"/>
+              </w:rPr>
+              <w:t>Quality attributes</w:t>
+            </w:r>
+            <w:r>
+              <w:rPr>
+                <w:noProof/>
+                <w:webHidden/>
+                <w:sz w:val="20"/>
+                <w:szCs w:val="20"/>
+              </w:rPr>
+              <w:tab/>
+            </w:r>
+            <w:r>
+              <w:rPr>
+                <w:noProof/>
+                <w:webHidden/>
+                <w:sz w:val="20"/>
+                <w:szCs w:val="20"/>
+              </w:rPr>
+              <w:fldChar w:fldCharType="begin"/>
+            </w:r>
+            <w:r>
+              <w:rPr>
+                <w:noProof/>
+                <w:webHidden/>
+                <w:sz w:val="20"/>
+                <w:szCs w:val="20"/>
+              </w:rPr>
+              <w:instrText xml:space="preserve"> PAGEREF _Toc479163899 \h </w:instrText>
+            </w:r>
+            <w:r>
+              <w:rPr>
+                <w:noProof/>
+                <w:webHidden/>
+                <w:sz w:val="20"/>
+                <w:szCs w:val="20"/>
+              </w:rPr>
+            </w:r>
+            <w:r>
+              <w:rPr>
+                <w:noProof/>
+                <w:webHidden/>
+                <w:sz w:val="20"/>
+                <w:szCs w:val="20"/>
+              </w:rPr>
+              <w:fldChar w:fldCharType="separate"/>
+            </w:r>
+            <w:r>
+              <w:rPr>
+                <w:noProof/>
+                <w:webHidden/>
+                <w:sz w:val="20"/>
+                <w:szCs w:val="20"/>
+              </w:rPr>
+              <w:t>5</w:t>
+            </w:r>
+            <w:r>
+              <w:rPr>
+                <w:noProof/>
+                <w:webHidden/>
+                <w:sz w:val="20"/>
+                <w:szCs w:val="20"/>
+              </w:rPr>
+              <w:fldChar w:fldCharType="end"/>
+            </w:r>
+          </w:hyperlink>
+        </w:p>
+        <w:p>
+          <w:pPr>
+            <w:pStyle w:val="TOC2"/>
+            <w:tabs>
+              <w:tab w:val="right" w:leader="dot" w:pos="9350"/>
+            </w:tabs>
+            <w:rPr>
+              <w:rFonts w:eastAsiaTheme="minorEastAsia"/>
+              <w:noProof/>
+              <w:sz w:val="20"/>
+              <w:szCs w:val="20"/>
+            </w:rPr>
+          </w:pPr>
+          <w:hyperlink w:anchor="_Toc479163900" w:history="1">
+            <w:r>
+              <w:rPr>
+                <w:rStyle w:val="Hyperlink"/>
+                <w:noProof/>
+                <w:sz w:val="20"/>
+                <w:szCs w:val="20"/>
+              </w:rPr>
+              <w:t>Usability</w:t>
+            </w:r>
+            <w:r>
+              <w:rPr>
+                <w:noProof/>
+                <w:webHidden/>
+                <w:sz w:val="20"/>
+                <w:szCs w:val="20"/>
+              </w:rPr>
+              <w:tab/>
+            </w:r>
+            <w:r>
+              <w:rPr>
+                <w:noProof/>
+                <w:webHidden/>
+                <w:sz w:val="20"/>
+                <w:szCs w:val="20"/>
+              </w:rPr>
+              <w:fldChar w:fldCharType="begin"/>
+            </w:r>
+            <w:r>
+              <w:rPr>
+                <w:noProof/>
+                <w:webHidden/>
+                <w:sz w:val="20"/>
+                <w:szCs w:val="20"/>
+              </w:rPr>
+              <w:instrText xml:space="preserve"> PAGEREF _Toc479163900 \h </w:instrText>
+            </w:r>
+            <w:r>
+              <w:rPr>
+                <w:noProof/>
+                <w:webHidden/>
+                <w:sz w:val="20"/>
+                <w:szCs w:val="20"/>
+              </w:rPr>
+            </w:r>
+            <w:r>
+              <w:rPr>
+                <w:noProof/>
+                <w:webHidden/>
+                <w:sz w:val="20"/>
+                <w:szCs w:val="20"/>
+              </w:rPr>
+              <w:fldChar w:fldCharType="separate"/>
+            </w:r>
+            <w:r>
+              <w:rPr>
+                <w:noProof/>
+                <w:webHidden/>
+                <w:sz w:val="20"/>
+                <w:szCs w:val="20"/>
+              </w:rPr>
+              <w:t>5</w:t>
+            </w:r>
+            <w:r>
+              <w:rPr>
+                <w:noProof/>
+                <w:webHidden/>
+                <w:sz w:val="20"/>
+                <w:szCs w:val="20"/>
+              </w:rPr>
+              <w:fldChar w:fldCharType="end"/>
+            </w:r>
+          </w:hyperlink>
+        </w:p>
+        <w:p>
+          <w:pPr>
+            <w:pStyle w:val="TOC2"/>
+            <w:tabs>
+              <w:tab w:val="right" w:leader="dot" w:pos="9350"/>
+            </w:tabs>
+            <w:rPr>
+              <w:rFonts w:eastAsiaTheme="minorEastAsia"/>
+              <w:noProof/>
+              <w:sz w:val="20"/>
+              <w:szCs w:val="20"/>
+            </w:rPr>
+          </w:pPr>
+          <w:hyperlink w:anchor="_Toc479163901" w:history="1">
+            <w:r>
+              <w:rPr>
+                <w:rStyle w:val="Hyperlink"/>
+                <w:noProof/>
+                <w:sz w:val="20"/>
+                <w:szCs w:val="20"/>
+              </w:rPr>
+              <w:t>Performance</w:t>
+            </w:r>
+            <w:r>
+              <w:rPr>
+                <w:noProof/>
+                <w:webHidden/>
+                <w:sz w:val="20"/>
+                <w:szCs w:val="20"/>
+              </w:rPr>
+              <w:tab/>
+            </w:r>
+            <w:r>
+              <w:rPr>
+                <w:noProof/>
+                <w:webHidden/>
+                <w:sz w:val="20"/>
+                <w:szCs w:val="20"/>
+              </w:rPr>
+              <w:fldChar w:fldCharType="begin"/>
+            </w:r>
+            <w:r>
+              <w:rPr>
+                <w:noProof/>
+                <w:webHidden/>
+                <w:sz w:val="20"/>
+                <w:szCs w:val="20"/>
+              </w:rPr>
+              <w:instrText xml:space="preserve"> PAGEREF _Toc479163901 \h </w:instrText>
+            </w:r>
+            <w:r>
+              <w:rPr>
+                <w:noProof/>
+                <w:webHidden/>
+                <w:sz w:val="20"/>
+                <w:szCs w:val="20"/>
+              </w:rPr>
+            </w:r>
+            <w:r>
+              <w:rPr>
+                <w:noProof/>
+                <w:webHidden/>
+                <w:sz w:val="20"/>
+                <w:szCs w:val="20"/>
+              </w:rPr>
+              <w:fldChar w:fldCharType="separate"/>
+            </w:r>
+            <w:r>
+              <w:rPr>
+                <w:noProof/>
+                <w:webHidden/>
+                <w:sz w:val="20"/>
+                <w:szCs w:val="20"/>
+              </w:rPr>
+              <w:t>5</w:t>
+            </w:r>
+            <w:r>
+              <w:rPr>
+                <w:noProof/>
+                <w:webHidden/>
+                <w:sz w:val="20"/>
+                <w:szCs w:val="20"/>
+              </w:rPr>
+              <w:fldChar w:fldCharType="end"/>
+            </w:r>
+          </w:hyperlink>
+        </w:p>
+        <w:p>
+          <w:pPr>
+            <w:pStyle w:val="TOC2"/>
+            <w:tabs>
+              <w:tab w:val="right" w:leader="dot" w:pos="9350"/>
+            </w:tabs>
+            <w:rPr>
+              <w:rFonts w:eastAsiaTheme="minorEastAsia"/>
+              <w:noProof/>
+              <w:sz w:val="20"/>
+              <w:szCs w:val="20"/>
+            </w:rPr>
+          </w:pPr>
+          <w:hyperlink w:anchor="_Toc479163902" w:history="1">
+            <w:r>
+              <w:rPr>
+                <w:rStyle w:val="Hyperlink"/>
+                <w:noProof/>
+                <w:sz w:val="20"/>
+                <w:szCs w:val="20"/>
+              </w:rPr>
+              <w:t>Security</w:t>
+            </w:r>
+            <w:r>
+              <w:rPr>
+                <w:noProof/>
+                <w:webHidden/>
+                <w:sz w:val="20"/>
+                <w:szCs w:val="20"/>
+              </w:rPr>
+              <w:tab/>
+            </w:r>
+            <w:r>
+              <w:rPr>
+                <w:noProof/>
+                <w:webHidden/>
+                <w:sz w:val="20"/>
+                <w:szCs w:val="20"/>
+              </w:rPr>
+              <w:fldChar w:fldCharType="begin"/>
+            </w:r>
+            <w:r>
+              <w:rPr>
+                <w:noProof/>
+                <w:webHidden/>
+                <w:sz w:val="20"/>
+                <w:szCs w:val="20"/>
+              </w:rPr>
+              <w:instrText xml:space="preserve"> PAGEREF _Toc479163902 \h </w:instrText>
+            </w:r>
+            <w:r>
+              <w:rPr>
+                <w:noProof/>
+                <w:webHidden/>
+                <w:sz w:val="20"/>
+                <w:szCs w:val="20"/>
+              </w:rPr>
+            </w:r>
+            <w:r>
+              <w:rPr>
+                <w:noProof/>
+                <w:webHidden/>
+                <w:sz w:val="20"/>
+                <w:szCs w:val="20"/>
+              </w:rPr>
+              <w:fldChar w:fldCharType="separate"/>
+            </w:r>
+            <w:r>
+              <w:rPr>
+                <w:noProof/>
+                <w:webHidden/>
+                <w:sz w:val="20"/>
+                <w:szCs w:val="20"/>
+              </w:rPr>
+              <w:t>5</w:t>
+            </w:r>
+            <w:r>
+              <w:rPr>
+                <w:noProof/>
+                <w:webHidden/>
+                <w:sz w:val="20"/>
+                <w:szCs w:val="20"/>
+              </w:rPr>
+              <w:fldChar w:fldCharType="end"/>
+            </w:r>
+          </w:hyperlink>
+        </w:p>
+        <w:p>
+          <w:pPr>
+            <w:pStyle w:val="TOC2"/>
+            <w:tabs>
+              <w:tab w:val="right" w:leader="dot" w:pos="9350"/>
+            </w:tabs>
+            <w:rPr>
+              <w:rFonts w:eastAsiaTheme="minorEastAsia"/>
+              <w:noProof/>
+              <w:sz w:val="20"/>
+              <w:szCs w:val="20"/>
+            </w:rPr>
+          </w:pPr>
+          <w:hyperlink w:anchor="_Toc479163903" w:history="1">
+            <w:r>
+              <w:rPr>
+                <w:rStyle w:val="Hyperlink"/>
+                <w:noProof/>
+                <w:sz w:val="20"/>
+                <w:szCs w:val="20"/>
+              </w:rPr>
+              <w:t>Safety</w:t>
+            </w:r>
+            <w:r>
+              <w:rPr>
+                <w:noProof/>
+                <w:webHidden/>
+                <w:sz w:val="20"/>
+                <w:szCs w:val="20"/>
+              </w:rPr>
+              <w:tab/>
+            </w:r>
+            <w:r>
+              <w:rPr>
+                <w:noProof/>
+                <w:webHidden/>
+                <w:sz w:val="20"/>
+                <w:szCs w:val="20"/>
+              </w:rPr>
+              <w:fldChar w:fldCharType="begin"/>
+            </w:r>
+            <w:r>
+              <w:rPr>
+                <w:noProof/>
+                <w:webHidden/>
+                <w:sz w:val="20"/>
+                <w:szCs w:val="20"/>
+              </w:rPr>
+              <w:instrText xml:space="preserve"> PAGEREF _Toc479163903 \h </w:instrText>
+            </w:r>
+            <w:r>
+              <w:rPr>
+                <w:noProof/>
+                <w:webHidden/>
+                <w:sz w:val="20"/>
+                <w:szCs w:val="20"/>
+              </w:rPr>
+            </w:r>
+            <w:r>
+              <w:rPr>
+                <w:noProof/>
+                <w:webHidden/>
+                <w:sz w:val="20"/>
+                <w:szCs w:val="20"/>
+              </w:rPr>
+              <w:fldChar w:fldCharType="separate"/>
+            </w:r>
+            <w:r>
+              <w:rPr>
+                <w:noProof/>
+                <w:webHidden/>
+                <w:sz w:val="20"/>
+                <w:szCs w:val="20"/>
+              </w:rPr>
+              <w:t>5</w:t>
+            </w:r>
+            <w:r>
+              <w:rPr>
+                <w:noProof/>
+                <w:webHidden/>
+                <w:sz w:val="20"/>
+                <w:szCs w:val="20"/>
+              </w:rPr>
+              <w:fldChar w:fldCharType="end"/>
+            </w:r>
+          </w:hyperlink>
+        </w:p>
+        <w:p>
+          <w:pPr>
+            <w:pStyle w:val="TOC2"/>
+            <w:tabs>
+              <w:tab w:val="right" w:leader="dot" w:pos="9350"/>
+            </w:tabs>
+            <w:rPr>
+              <w:rFonts w:eastAsiaTheme="minorEastAsia"/>
+              <w:noProof/>
+              <w:sz w:val="20"/>
+              <w:szCs w:val="20"/>
+            </w:rPr>
+          </w:pPr>
+          <w:hyperlink w:anchor="_Toc479163904" w:history="1">
+            <w:r>
+              <w:rPr>
+                <w:rStyle w:val="Hyperlink"/>
+                <w:noProof/>
+                <w:sz w:val="20"/>
+                <w:szCs w:val="20"/>
+              </w:rPr>
+              <w:t>[others]</w:t>
+            </w:r>
+            <w:r>
+              <w:rPr>
+                <w:noProof/>
+                <w:webHidden/>
+                <w:sz w:val="20"/>
+                <w:szCs w:val="20"/>
+              </w:rPr>
+              <w:tab/>
+            </w:r>
+            <w:r>
+              <w:rPr>
+                <w:noProof/>
+                <w:webHidden/>
+                <w:sz w:val="20"/>
+                <w:szCs w:val="20"/>
+              </w:rPr>
+              <w:fldChar w:fldCharType="begin"/>
+            </w:r>
+            <w:r>
+              <w:rPr>
+                <w:noProof/>
+                <w:webHidden/>
+                <w:sz w:val="20"/>
+                <w:szCs w:val="20"/>
+              </w:rPr>
+              <w:instrText xml:space="preserve"> PAGEREF _Toc479163904 \h </w:instrText>
+            </w:r>
+            <w:r>
+              <w:rPr>
+                <w:noProof/>
+                <w:webHidden/>
+                <w:sz w:val="20"/>
+                <w:szCs w:val="20"/>
+              </w:rPr>
+            </w:r>
+            <w:r>
+              <w:rPr>
+                <w:noProof/>
+                <w:webHidden/>
+                <w:sz w:val="20"/>
+                <w:szCs w:val="20"/>
+              </w:rPr>
+              <w:fldChar w:fldCharType="separate"/>
+            </w:r>
+            <w:r>
+              <w:rPr>
+                <w:noProof/>
+                <w:webHidden/>
+                <w:sz w:val="20"/>
+                <w:szCs w:val="20"/>
+              </w:rPr>
+              <w:t>5</w:t>
+            </w:r>
+            <w:r>
+              <w:rPr>
+                <w:noProof/>
+                <w:webHidden/>
+                <w:sz w:val="20"/>
+                <w:szCs w:val="20"/>
+              </w:rPr>
+              <w:fldChar w:fldCharType="end"/>
+            </w:r>
+          </w:hyperlink>
+        </w:p>
+        <w:p>
+          <w:pPr>
+            <w:pStyle w:val="TOC1"/>
+            <w:tabs>
+              <w:tab w:val="right" w:leader="dot" w:pos="9350"/>
+            </w:tabs>
+            <w:rPr>
+              <w:rFonts w:eastAsiaTheme="minorEastAsia"/>
+              <w:noProof/>
+              <w:sz w:val="20"/>
+              <w:szCs w:val="20"/>
+            </w:rPr>
+          </w:pPr>
+          <w:hyperlink w:anchor="_Toc479163905" w:history="1">
+            <w:r>
+              <w:rPr>
+                <w:rStyle w:val="Hyperlink"/>
+                <w:noProof/>
+                <w:sz w:val="20"/>
+                <w:szCs w:val="20"/>
+              </w:rPr>
+              <w:t>Internationalization and localization requirements</w:t>
+            </w:r>
+            <w:r>
+              <w:rPr>
+                <w:noProof/>
+                <w:webHidden/>
+                <w:sz w:val="20"/>
+                <w:szCs w:val="20"/>
+              </w:rPr>
+              <w:tab/>
+            </w:r>
+            <w:r>
+              <w:rPr>
+                <w:noProof/>
+                <w:webHidden/>
+                <w:sz w:val="20"/>
+                <w:szCs w:val="20"/>
+              </w:rPr>
+              <w:fldChar w:fldCharType="begin"/>
+            </w:r>
+            <w:r>
+              <w:rPr>
+                <w:noProof/>
+                <w:webHidden/>
+                <w:sz w:val="20"/>
+                <w:szCs w:val="20"/>
+              </w:rPr>
+              <w:instrText xml:space="preserve"> PAGEREF _Toc479163905 \h </w:instrText>
+            </w:r>
+            <w:r>
+              <w:rPr>
+                <w:noProof/>
+                <w:webHidden/>
+                <w:sz w:val="20"/>
+                <w:szCs w:val="20"/>
+              </w:rPr>
+            </w:r>
+            <w:r>
+              <w:rPr>
+                <w:noProof/>
+                <w:webHidden/>
+                <w:sz w:val="20"/>
+                <w:szCs w:val="20"/>
+              </w:rPr>
+              <w:fldChar w:fldCharType="separate"/>
+            </w:r>
+            <w:r>
+              <w:rPr>
+                <w:noProof/>
+                <w:webHidden/>
+                <w:sz w:val="20"/>
+                <w:szCs w:val="20"/>
+              </w:rPr>
+              <w:t>5</w:t>
+            </w:r>
+            <w:r>
+              <w:rPr>
+                <w:noProof/>
+                <w:webHidden/>
+                <w:sz w:val="20"/>
+                <w:szCs w:val="20"/>
+              </w:rPr>
+              <w:fldChar w:fldCharType="end"/>
+            </w:r>
+          </w:hyperlink>
+        </w:p>
+        <w:p>
+          <w:pPr>
+            <w:pStyle w:val="TOC2"/>
+            <w:tabs>
+              <w:tab w:val="right" w:leader="dot" w:pos="9350"/>
+            </w:tabs>
+            <w:rPr>
+              <w:rFonts w:eastAsiaTheme="minorEastAsia"/>
+              <w:noProof/>
+              <w:sz w:val="20"/>
+              <w:szCs w:val="20"/>
+            </w:rPr>
+          </w:pPr>
+          <w:hyperlink w:anchor="_Toc479163906" w:history="1">
+            <w:r>
+              <w:rPr>
+                <w:rStyle w:val="Hyperlink"/>
+                <w:noProof/>
+                <w:sz w:val="20"/>
+                <w:szCs w:val="20"/>
+              </w:rPr>
+              <w:t>Other requirements</w:t>
+            </w:r>
+            <w:r>
+              <w:rPr>
+                <w:noProof/>
+                <w:webHidden/>
+                <w:sz w:val="20"/>
+                <w:szCs w:val="20"/>
+              </w:rPr>
+              <w:tab/>
+            </w:r>
+            <w:r>
+              <w:rPr>
+                <w:noProof/>
+                <w:webHidden/>
+                <w:sz w:val="20"/>
+                <w:szCs w:val="20"/>
+              </w:rPr>
+              <w:fldChar w:fldCharType="begin"/>
+            </w:r>
+            <w:r>
+              <w:rPr>
+                <w:noProof/>
+                <w:webHidden/>
+                <w:sz w:val="20"/>
+                <w:szCs w:val="20"/>
+              </w:rPr>
+              <w:instrText xml:space="preserve"> PAGEREF _Toc479163906 \h </w:instrText>
+            </w:r>
+            <w:r>
+              <w:rPr>
+                <w:noProof/>
+                <w:webHidden/>
+                <w:sz w:val="20"/>
+                <w:szCs w:val="20"/>
+              </w:rPr>
+            </w:r>
+            <w:r>
+              <w:rPr>
+                <w:noProof/>
+                <w:webHidden/>
+                <w:sz w:val="20"/>
+                <w:szCs w:val="20"/>
+              </w:rPr>
+              <w:fldChar w:fldCharType="separate"/>
+            </w:r>
+            <w:r>
+              <w:rPr>
+                <w:noProof/>
+                <w:webHidden/>
+                <w:sz w:val="20"/>
+                <w:szCs w:val="20"/>
+              </w:rPr>
+              <w:t>6</w:t>
+            </w:r>
+            <w:r>
+              <w:rPr>
+                <w:noProof/>
+                <w:webHidden/>
+                <w:sz w:val="20"/>
+                <w:szCs w:val="20"/>
+              </w:rPr>
+              <w:fldChar w:fldCharType="end"/>
+            </w:r>
+          </w:hyperlink>
+        </w:p>
+        <w:p>
+          <w:pPr>
+            <w:pStyle w:val="TOC1"/>
+            <w:tabs>
+              <w:tab w:val="right" w:leader="dot" w:pos="9350"/>
+            </w:tabs>
+            <w:rPr>
+              <w:rFonts w:eastAsiaTheme="minorEastAsia"/>
+              <w:noProof/>
+              <w:sz w:val="20"/>
+              <w:szCs w:val="20"/>
+            </w:rPr>
+          </w:pPr>
+          <w:hyperlink w:anchor="_Toc479163907" w:history="1">
+            <w:r>
+              <w:rPr>
+                <w:rStyle w:val="Hyperlink"/>
+                <w:noProof/>
+                <w:sz w:val="20"/>
+                <w:szCs w:val="20"/>
+              </w:rPr>
+              <w:t>Appendix A: Glossary</w:t>
+            </w:r>
+            <w:r>
+              <w:rPr>
+                <w:noProof/>
+                <w:webHidden/>
+                <w:sz w:val="20"/>
+                <w:szCs w:val="20"/>
+              </w:rPr>
+              <w:tab/>
+            </w:r>
+            <w:r>
+              <w:rPr>
+                <w:noProof/>
+                <w:webHidden/>
+                <w:sz w:val="20"/>
+                <w:szCs w:val="20"/>
+              </w:rPr>
+              <w:fldChar w:fldCharType="begin"/>
+            </w:r>
+            <w:r>
+              <w:rPr>
+                <w:noProof/>
+                <w:webHidden/>
+                <w:sz w:val="20"/>
+                <w:szCs w:val="20"/>
+              </w:rPr>
+              <w:instrText xml:space="preserve"> PAGEREF _Toc479163907 \h </w:instrText>
+            </w:r>
+            <w:r>
+              <w:rPr>
+                <w:noProof/>
+                <w:webHidden/>
+                <w:sz w:val="20"/>
+                <w:szCs w:val="20"/>
+              </w:rPr>
+            </w:r>
+            <w:r>
+              <w:rPr>
+                <w:noProof/>
+                <w:webHidden/>
+                <w:sz w:val="20"/>
+                <w:szCs w:val="20"/>
+              </w:rPr>
+              <w:fldChar w:fldCharType="separate"/>
+            </w:r>
+            <w:r>
+              <w:rPr>
+                <w:noProof/>
+                <w:webHidden/>
+                <w:sz w:val="20"/>
+                <w:szCs w:val="20"/>
+              </w:rPr>
+              <w:t>6</w:t>
+            </w:r>
+            <w:r>
+              <w:rPr>
+                <w:noProof/>
+                <w:webHidden/>
+                <w:sz w:val="20"/>
+                <w:szCs w:val="20"/>
+              </w:rPr>
+              <w:fldChar w:fldCharType="end"/>
+            </w:r>
+          </w:hyperlink>
+        </w:p>
+        <w:p>
+          <w:pPr>
+            <w:pStyle w:val="TOC1"/>
+            <w:tabs>
+              <w:tab w:val="right" w:leader="dot" w:pos="9350"/>
+            </w:tabs>
+            <w:rPr>
+              <w:rFonts w:eastAsiaTheme="minorEastAsia"/>
+              <w:noProof/>
+              <w:sz w:val="20"/>
+              <w:szCs w:val="20"/>
+            </w:rPr>
+          </w:pPr>
+          <w:hyperlink w:anchor="_Toc479163908" w:history="1">
+            <w:r>
+              <w:rPr>
+                <w:rStyle w:val="Hyperlink"/>
+                <w:noProof/>
+                <w:sz w:val="20"/>
+                <w:szCs w:val="20"/>
+              </w:rPr>
+              <w:t>Appendix B: analysis Models</w:t>
+            </w:r>
+            <w:r>
+              <w:rPr>
+                <w:noProof/>
+                <w:webHidden/>
+                <w:sz w:val="20"/>
+                <w:szCs w:val="20"/>
+              </w:rPr>
+              <w:tab/>
+            </w:r>
+            <w:r>
+              <w:rPr>
+                <w:noProof/>
+                <w:webHidden/>
+                <w:sz w:val="20"/>
+                <w:szCs w:val="20"/>
+              </w:rPr>
+              <w:fldChar w:fldCharType="begin"/>
+            </w:r>
+            <w:r>
+              <w:rPr>
+                <w:noProof/>
+                <w:webHidden/>
+                <w:sz w:val="20"/>
+                <w:szCs w:val="20"/>
+              </w:rPr>
+              <w:instrText xml:space="preserve"> PAGEREF _Toc479163908 \h </w:instrText>
+            </w:r>
+            <w:r>
+              <w:rPr>
+                <w:noProof/>
+                <w:webHidden/>
+                <w:sz w:val="20"/>
+                <w:szCs w:val="20"/>
+              </w:rPr>
+            </w:r>
+            <w:r>
+              <w:rPr>
+                <w:noProof/>
+                <w:webHidden/>
+                <w:sz w:val="20"/>
+                <w:szCs w:val="20"/>
+              </w:rPr>
+              <w:fldChar w:fldCharType="separate"/>
+            </w:r>
+            <w:r>
+              <w:rPr>
+                <w:noProof/>
+                <w:webHidden/>
+                <w:sz w:val="20"/>
+                <w:szCs w:val="20"/>
+              </w:rPr>
+              <w:t>6</w:t>
+            </w:r>
+            <w:r>
+              <w:rPr>
+                <w:noProof/>
+                <w:webHidden/>
+                <w:sz w:val="20"/>
+                <w:szCs w:val="20"/>
+              </w:rPr>
+              <w:fldChar w:fldCharType="end"/>
+            </w:r>
+          </w:hyperlink>
+        </w:p>
+        <w:p>
+          <w:r>
+            <w:rPr>
+              <w:b/>
+              <w:bCs/>
+              <w:noProof/>
+              <w:sz w:val="20"/>
+              <w:szCs w:val="20"/>
+            </w:rPr>
+            <w:fldChar w:fldCharType="end"/>
+          </w:r>
+        </w:p>
+        <w:bookmarkEnd w:id="1" w:displacedByCustomXml="next"/>
+      </w:sdtContent>
+    </w:sdt>
+    <w:p>
+      <w:pPr>
+        <w:rPr>
+          <w:lang w:eastAsia="ja-JP"/>
+        </w:rPr>
+      </w:pPr>
+    </w:p>
+    <w:p>
+      <w:pPr>
         <w:jc w:val="center"/>
       </w:pPr>
     </w:p>
@@ -269,7 +3283,6 @@
         <w:pStyle w:val="Title"/>
       </w:pPr>
       <w:r>
-        <w:lastRenderedPageBreak/>
         <w:t>Introduction</w:t>
       </w:r>
     </w:p>
@@ -277,21 +3290,25 @@
       <w:pPr>
         <w:pStyle w:val="Heading2"/>
       </w:pPr>
-      <w:bookmarkStart w:id="1" w:name="_Toc478991265"/>
+      <w:bookmarkStart w:id="2" w:name="_Toc478991265"/>
+      <w:bookmarkStart w:id="3" w:name="_Toc479163875"/>
       <w:r>
         <w:t>Purpose</w:t>
       </w:r>
-      <w:bookmarkEnd w:id="1"/>
+      <w:bookmarkEnd w:id="2"/>
+      <w:bookmarkEnd w:id="3"/>
     </w:p>
     <w:p>
       <w:pPr>
         <w:pStyle w:val="Heading2"/>
       </w:pPr>
-      <w:bookmarkStart w:id="2" w:name="_Toc478991266"/>
+      <w:bookmarkStart w:id="4" w:name="_Toc478991266"/>
+      <w:bookmarkStart w:id="5" w:name="_Toc479163876"/>
       <w:r>
         <w:t>Document conventions</w:t>
       </w:r>
-      <w:bookmarkEnd w:id="2"/>
+      <w:bookmarkEnd w:id="4"/>
+      <w:bookmarkEnd w:id="5"/>
     </w:p>
     <w:p>
       <w:pPr>
@@ -914,7 +3931,6 @@
             <w:r>
               <w:t xml:space="preserve">                  </w:t>
             </w:r>
-            <w:proofErr w:type="spellStart"/>
             <w:r>
               <w:rPr>
                 <w:b/>
@@ -932,7 +3948,6 @@
               </w:rPr>
               <w:t>Time</w:t>
             </w:r>
-            <w:proofErr w:type="spellEnd"/>
             <w:r>
               <w:t xml:space="preserve">                   </w:t>
             </w:r>
@@ -1710,7 +4725,6 @@
         <w:rPr>
           <w:b/>
         </w:rPr>
-        <w:lastRenderedPageBreak/>
         <w:t>User GUI view</w:t>
       </w:r>
       <w:r>
@@ -2400,11 +5414,13 @@
       <w:pPr>
         <w:pStyle w:val="Heading2"/>
       </w:pPr>
-      <w:bookmarkStart w:id="3" w:name="_Toc478991267"/>
+      <w:bookmarkStart w:id="6" w:name="_Toc478991267"/>
+      <w:bookmarkStart w:id="7" w:name="_Toc479163877"/>
       <w:r>
         <w:t>Project scope</w:t>
       </w:r>
-      <w:bookmarkEnd w:id="3"/>
+      <w:bookmarkEnd w:id="6"/>
+      <w:bookmarkEnd w:id="7"/>
     </w:p>
     <w:p>
       <w:pPr>
@@ -2560,51 +5576,61 @@
       <w:pPr>
         <w:pStyle w:val="Heading2"/>
       </w:pPr>
-      <w:bookmarkStart w:id="4" w:name="_Toc478991268"/>
+      <w:bookmarkStart w:id="8" w:name="_Toc478991268"/>
+      <w:bookmarkStart w:id="9" w:name="_Toc479163878"/>
       <w:r>
         <w:t>References</w:t>
       </w:r>
-      <w:bookmarkEnd w:id="4"/>
+      <w:bookmarkEnd w:id="8"/>
+      <w:bookmarkEnd w:id="9"/>
     </w:p>
     <w:p>
       <w:pPr>
         <w:pStyle w:val="Heading1"/>
       </w:pPr>
-      <w:bookmarkStart w:id="5" w:name="_Toc478991269"/>
+      <w:bookmarkStart w:id="10" w:name="_Toc478991269"/>
+      <w:bookmarkStart w:id="11" w:name="_Toc479163879"/>
       <w:r>
         <w:t>Overall description</w:t>
       </w:r>
-      <w:bookmarkEnd w:id="5"/>
+      <w:bookmarkEnd w:id="10"/>
+      <w:bookmarkEnd w:id="11"/>
     </w:p>
     <w:p>
       <w:pPr>
         <w:pStyle w:val="Heading2"/>
       </w:pPr>
-      <w:bookmarkStart w:id="6" w:name="_Toc478991270"/>
+      <w:bookmarkStart w:id="12" w:name="_Toc478991270"/>
+      <w:bookmarkStart w:id="13" w:name="_Toc479163880"/>
       <w:r>
         <w:t>Product perspective</w:t>
       </w:r>
-      <w:bookmarkEnd w:id="6"/>
+      <w:bookmarkEnd w:id="12"/>
+      <w:bookmarkEnd w:id="13"/>
     </w:p>
     <w:p>
       <w:pPr>
         <w:pStyle w:val="Heading2"/>
       </w:pPr>
-      <w:bookmarkStart w:id="7" w:name="_Toc478991271"/>
+      <w:bookmarkStart w:id="14" w:name="_Toc478991271"/>
+      <w:bookmarkStart w:id="15" w:name="_Toc479163881"/>
       <w:r>
         <w:t>User classes and characteristics</w:t>
       </w:r>
-      <w:bookmarkEnd w:id="7"/>
+      <w:bookmarkEnd w:id="14"/>
+      <w:bookmarkEnd w:id="15"/>
     </w:p>
     <w:p>
       <w:pPr>
         <w:pStyle w:val="Heading2"/>
       </w:pPr>
-      <w:bookmarkStart w:id="8" w:name="_Toc478991272"/>
+      <w:bookmarkStart w:id="16" w:name="_Toc478991272"/>
+      <w:bookmarkStart w:id="17" w:name="_Toc479163882"/>
       <w:r>
         <w:t>Operating environment</w:t>
       </w:r>
-      <w:bookmarkEnd w:id="8"/>
+      <w:bookmarkEnd w:id="16"/>
+      <w:bookmarkEnd w:id="17"/>
     </w:p>
     <w:p>
       <w:pPr>
@@ -2640,6 +5666,7 @@
         </w:numPr>
       </w:pPr>
       <w:r>
+        <w:lastRenderedPageBreak/>
         <w:t>Windows</w:t>
       </w:r>
     </w:p>
@@ -2667,7 +5694,6 @@
         </w:numPr>
       </w:pPr>
       <w:r>
-        <w:lastRenderedPageBreak/>
         <w:t>Android</w:t>
       </w:r>
     </w:p>
@@ -2715,13 +5741,8 @@
           <w:numId w:val="4"/>
         </w:numPr>
       </w:pPr>
-      <w:proofErr w:type="spellStart"/>
-      <w:r>
-        <w:t>Iphone</w:t>
-      </w:r>
-      <w:proofErr w:type="spellEnd"/>
-      <w:r>
-        <w:t>/IOS application for managing database directly (manager option)</w:t>
+      <w:r>
+        <w:t>Iphone/IOS application for managing database directly (manager option)</w:t>
       </w:r>
     </w:p>
     <w:p>
@@ -2781,15 +5802,7 @@
         </w:numPr>
       </w:pPr>
       <w:r>
-        <w:t xml:space="preserve">Used for hosting </w:t>
-      </w:r>
-      <w:proofErr w:type="spellStart"/>
-      <w:r>
-        <w:t>webapp</w:t>
-      </w:r>
-      <w:proofErr w:type="spellEnd"/>
-      <w:r>
-        <w:t xml:space="preserve"> for PC</w:t>
+        <w:t>Used for hosting webapp for PC</w:t>
       </w:r>
     </w:p>
     <w:p>
@@ -2984,23 +5997,10 @@
                               <w:jc w:val="center"/>
                             </w:pPr>
                             <w:r>
-                              <w:t xml:space="preserve">SQL </w:t>
-                            </w:r>
-                            <w:proofErr w:type="gramStart"/>
-                            <w:r>
-                              <w:t>DATABASE</w:t>
+                              <w:t>SQL DATABASE</w:t>
                             </w:r>
                             <w:r>
-                              <w:t>(</w:t>
-                            </w:r>
-                            <w:proofErr w:type="gramEnd"/>
-                            <w:r>
-                              <w:t>API</w:t>
-                            </w:r>
-                            <w:bookmarkStart w:id="9" w:name="_GoBack"/>
-                            <w:bookmarkEnd w:id="9"/>
-                            <w:r>
-                              <w:t>)</w:t>
+                              <w:t>(API)</w:t>
                             </w:r>
                           </w:p>
                         </w:txbxContent>
@@ -3559,13 +6559,8 @@
                             <w:pPr>
                               <w:jc w:val="center"/>
                             </w:pPr>
-                            <w:proofErr w:type="spellStart"/>
                             <w:r>
-                              <w:t>Restfull</w:t>
-                            </w:r>
-                            <w:proofErr w:type="spellEnd"/>
-                            <w:r>
-                              <w:t xml:space="preserve"> interface/API</w:t>
+                              <w:t>Restfull interface/API</w:t>
                             </w:r>
                           </w:p>
                           <w:p>
@@ -3775,16 +6770,11 @@
                             <w:pPr>
                               <w:jc w:val="center"/>
                             </w:pPr>
-                            <w:proofErr w:type="gramStart"/>
                             <w:r>
                               <w:t>Android</w:t>
                             </w:r>
                             <w:r>
-                              <w:t>(</w:t>
-                            </w:r>
-                            <w:proofErr w:type="gramEnd"/>
-                            <w:r>
-                              <w:t>RI)</w:t>
+                              <w:t>(RI)</w:t>
                             </w:r>
                           </w:p>
                         </w:txbxContent>
@@ -3886,18 +6876,11 @@
                             <w:pPr>
                               <w:jc w:val="center"/>
                             </w:pPr>
-                            <w:proofErr w:type="spellStart"/>
-                            <w:proofErr w:type="gramStart"/>
                             <w:r>
                               <w:t>Iphone</w:t>
                             </w:r>
-                            <w:proofErr w:type="spellEnd"/>
                             <w:r>
-                              <w:t>(</w:t>
-                            </w:r>
-                            <w:proofErr w:type="gramEnd"/>
-                            <w:r>
-                              <w:t>RI)</w:t>
+                              <w:t>(RI)</w:t>
                             </w:r>
                           </w:p>
                         </w:txbxContent>
@@ -4053,279 +7036,315 @@
       <w:pPr>
         <w:pStyle w:val="Heading2"/>
       </w:pPr>
-      <w:bookmarkStart w:id="11" w:name="_Toc478991273"/>
+      <w:bookmarkStart w:id="18" w:name="_Toc478991273"/>
+      <w:bookmarkStart w:id="19" w:name="_Toc479163883"/>
       <w:r>
         <w:lastRenderedPageBreak/>
         <w:t>Design and implementation constraints</w:t>
       </w:r>
-      <w:bookmarkEnd w:id="11"/>
+      <w:bookmarkEnd w:id="18"/>
+      <w:bookmarkEnd w:id="19"/>
     </w:p>
     <w:p>
       <w:pPr>
         <w:pStyle w:val="Heading2"/>
       </w:pPr>
-      <w:bookmarkStart w:id="12" w:name="_Toc478991274"/>
+      <w:bookmarkStart w:id="20" w:name="_Toc478991274"/>
+      <w:bookmarkStart w:id="21" w:name="_Toc479163884"/>
       <w:r>
         <w:t>Assumptions and dependencies</w:t>
       </w:r>
-      <w:bookmarkEnd w:id="12"/>
+      <w:bookmarkEnd w:id="20"/>
+      <w:bookmarkEnd w:id="21"/>
     </w:p>
     <w:p>
       <w:pPr>
         <w:pStyle w:val="Heading1"/>
       </w:pPr>
-      <w:bookmarkStart w:id="13" w:name="_Toc478991275"/>
+      <w:bookmarkStart w:id="22" w:name="_Toc478991275"/>
+      <w:bookmarkStart w:id="23" w:name="_Toc479163885"/>
       <w:r>
         <w:t>System features</w:t>
       </w:r>
-      <w:bookmarkEnd w:id="13"/>
+      <w:bookmarkEnd w:id="22"/>
+      <w:bookmarkEnd w:id="23"/>
     </w:p>
     <w:p>
       <w:pPr>
         <w:pStyle w:val="Heading2"/>
       </w:pPr>
-      <w:bookmarkStart w:id="14" w:name="_Toc478991276"/>
+      <w:bookmarkStart w:id="24" w:name="_Toc478991276"/>
+      <w:bookmarkStart w:id="25" w:name="_Toc479163886"/>
       <w:r>
         <w:t>System feature x</w:t>
       </w:r>
-      <w:bookmarkEnd w:id="14"/>
+      <w:bookmarkEnd w:id="24"/>
+      <w:bookmarkEnd w:id="25"/>
     </w:p>
     <w:p>
       <w:pPr>
         <w:pStyle w:val="Heading2"/>
       </w:pPr>
-      <w:bookmarkStart w:id="15" w:name="_Toc478991277"/>
+      <w:bookmarkStart w:id="26" w:name="_Toc478991277"/>
+      <w:bookmarkStart w:id="27" w:name="_Toc479163887"/>
       <w:r>
         <w:t>Description</w:t>
       </w:r>
-      <w:bookmarkEnd w:id="15"/>
+      <w:bookmarkEnd w:id="26"/>
+      <w:bookmarkEnd w:id="27"/>
     </w:p>
     <w:p>
       <w:pPr>
         <w:pStyle w:val="Heading2"/>
       </w:pPr>
-      <w:bookmarkStart w:id="16" w:name="_Toc478991278"/>
+      <w:bookmarkStart w:id="28" w:name="_Toc478991278"/>
+      <w:bookmarkStart w:id="29" w:name="_Toc479163888"/>
       <w:r>
         <w:t>Functional requirements</w:t>
       </w:r>
-      <w:bookmarkEnd w:id="16"/>
+      <w:bookmarkEnd w:id="28"/>
+      <w:bookmarkEnd w:id="29"/>
     </w:p>
     <w:p>
       <w:pPr>
         <w:pStyle w:val="Heading1"/>
       </w:pPr>
-      <w:bookmarkStart w:id="17" w:name="_Toc478991279"/>
+      <w:bookmarkStart w:id="30" w:name="_Toc478991279"/>
+      <w:bookmarkStart w:id="31" w:name="_Toc479163889"/>
       <w:r>
         <w:t>Data Requirements</w:t>
       </w:r>
-      <w:bookmarkEnd w:id="17"/>
+      <w:bookmarkEnd w:id="30"/>
+      <w:bookmarkEnd w:id="31"/>
     </w:p>
     <w:p>
       <w:pPr>
         <w:pStyle w:val="Heading2"/>
       </w:pPr>
-      <w:bookmarkStart w:id="18" w:name="_Toc478991280"/>
+      <w:bookmarkStart w:id="32" w:name="_Toc478991280"/>
+      <w:bookmarkStart w:id="33" w:name="_Toc479163890"/>
       <w:r>
         <w:t>Logical data model</w:t>
       </w:r>
-      <w:bookmarkEnd w:id="18"/>
+      <w:bookmarkEnd w:id="32"/>
+      <w:bookmarkEnd w:id="33"/>
     </w:p>
     <w:p>
       <w:pPr>
         <w:pStyle w:val="Heading2"/>
       </w:pPr>
-      <w:bookmarkStart w:id="19" w:name="_Toc478991281"/>
+      <w:bookmarkStart w:id="34" w:name="_Toc478991281"/>
+      <w:bookmarkStart w:id="35" w:name="_Toc479163891"/>
       <w:r>
         <w:t>Data dictionary</w:t>
       </w:r>
-      <w:bookmarkEnd w:id="19"/>
+      <w:bookmarkEnd w:id="34"/>
+      <w:bookmarkEnd w:id="35"/>
     </w:p>
     <w:p>
       <w:pPr>
         <w:pStyle w:val="Heading2"/>
       </w:pPr>
-      <w:bookmarkStart w:id="20" w:name="_Toc478991282"/>
+      <w:bookmarkStart w:id="36" w:name="_Toc478991282"/>
+      <w:bookmarkStart w:id="37" w:name="_Toc479163892"/>
       <w:r>
         <w:t>Reports</w:t>
       </w:r>
-      <w:bookmarkEnd w:id="20"/>
+      <w:bookmarkEnd w:id="36"/>
+      <w:bookmarkEnd w:id="37"/>
     </w:p>
     <w:p>
       <w:pPr>
         <w:pStyle w:val="Heading2"/>
       </w:pPr>
-      <w:bookmarkStart w:id="21" w:name="_Toc478991283"/>
-      <w:r>
-        <w:t xml:space="preserve">Data acquisition, </w:t>
-      </w:r>
-      <w:proofErr w:type="gramStart"/>
-      <w:r>
-        <w:t>integrity ,</w:t>
-      </w:r>
-      <w:proofErr w:type="gramEnd"/>
-      <w:r>
-        <w:t xml:space="preserve"> retention, and disposal</w:t>
-      </w:r>
-      <w:bookmarkEnd w:id="21"/>
+      <w:bookmarkStart w:id="38" w:name="_Toc478991283"/>
+      <w:bookmarkStart w:id="39" w:name="_Toc479163893"/>
+      <w:r>
+        <w:t>Data acquisition, integrity , retention, and disposal</w:t>
+      </w:r>
+      <w:bookmarkEnd w:id="38"/>
+      <w:bookmarkEnd w:id="39"/>
     </w:p>
     <w:p>
       <w:pPr>
         <w:pStyle w:val="Heading1"/>
       </w:pPr>
-      <w:bookmarkStart w:id="22" w:name="_Toc478991284"/>
+      <w:bookmarkStart w:id="40" w:name="_Toc478991284"/>
+      <w:bookmarkStart w:id="41" w:name="_Toc479163894"/>
       <w:r>
         <w:t>External interface requirements</w:t>
       </w:r>
-      <w:bookmarkEnd w:id="22"/>
+      <w:bookmarkEnd w:id="40"/>
+      <w:bookmarkEnd w:id="41"/>
     </w:p>
     <w:p>
       <w:pPr>
         <w:pStyle w:val="Heading2"/>
       </w:pPr>
-      <w:bookmarkStart w:id="23" w:name="_Toc478991285"/>
+      <w:bookmarkStart w:id="42" w:name="_Toc478991285"/>
+      <w:bookmarkStart w:id="43" w:name="_Toc479163895"/>
       <w:r>
         <w:t>User interfaces</w:t>
       </w:r>
-      <w:bookmarkEnd w:id="23"/>
+      <w:bookmarkEnd w:id="42"/>
+      <w:bookmarkEnd w:id="43"/>
     </w:p>
     <w:p>
       <w:pPr>
         <w:pStyle w:val="Heading2"/>
       </w:pPr>
-      <w:bookmarkStart w:id="24" w:name="_Toc478991286"/>
+      <w:bookmarkStart w:id="44" w:name="_Toc478991286"/>
+      <w:bookmarkStart w:id="45" w:name="_Toc479163896"/>
       <w:r>
         <w:t>Software interfaces</w:t>
       </w:r>
-      <w:bookmarkEnd w:id="24"/>
+      <w:bookmarkEnd w:id="44"/>
+      <w:bookmarkEnd w:id="45"/>
     </w:p>
     <w:p>
       <w:pPr>
         <w:pStyle w:val="Heading2"/>
       </w:pPr>
-      <w:bookmarkStart w:id="25" w:name="_Toc478991287"/>
+      <w:bookmarkStart w:id="46" w:name="_Toc478991287"/>
+      <w:bookmarkStart w:id="47" w:name="_Toc479163897"/>
       <w:r>
         <w:t>Hardware interfaces</w:t>
       </w:r>
-      <w:bookmarkEnd w:id="25"/>
+      <w:bookmarkEnd w:id="46"/>
+      <w:bookmarkEnd w:id="47"/>
     </w:p>
     <w:p>
       <w:pPr>
         <w:pStyle w:val="Heading2"/>
       </w:pPr>
-      <w:bookmarkStart w:id="26" w:name="_Toc478991288"/>
+      <w:bookmarkStart w:id="48" w:name="_Toc478991288"/>
+      <w:bookmarkStart w:id="49" w:name="_Toc479163898"/>
       <w:r>
         <w:t>Communications interfaces</w:t>
       </w:r>
-      <w:bookmarkEnd w:id="26"/>
+      <w:bookmarkEnd w:id="48"/>
+      <w:bookmarkEnd w:id="49"/>
     </w:p>
     <w:p>
       <w:pPr>
         <w:pStyle w:val="Heading1"/>
       </w:pPr>
-      <w:bookmarkStart w:id="27" w:name="_Toc478991289"/>
+      <w:bookmarkStart w:id="50" w:name="_Toc478991289"/>
+      <w:bookmarkStart w:id="51" w:name="_Toc479163899"/>
       <w:r>
         <w:t>Quality attributes</w:t>
       </w:r>
-      <w:bookmarkEnd w:id="27"/>
+      <w:bookmarkEnd w:id="50"/>
+      <w:bookmarkEnd w:id="51"/>
     </w:p>
     <w:p>
       <w:pPr>
         <w:pStyle w:val="Heading2"/>
       </w:pPr>
-      <w:bookmarkStart w:id="28" w:name="_Toc478991290"/>
+      <w:bookmarkStart w:id="52" w:name="_Toc478991290"/>
+      <w:bookmarkStart w:id="53" w:name="_Toc479163900"/>
       <w:r>
         <w:t>Usability</w:t>
       </w:r>
-      <w:bookmarkEnd w:id="28"/>
+      <w:bookmarkEnd w:id="52"/>
+      <w:bookmarkEnd w:id="53"/>
     </w:p>
     <w:p>
       <w:pPr>
         <w:pStyle w:val="Heading2"/>
       </w:pPr>
-      <w:bookmarkStart w:id="29" w:name="_Toc478991291"/>
+      <w:bookmarkStart w:id="54" w:name="_Toc478991291"/>
+      <w:bookmarkStart w:id="55" w:name="_Toc479163901"/>
       <w:r>
         <w:t>Performance</w:t>
       </w:r>
-      <w:bookmarkEnd w:id="29"/>
+      <w:bookmarkEnd w:id="54"/>
+      <w:bookmarkEnd w:id="55"/>
     </w:p>
     <w:p>
       <w:pPr>
         <w:pStyle w:val="Heading2"/>
       </w:pPr>
-      <w:bookmarkStart w:id="30" w:name="_Toc478991292"/>
+      <w:bookmarkStart w:id="56" w:name="_Toc478991292"/>
+      <w:bookmarkStart w:id="57" w:name="_Toc479163902"/>
       <w:r>
         <w:t>Security</w:t>
       </w:r>
-      <w:bookmarkEnd w:id="30"/>
+      <w:bookmarkEnd w:id="56"/>
+      <w:bookmarkEnd w:id="57"/>
     </w:p>
     <w:p>
       <w:pPr>
         <w:pStyle w:val="Heading2"/>
       </w:pPr>
-      <w:bookmarkStart w:id="31" w:name="_Toc478991293"/>
+      <w:bookmarkStart w:id="58" w:name="_Toc478991293"/>
+      <w:bookmarkStart w:id="59" w:name="_Toc479163903"/>
       <w:r>
         <w:t>Safety</w:t>
       </w:r>
-      <w:bookmarkEnd w:id="31"/>
+      <w:bookmarkEnd w:id="58"/>
+      <w:bookmarkEnd w:id="59"/>
     </w:p>
     <w:p>
       <w:pPr>
         <w:pStyle w:val="Heading2"/>
       </w:pPr>
-      <w:bookmarkStart w:id="32" w:name="_Toc478991294"/>
-      <w:r>
-        <w:t>[</w:t>
-      </w:r>
-      <w:proofErr w:type="gramStart"/>
-      <w:r>
-        <w:t>others</w:t>
-      </w:r>
-      <w:proofErr w:type="gramEnd"/>
-      <w:r>
-        <w:t>]</w:t>
-      </w:r>
-      <w:bookmarkEnd w:id="32"/>
+      <w:bookmarkStart w:id="60" w:name="_Toc478991294"/>
+      <w:bookmarkStart w:id="61" w:name="_Toc479163904"/>
+      <w:r>
+        <w:t>[others]</w:t>
+      </w:r>
+      <w:bookmarkEnd w:id="60"/>
+      <w:bookmarkEnd w:id="61"/>
     </w:p>
     <w:p>
       <w:pPr>
         <w:pStyle w:val="Heading1"/>
       </w:pPr>
-      <w:bookmarkStart w:id="33" w:name="_Toc478991295"/>
+      <w:bookmarkStart w:id="62" w:name="_Toc478991295"/>
+      <w:bookmarkStart w:id="63" w:name="_Toc479163905"/>
       <w:r>
         <w:t>Internationalization and localization requirements</w:t>
       </w:r>
-      <w:bookmarkEnd w:id="33"/>
+      <w:bookmarkEnd w:id="62"/>
+      <w:bookmarkEnd w:id="63"/>
     </w:p>
     <w:p>
       <w:pPr>
         <w:pStyle w:val="Heading2"/>
       </w:pPr>
-      <w:bookmarkStart w:id="34" w:name="_Toc478991296"/>
+      <w:bookmarkStart w:id="64" w:name="_Toc478991296"/>
+      <w:bookmarkStart w:id="65" w:name="_Toc479163906"/>
       <w:r>
         <w:lastRenderedPageBreak/>
         <w:t>Other requirements</w:t>
       </w:r>
-      <w:bookmarkEnd w:id="34"/>
+      <w:bookmarkEnd w:id="64"/>
+      <w:bookmarkEnd w:id="65"/>
     </w:p>
     <w:p>
       <w:pPr>
         <w:pStyle w:val="Heading1"/>
       </w:pPr>
-      <w:bookmarkStart w:id="35" w:name="_Toc478991297"/>
+      <w:bookmarkStart w:id="66" w:name="_Toc478991297"/>
+      <w:bookmarkStart w:id="67" w:name="_Toc479163907"/>
       <w:r>
         <w:t>Appendix A: Glossary</w:t>
       </w:r>
-      <w:bookmarkEnd w:id="35"/>
+      <w:bookmarkEnd w:id="66"/>
+      <w:bookmarkEnd w:id="67"/>
     </w:p>
     <w:p>
       <w:pPr>
         <w:pStyle w:val="Heading1"/>
       </w:pPr>
-      <w:bookmarkStart w:id="36" w:name="_Toc478991298"/>
+      <w:bookmarkStart w:id="68" w:name="_Toc478991298"/>
+      <w:bookmarkStart w:id="69" w:name="_Toc479163908"/>
       <w:r>
         <w:t>Appendix B: analysis Models</w:t>
       </w:r>
-      <w:bookmarkEnd w:id="36"/>
+      <w:bookmarkEnd w:id="68"/>
+      <w:bookmarkEnd w:id="69"/>
     </w:p>
     <w:sectPr>
       <w:headerReference w:type="default" r:id="rId9"/>
@@ -4422,7 +7441,7 @@
           <w:rPr>
             <w:noProof/>
           </w:rPr>
-          <w:t>4</w:t>
+          <w:t>2</w:t>
         </w:r>
         <w:r>
           <w:rPr>
@@ -6093,7 +9112,7 @@
 </file>
 
 <file path=customXml/itemProps1.xml><?xml version="1.0" encoding="utf-8"?>
-<ds:datastoreItem xmlns:ds="http://schemas.openxmlformats.org/officeDocument/2006/customXml" ds:itemID="{974A7E51-CBAB-45A3-B101-7FD2207CB4C3}">
+<ds:datastoreItem xmlns:ds="http://schemas.openxmlformats.org/officeDocument/2006/customXml" ds:itemID="{EFD152CC-4F6F-44B9-AD74-4CC13F2D8B10}">
   <ds:schemaRefs>
     <ds:schemaRef ds:uri="http://schemas.openxmlformats.org/officeDocument/2006/bibliography"/>
   </ds:schemaRefs>

</xml_diff>

<commit_message>
Revert "fix table of contentes"
This reverts commit 763bd2a2858c230a881d6518e95c421fbcd0392f.
</commit_message>
<xml_diff>
--- a/srs Document.docx
+++ b/srs Document.docx
@@ -88,61 +88,90 @@
           <w:sz w:val="28"/>
           <w:szCs w:val="28"/>
         </w:rPr>
-        <w:t>Justin Langshaw</w:t>
-      </w:r>
-    </w:p>
-    <w:p>
-      <w:pPr>
-        <w:jc w:val="center"/>
+        <w:t xml:space="preserve">Justin </w:t>
+      </w:r>
+      <w:proofErr w:type="spellStart"/>
+      <w:r>
         <w:rPr>
           <w:sz w:val="28"/>
           <w:szCs w:val="28"/>
         </w:rPr>
-      </w:pPr>
-      <w:r>
+        <w:t>Langshaw</w:t>
+      </w:r>
+      <w:proofErr w:type="spellEnd"/>
+    </w:p>
+    <w:p>
+      <w:pPr>
+        <w:jc w:val="center"/>
         <w:rPr>
           <w:sz w:val="28"/>
           <w:szCs w:val="28"/>
         </w:rPr>
-        <w:t>Sameeh Khan</w:t>
-      </w:r>
-    </w:p>
-    <w:p>
-      <w:pPr>
-        <w:jc w:val="center"/>
+      </w:pPr>
+      <w:proofErr w:type="spellStart"/>
+      <w:r>
         <w:rPr>
           <w:sz w:val="28"/>
           <w:szCs w:val="28"/>
         </w:rPr>
-      </w:pPr>
+        <w:t>Sameeh</w:t>
+      </w:r>
+      <w:proofErr w:type="spellEnd"/>
       <w:r>
         <w:rPr>
           <w:sz w:val="28"/>
           <w:szCs w:val="28"/>
         </w:rPr>
-        <w:t>Hasib</w:t>
-      </w:r>
-      <w:r>
+        <w:t xml:space="preserve"> Khan</w:t>
+      </w:r>
+    </w:p>
+    <w:p>
+      <w:pPr>
+        <w:jc w:val="center"/>
         <w:rPr>
           <w:sz w:val="28"/>
           <w:szCs w:val="28"/>
         </w:rPr>
-        <w:t xml:space="preserve"> habibi</w:t>
-      </w:r>
-    </w:p>
-    <w:p>
-      <w:pPr>
-        <w:jc w:val="center"/>
+      </w:pPr>
+      <w:proofErr w:type="spellStart"/>
+      <w:r>
         <w:rPr>
           <w:sz w:val="28"/>
           <w:szCs w:val="28"/>
         </w:rPr>
-      </w:pPr>
+        <w:t>Hasib</w:t>
+      </w:r>
+      <w:proofErr w:type="spellEnd"/>
       <w:r>
         <w:rPr>
           <w:sz w:val="28"/>
           <w:szCs w:val="28"/>
         </w:rPr>
+        <w:t xml:space="preserve"> </w:t>
+      </w:r>
+      <w:proofErr w:type="spellStart"/>
+      <w:r>
+        <w:rPr>
+          <w:sz w:val="28"/>
+          <w:szCs w:val="28"/>
+        </w:rPr>
+        <w:t>habibi</w:t>
+      </w:r>
+      <w:proofErr w:type="spellEnd"/>
+    </w:p>
+    <w:p>
+      <w:pPr>
+        <w:jc w:val="center"/>
+        <w:rPr>
+          <w:sz w:val="28"/>
+          <w:szCs w:val="28"/>
+        </w:rPr>
+      </w:pPr>
+      <w:r>
+        <w:rPr>
+          <w:sz w:val="28"/>
+          <w:szCs w:val="28"/>
+        </w:rPr>
         <w:t xml:space="preserve">CSC 170 </w:t>
       </w:r>
     </w:p>
@@ -232,3049 +261,6 @@
     </w:p>
     <w:p>
       <w:pPr>
-        <w:rPr>
-          <w:lang w:eastAsia="ja-JP"/>
-        </w:rPr>
-      </w:pPr>
-    </w:p>
-    <w:p>
-      <w:pPr>
-        <w:rPr>
-          <w:lang w:eastAsia="ja-JP"/>
-        </w:rPr>
-      </w:pPr>
-    </w:p>
-    <w:sdt>
-      <w:sdtPr>
-        <w:id w:val="837730159"/>
-        <w:docPartObj>
-          <w:docPartGallery w:val="Table of Contents"/>
-          <w:docPartUnique/>
-        </w:docPartObj>
-      </w:sdtPr>
-      <w:sdtEndPr>
-        <w:rPr>
-          <w:rFonts w:asciiTheme="minorHAnsi" w:eastAsiaTheme="minorHAnsi" w:hAnsiTheme="minorHAnsi" w:cstheme="minorBidi"/>
-          <w:noProof/>
-          <w:color w:val="auto"/>
-          <w:sz w:val="22"/>
-          <w:szCs w:val="22"/>
-          <w:lang w:eastAsia="en-US"/>
-        </w:rPr>
-      </w:sdtEndPr>
-      <w:sdtContent>
-        <w:p>
-          <w:pPr>
-            <w:pStyle w:val="TOCHeading"/>
-          </w:pPr>
-          <w:r>
-            <w:t>Contents</w:t>
-          </w:r>
-        </w:p>
-        <w:bookmarkStart w:id="1" w:name="_GoBack"/>
-        <w:p>
-          <w:pPr>
-            <w:pStyle w:val="TOC2"/>
-            <w:tabs>
-              <w:tab w:val="right" w:leader="dot" w:pos="9350"/>
-            </w:tabs>
-            <w:rPr>
-              <w:rFonts w:eastAsiaTheme="minorEastAsia"/>
-              <w:noProof/>
-              <w:sz w:val="20"/>
-              <w:szCs w:val="20"/>
-            </w:rPr>
-          </w:pPr>
-          <w:r>
-            <w:rPr>
-              <w:sz w:val="20"/>
-              <w:szCs w:val="20"/>
-            </w:rPr>
-            <w:fldChar w:fldCharType="begin"/>
-          </w:r>
-          <w:r>
-            <w:rPr>
-              <w:sz w:val="20"/>
-              <w:szCs w:val="20"/>
-            </w:rPr>
-            <w:instrText xml:space="preserve"> TOC \o "1-3" \h \z \u </w:instrText>
-          </w:r>
-          <w:r>
-            <w:rPr>
-              <w:sz w:val="20"/>
-              <w:szCs w:val="20"/>
-            </w:rPr>
-            <w:fldChar w:fldCharType="separate"/>
-          </w:r>
-          <w:hyperlink w:anchor="_Toc479163875" w:history="1">
-            <w:r>
-              <w:rPr>
-                <w:rStyle w:val="Hyperlink"/>
-                <w:noProof/>
-                <w:sz w:val="20"/>
-                <w:szCs w:val="20"/>
-              </w:rPr>
-              <w:t>Purpose</w:t>
-            </w:r>
-            <w:r>
-              <w:rPr>
-                <w:noProof/>
-                <w:webHidden/>
-                <w:sz w:val="20"/>
-                <w:szCs w:val="20"/>
-              </w:rPr>
-              <w:tab/>
-            </w:r>
-            <w:r>
-              <w:rPr>
-                <w:noProof/>
-                <w:webHidden/>
-                <w:sz w:val="20"/>
-                <w:szCs w:val="20"/>
-              </w:rPr>
-              <w:fldChar w:fldCharType="begin"/>
-            </w:r>
-            <w:r>
-              <w:rPr>
-                <w:noProof/>
-                <w:webHidden/>
-                <w:sz w:val="20"/>
-                <w:szCs w:val="20"/>
-              </w:rPr>
-              <w:instrText xml:space="preserve"> PAGEREF _Toc479163875 \h </w:instrText>
-            </w:r>
-            <w:r>
-              <w:rPr>
-                <w:noProof/>
-                <w:webHidden/>
-                <w:sz w:val="20"/>
-                <w:szCs w:val="20"/>
-              </w:rPr>
-            </w:r>
-            <w:r>
-              <w:rPr>
-                <w:noProof/>
-                <w:webHidden/>
-                <w:sz w:val="20"/>
-                <w:szCs w:val="20"/>
-              </w:rPr>
-              <w:fldChar w:fldCharType="separate"/>
-            </w:r>
-            <w:r>
-              <w:rPr>
-                <w:noProof/>
-                <w:webHidden/>
-                <w:sz w:val="20"/>
-                <w:szCs w:val="20"/>
-              </w:rPr>
-              <w:t>2</w:t>
-            </w:r>
-            <w:r>
-              <w:rPr>
-                <w:noProof/>
-                <w:webHidden/>
-                <w:sz w:val="20"/>
-                <w:szCs w:val="20"/>
-              </w:rPr>
-              <w:fldChar w:fldCharType="end"/>
-            </w:r>
-          </w:hyperlink>
-        </w:p>
-        <w:p>
-          <w:pPr>
-            <w:pStyle w:val="TOC2"/>
-            <w:tabs>
-              <w:tab w:val="right" w:leader="dot" w:pos="9350"/>
-            </w:tabs>
-            <w:rPr>
-              <w:rFonts w:eastAsiaTheme="minorEastAsia"/>
-              <w:noProof/>
-              <w:sz w:val="20"/>
-              <w:szCs w:val="20"/>
-            </w:rPr>
-          </w:pPr>
-          <w:hyperlink w:anchor="_Toc479163876" w:history="1">
-            <w:r>
-              <w:rPr>
-                <w:rStyle w:val="Hyperlink"/>
-                <w:noProof/>
-                <w:sz w:val="20"/>
-                <w:szCs w:val="20"/>
-              </w:rPr>
-              <w:t>Document conventions</w:t>
-            </w:r>
-            <w:r>
-              <w:rPr>
-                <w:noProof/>
-                <w:webHidden/>
-                <w:sz w:val="20"/>
-                <w:szCs w:val="20"/>
-              </w:rPr>
-              <w:tab/>
-            </w:r>
-            <w:r>
-              <w:rPr>
-                <w:noProof/>
-                <w:webHidden/>
-                <w:sz w:val="20"/>
-                <w:szCs w:val="20"/>
-              </w:rPr>
-              <w:fldChar w:fldCharType="begin"/>
-            </w:r>
-            <w:r>
-              <w:rPr>
-                <w:noProof/>
-                <w:webHidden/>
-                <w:sz w:val="20"/>
-                <w:szCs w:val="20"/>
-              </w:rPr>
-              <w:instrText xml:space="preserve"> PAGEREF _Toc479163876 \h </w:instrText>
-            </w:r>
-            <w:r>
-              <w:rPr>
-                <w:noProof/>
-                <w:webHidden/>
-                <w:sz w:val="20"/>
-                <w:szCs w:val="20"/>
-              </w:rPr>
-            </w:r>
-            <w:r>
-              <w:rPr>
-                <w:noProof/>
-                <w:webHidden/>
-                <w:sz w:val="20"/>
-                <w:szCs w:val="20"/>
-              </w:rPr>
-              <w:fldChar w:fldCharType="separate"/>
-            </w:r>
-            <w:r>
-              <w:rPr>
-                <w:noProof/>
-                <w:webHidden/>
-                <w:sz w:val="20"/>
-                <w:szCs w:val="20"/>
-              </w:rPr>
-              <w:t>2</w:t>
-            </w:r>
-            <w:r>
-              <w:rPr>
-                <w:noProof/>
-                <w:webHidden/>
-                <w:sz w:val="20"/>
-                <w:szCs w:val="20"/>
-              </w:rPr>
-              <w:fldChar w:fldCharType="end"/>
-            </w:r>
-          </w:hyperlink>
-        </w:p>
-        <w:p>
-          <w:pPr>
-            <w:pStyle w:val="TOC2"/>
-            <w:tabs>
-              <w:tab w:val="right" w:leader="dot" w:pos="9350"/>
-            </w:tabs>
-            <w:rPr>
-              <w:rFonts w:eastAsiaTheme="minorEastAsia"/>
-              <w:noProof/>
-              <w:sz w:val="20"/>
-              <w:szCs w:val="20"/>
-            </w:rPr>
-          </w:pPr>
-          <w:hyperlink w:anchor="_Toc479163877" w:history="1">
-            <w:r>
-              <w:rPr>
-                <w:rStyle w:val="Hyperlink"/>
-                <w:noProof/>
-                <w:sz w:val="20"/>
-                <w:szCs w:val="20"/>
-              </w:rPr>
-              <w:t>Project scope</w:t>
-            </w:r>
-            <w:r>
-              <w:rPr>
-                <w:noProof/>
-                <w:webHidden/>
-                <w:sz w:val="20"/>
-                <w:szCs w:val="20"/>
-              </w:rPr>
-              <w:tab/>
-            </w:r>
-            <w:r>
-              <w:rPr>
-                <w:noProof/>
-                <w:webHidden/>
-                <w:sz w:val="20"/>
-                <w:szCs w:val="20"/>
-              </w:rPr>
-              <w:fldChar w:fldCharType="begin"/>
-            </w:r>
-            <w:r>
-              <w:rPr>
-                <w:noProof/>
-                <w:webHidden/>
-                <w:sz w:val="20"/>
-                <w:szCs w:val="20"/>
-              </w:rPr>
-              <w:instrText xml:space="preserve"> PAGEREF _Toc479163877 \h </w:instrText>
-            </w:r>
-            <w:r>
-              <w:rPr>
-                <w:noProof/>
-                <w:webHidden/>
-                <w:sz w:val="20"/>
-                <w:szCs w:val="20"/>
-              </w:rPr>
-            </w:r>
-            <w:r>
-              <w:rPr>
-                <w:noProof/>
-                <w:webHidden/>
-                <w:sz w:val="20"/>
-                <w:szCs w:val="20"/>
-              </w:rPr>
-              <w:fldChar w:fldCharType="separate"/>
-            </w:r>
-            <w:r>
-              <w:rPr>
-                <w:noProof/>
-                <w:webHidden/>
-                <w:sz w:val="20"/>
-                <w:szCs w:val="20"/>
-              </w:rPr>
-              <w:t>3</w:t>
-            </w:r>
-            <w:r>
-              <w:rPr>
-                <w:noProof/>
-                <w:webHidden/>
-                <w:sz w:val="20"/>
-                <w:szCs w:val="20"/>
-              </w:rPr>
-              <w:fldChar w:fldCharType="end"/>
-            </w:r>
-          </w:hyperlink>
-        </w:p>
-        <w:p>
-          <w:pPr>
-            <w:pStyle w:val="TOC2"/>
-            <w:tabs>
-              <w:tab w:val="right" w:leader="dot" w:pos="9350"/>
-            </w:tabs>
-            <w:rPr>
-              <w:rFonts w:eastAsiaTheme="minorEastAsia"/>
-              <w:noProof/>
-              <w:sz w:val="20"/>
-              <w:szCs w:val="20"/>
-            </w:rPr>
-          </w:pPr>
-          <w:hyperlink w:anchor="_Toc479163878" w:history="1">
-            <w:r>
-              <w:rPr>
-                <w:rStyle w:val="Hyperlink"/>
-                <w:noProof/>
-                <w:sz w:val="20"/>
-                <w:szCs w:val="20"/>
-              </w:rPr>
-              <w:t>References</w:t>
-            </w:r>
-            <w:r>
-              <w:rPr>
-                <w:noProof/>
-                <w:webHidden/>
-                <w:sz w:val="20"/>
-                <w:szCs w:val="20"/>
-              </w:rPr>
-              <w:tab/>
-            </w:r>
-            <w:r>
-              <w:rPr>
-                <w:noProof/>
-                <w:webHidden/>
-                <w:sz w:val="20"/>
-                <w:szCs w:val="20"/>
-              </w:rPr>
-              <w:fldChar w:fldCharType="begin"/>
-            </w:r>
-            <w:r>
-              <w:rPr>
-                <w:noProof/>
-                <w:webHidden/>
-                <w:sz w:val="20"/>
-                <w:szCs w:val="20"/>
-              </w:rPr>
-              <w:instrText xml:space="preserve"> PAGEREF _Toc479163878 \h </w:instrText>
-            </w:r>
-            <w:r>
-              <w:rPr>
-                <w:noProof/>
-                <w:webHidden/>
-                <w:sz w:val="20"/>
-                <w:szCs w:val="20"/>
-              </w:rPr>
-            </w:r>
-            <w:r>
-              <w:rPr>
-                <w:noProof/>
-                <w:webHidden/>
-                <w:sz w:val="20"/>
-                <w:szCs w:val="20"/>
-              </w:rPr>
-              <w:fldChar w:fldCharType="separate"/>
-            </w:r>
-            <w:r>
-              <w:rPr>
-                <w:noProof/>
-                <w:webHidden/>
-                <w:sz w:val="20"/>
-                <w:szCs w:val="20"/>
-              </w:rPr>
-              <w:t>3</w:t>
-            </w:r>
-            <w:r>
-              <w:rPr>
-                <w:noProof/>
-                <w:webHidden/>
-                <w:sz w:val="20"/>
-                <w:szCs w:val="20"/>
-              </w:rPr>
-              <w:fldChar w:fldCharType="end"/>
-            </w:r>
-          </w:hyperlink>
-        </w:p>
-        <w:p>
-          <w:pPr>
-            <w:pStyle w:val="TOC1"/>
-            <w:tabs>
-              <w:tab w:val="right" w:leader="dot" w:pos="9350"/>
-            </w:tabs>
-            <w:rPr>
-              <w:rFonts w:eastAsiaTheme="minorEastAsia"/>
-              <w:noProof/>
-              <w:sz w:val="20"/>
-              <w:szCs w:val="20"/>
-            </w:rPr>
-          </w:pPr>
-          <w:hyperlink w:anchor="_Toc479163879" w:history="1">
-            <w:r>
-              <w:rPr>
-                <w:rStyle w:val="Hyperlink"/>
-                <w:noProof/>
-                <w:sz w:val="20"/>
-                <w:szCs w:val="20"/>
-              </w:rPr>
-              <w:t>Overall description</w:t>
-            </w:r>
-            <w:r>
-              <w:rPr>
-                <w:noProof/>
-                <w:webHidden/>
-                <w:sz w:val="20"/>
-                <w:szCs w:val="20"/>
-              </w:rPr>
-              <w:tab/>
-            </w:r>
-            <w:r>
-              <w:rPr>
-                <w:noProof/>
-                <w:webHidden/>
-                <w:sz w:val="20"/>
-                <w:szCs w:val="20"/>
-              </w:rPr>
-              <w:fldChar w:fldCharType="begin"/>
-            </w:r>
-            <w:r>
-              <w:rPr>
-                <w:noProof/>
-                <w:webHidden/>
-                <w:sz w:val="20"/>
-                <w:szCs w:val="20"/>
-              </w:rPr>
-              <w:instrText xml:space="preserve"> PAGEREF _Toc479163879 \h </w:instrText>
-            </w:r>
-            <w:r>
-              <w:rPr>
-                <w:noProof/>
-                <w:webHidden/>
-                <w:sz w:val="20"/>
-                <w:szCs w:val="20"/>
-              </w:rPr>
-            </w:r>
-            <w:r>
-              <w:rPr>
-                <w:noProof/>
-                <w:webHidden/>
-                <w:sz w:val="20"/>
-                <w:szCs w:val="20"/>
-              </w:rPr>
-              <w:fldChar w:fldCharType="separate"/>
-            </w:r>
-            <w:r>
-              <w:rPr>
-                <w:noProof/>
-                <w:webHidden/>
-                <w:sz w:val="20"/>
-                <w:szCs w:val="20"/>
-              </w:rPr>
-              <w:t>3</w:t>
-            </w:r>
-            <w:r>
-              <w:rPr>
-                <w:noProof/>
-                <w:webHidden/>
-                <w:sz w:val="20"/>
-                <w:szCs w:val="20"/>
-              </w:rPr>
-              <w:fldChar w:fldCharType="end"/>
-            </w:r>
-          </w:hyperlink>
-        </w:p>
-        <w:p>
-          <w:pPr>
-            <w:pStyle w:val="TOC2"/>
-            <w:tabs>
-              <w:tab w:val="right" w:leader="dot" w:pos="9350"/>
-            </w:tabs>
-            <w:rPr>
-              <w:rFonts w:eastAsiaTheme="minorEastAsia"/>
-              <w:noProof/>
-              <w:sz w:val="20"/>
-              <w:szCs w:val="20"/>
-            </w:rPr>
-          </w:pPr>
-          <w:hyperlink w:anchor="_Toc479163880" w:history="1">
-            <w:r>
-              <w:rPr>
-                <w:rStyle w:val="Hyperlink"/>
-                <w:noProof/>
-                <w:sz w:val="20"/>
-                <w:szCs w:val="20"/>
-              </w:rPr>
-              <w:t>Product perspective</w:t>
-            </w:r>
-            <w:r>
-              <w:rPr>
-                <w:noProof/>
-                <w:webHidden/>
-                <w:sz w:val="20"/>
-                <w:szCs w:val="20"/>
-              </w:rPr>
-              <w:tab/>
-            </w:r>
-            <w:r>
-              <w:rPr>
-                <w:noProof/>
-                <w:webHidden/>
-                <w:sz w:val="20"/>
-                <w:szCs w:val="20"/>
-              </w:rPr>
-              <w:fldChar w:fldCharType="begin"/>
-            </w:r>
-            <w:r>
-              <w:rPr>
-                <w:noProof/>
-                <w:webHidden/>
-                <w:sz w:val="20"/>
-                <w:szCs w:val="20"/>
-              </w:rPr>
-              <w:instrText xml:space="preserve"> PAGEREF _Toc479163880 \h </w:instrText>
-            </w:r>
-            <w:r>
-              <w:rPr>
-                <w:noProof/>
-                <w:webHidden/>
-                <w:sz w:val="20"/>
-                <w:szCs w:val="20"/>
-              </w:rPr>
-            </w:r>
-            <w:r>
-              <w:rPr>
-                <w:noProof/>
-                <w:webHidden/>
-                <w:sz w:val="20"/>
-                <w:szCs w:val="20"/>
-              </w:rPr>
-              <w:fldChar w:fldCharType="separate"/>
-            </w:r>
-            <w:r>
-              <w:rPr>
-                <w:noProof/>
-                <w:webHidden/>
-                <w:sz w:val="20"/>
-                <w:szCs w:val="20"/>
-              </w:rPr>
-              <w:t>3</w:t>
-            </w:r>
-            <w:r>
-              <w:rPr>
-                <w:noProof/>
-                <w:webHidden/>
-                <w:sz w:val="20"/>
-                <w:szCs w:val="20"/>
-              </w:rPr>
-              <w:fldChar w:fldCharType="end"/>
-            </w:r>
-          </w:hyperlink>
-        </w:p>
-        <w:p>
-          <w:pPr>
-            <w:pStyle w:val="TOC2"/>
-            <w:tabs>
-              <w:tab w:val="right" w:leader="dot" w:pos="9350"/>
-            </w:tabs>
-            <w:rPr>
-              <w:rFonts w:eastAsiaTheme="minorEastAsia"/>
-              <w:noProof/>
-              <w:sz w:val="20"/>
-              <w:szCs w:val="20"/>
-            </w:rPr>
-          </w:pPr>
-          <w:hyperlink w:anchor="_Toc479163881" w:history="1">
-            <w:r>
-              <w:rPr>
-                <w:rStyle w:val="Hyperlink"/>
-                <w:noProof/>
-                <w:sz w:val="20"/>
-                <w:szCs w:val="20"/>
-              </w:rPr>
-              <w:t>User classes and characteristics</w:t>
-            </w:r>
-            <w:r>
-              <w:rPr>
-                <w:noProof/>
-                <w:webHidden/>
-                <w:sz w:val="20"/>
-                <w:szCs w:val="20"/>
-              </w:rPr>
-              <w:tab/>
-            </w:r>
-            <w:r>
-              <w:rPr>
-                <w:noProof/>
-                <w:webHidden/>
-                <w:sz w:val="20"/>
-                <w:szCs w:val="20"/>
-              </w:rPr>
-              <w:fldChar w:fldCharType="begin"/>
-            </w:r>
-            <w:r>
-              <w:rPr>
-                <w:noProof/>
-                <w:webHidden/>
-                <w:sz w:val="20"/>
-                <w:szCs w:val="20"/>
-              </w:rPr>
-              <w:instrText xml:space="preserve"> PAGEREF _Toc479163881 \h </w:instrText>
-            </w:r>
-            <w:r>
-              <w:rPr>
-                <w:noProof/>
-                <w:webHidden/>
-                <w:sz w:val="20"/>
-                <w:szCs w:val="20"/>
-              </w:rPr>
-            </w:r>
-            <w:r>
-              <w:rPr>
-                <w:noProof/>
-                <w:webHidden/>
-                <w:sz w:val="20"/>
-                <w:szCs w:val="20"/>
-              </w:rPr>
-              <w:fldChar w:fldCharType="separate"/>
-            </w:r>
-            <w:r>
-              <w:rPr>
-                <w:noProof/>
-                <w:webHidden/>
-                <w:sz w:val="20"/>
-                <w:szCs w:val="20"/>
-              </w:rPr>
-              <w:t>3</w:t>
-            </w:r>
-            <w:r>
-              <w:rPr>
-                <w:noProof/>
-                <w:webHidden/>
-                <w:sz w:val="20"/>
-                <w:szCs w:val="20"/>
-              </w:rPr>
-              <w:fldChar w:fldCharType="end"/>
-            </w:r>
-          </w:hyperlink>
-        </w:p>
-        <w:p>
-          <w:pPr>
-            <w:pStyle w:val="TOC2"/>
-            <w:tabs>
-              <w:tab w:val="right" w:leader="dot" w:pos="9350"/>
-            </w:tabs>
-            <w:rPr>
-              <w:rFonts w:eastAsiaTheme="minorEastAsia"/>
-              <w:noProof/>
-              <w:sz w:val="20"/>
-              <w:szCs w:val="20"/>
-            </w:rPr>
-          </w:pPr>
-          <w:hyperlink w:anchor="_Toc479163882" w:history="1">
-            <w:r>
-              <w:rPr>
-                <w:rStyle w:val="Hyperlink"/>
-                <w:noProof/>
-                <w:sz w:val="20"/>
-                <w:szCs w:val="20"/>
-              </w:rPr>
-              <w:t>Operating environment</w:t>
-            </w:r>
-            <w:r>
-              <w:rPr>
-                <w:noProof/>
-                <w:webHidden/>
-                <w:sz w:val="20"/>
-                <w:szCs w:val="20"/>
-              </w:rPr>
-              <w:tab/>
-            </w:r>
-            <w:r>
-              <w:rPr>
-                <w:noProof/>
-                <w:webHidden/>
-                <w:sz w:val="20"/>
-                <w:szCs w:val="20"/>
-              </w:rPr>
-              <w:fldChar w:fldCharType="begin"/>
-            </w:r>
-            <w:r>
-              <w:rPr>
-                <w:noProof/>
-                <w:webHidden/>
-                <w:sz w:val="20"/>
-                <w:szCs w:val="20"/>
-              </w:rPr>
-              <w:instrText xml:space="preserve"> PAGEREF _Toc479163882 \h </w:instrText>
-            </w:r>
-            <w:r>
-              <w:rPr>
-                <w:noProof/>
-                <w:webHidden/>
-                <w:sz w:val="20"/>
-                <w:szCs w:val="20"/>
-              </w:rPr>
-            </w:r>
-            <w:r>
-              <w:rPr>
-                <w:noProof/>
-                <w:webHidden/>
-                <w:sz w:val="20"/>
-                <w:szCs w:val="20"/>
-              </w:rPr>
-              <w:fldChar w:fldCharType="separate"/>
-            </w:r>
-            <w:r>
-              <w:rPr>
-                <w:noProof/>
-                <w:webHidden/>
-                <w:sz w:val="20"/>
-                <w:szCs w:val="20"/>
-              </w:rPr>
-              <w:t>3</w:t>
-            </w:r>
-            <w:r>
-              <w:rPr>
-                <w:noProof/>
-                <w:webHidden/>
-                <w:sz w:val="20"/>
-                <w:szCs w:val="20"/>
-              </w:rPr>
-              <w:fldChar w:fldCharType="end"/>
-            </w:r>
-          </w:hyperlink>
-        </w:p>
-        <w:p>
-          <w:pPr>
-            <w:pStyle w:val="TOC2"/>
-            <w:tabs>
-              <w:tab w:val="right" w:leader="dot" w:pos="9350"/>
-            </w:tabs>
-            <w:rPr>
-              <w:rFonts w:eastAsiaTheme="minorEastAsia"/>
-              <w:noProof/>
-              <w:sz w:val="20"/>
-              <w:szCs w:val="20"/>
-            </w:rPr>
-          </w:pPr>
-          <w:hyperlink w:anchor="_Toc479163883" w:history="1">
-            <w:r>
-              <w:rPr>
-                <w:rStyle w:val="Hyperlink"/>
-                <w:noProof/>
-                <w:sz w:val="20"/>
-                <w:szCs w:val="20"/>
-              </w:rPr>
-              <w:t>Design and implementation constraints</w:t>
-            </w:r>
-            <w:r>
-              <w:rPr>
-                <w:noProof/>
-                <w:webHidden/>
-                <w:sz w:val="20"/>
-                <w:szCs w:val="20"/>
-              </w:rPr>
-              <w:tab/>
-            </w:r>
-            <w:r>
-              <w:rPr>
-                <w:noProof/>
-                <w:webHidden/>
-                <w:sz w:val="20"/>
-                <w:szCs w:val="20"/>
-              </w:rPr>
-              <w:fldChar w:fldCharType="begin"/>
-            </w:r>
-            <w:r>
-              <w:rPr>
-                <w:noProof/>
-                <w:webHidden/>
-                <w:sz w:val="20"/>
-                <w:szCs w:val="20"/>
-              </w:rPr>
-              <w:instrText xml:space="preserve"> PAGEREF _Toc479163883 \h </w:instrText>
-            </w:r>
-            <w:r>
-              <w:rPr>
-                <w:noProof/>
-                <w:webHidden/>
-                <w:sz w:val="20"/>
-                <w:szCs w:val="20"/>
-              </w:rPr>
-            </w:r>
-            <w:r>
-              <w:rPr>
-                <w:noProof/>
-                <w:webHidden/>
-                <w:sz w:val="20"/>
-                <w:szCs w:val="20"/>
-              </w:rPr>
-              <w:fldChar w:fldCharType="separate"/>
-            </w:r>
-            <w:r>
-              <w:rPr>
-                <w:noProof/>
-                <w:webHidden/>
-                <w:sz w:val="20"/>
-                <w:szCs w:val="20"/>
-              </w:rPr>
-              <w:t>5</w:t>
-            </w:r>
-            <w:r>
-              <w:rPr>
-                <w:noProof/>
-                <w:webHidden/>
-                <w:sz w:val="20"/>
-                <w:szCs w:val="20"/>
-              </w:rPr>
-              <w:fldChar w:fldCharType="end"/>
-            </w:r>
-          </w:hyperlink>
-        </w:p>
-        <w:p>
-          <w:pPr>
-            <w:pStyle w:val="TOC2"/>
-            <w:tabs>
-              <w:tab w:val="right" w:leader="dot" w:pos="9350"/>
-            </w:tabs>
-            <w:rPr>
-              <w:rFonts w:eastAsiaTheme="minorEastAsia"/>
-              <w:noProof/>
-              <w:sz w:val="20"/>
-              <w:szCs w:val="20"/>
-            </w:rPr>
-          </w:pPr>
-          <w:hyperlink w:anchor="_Toc479163884" w:history="1">
-            <w:r>
-              <w:rPr>
-                <w:rStyle w:val="Hyperlink"/>
-                <w:noProof/>
-                <w:sz w:val="20"/>
-                <w:szCs w:val="20"/>
-              </w:rPr>
-              <w:t>Assumptions and dependencies</w:t>
-            </w:r>
-            <w:r>
-              <w:rPr>
-                <w:noProof/>
-                <w:webHidden/>
-                <w:sz w:val="20"/>
-                <w:szCs w:val="20"/>
-              </w:rPr>
-              <w:tab/>
-            </w:r>
-            <w:r>
-              <w:rPr>
-                <w:noProof/>
-                <w:webHidden/>
-                <w:sz w:val="20"/>
-                <w:szCs w:val="20"/>
-              </w:rPr>
-              <w:fldChar w:fldCharType="begin"/>
-            </w:r>
-            <w:r>
-              <w:rPr>
-                <w:noProof/>
-                <w:webHidden/>
-                <w:sz w:val="20"/>
-                <w:szCs w:val="20"/>
-              </w:rPr>
-              <w:instrText xml:space="preserve"> PAGEREF _Toc479163884 \h </w:instrText>
-            </w:r>
-            <w:r>
-              <w:rPr>
-                <w:noProof/>
-                <w:webHidden/>
-                <w:sz w:val="20"/>
-                <w:szCs w:val="20"/>
-              </w:rPr>
-            </w:r>
-            <w:r>
-              <w:rPr>
-                <w:noProof/>
-                <w:webHidden/>
-                <w:sz w:val="20"/>
-                <w:szCs w:val="20"/>
-              </w:rPr>
-              <w:fldChar w:fldCharType="separate"/>
-            </w:r>
-            <w:r>
-              <w:rPr>
-                <w:noProof/>
-                <w:webHidden/>
-                <w:sz w:val="20"/>
-                <w:szCs w:val="20"/>
-              </w:rPr>
-              <w:t>5</w:t>
-            </w:r>
-            <w:r>
-              <w:rPr>
-                <w:noProof/>
-                <w:webHidden/>
-                <w:sz w:val="20"/>
-                <w:szCs w:val="20"/>
-              </w:rPr>
-              <w:fldChar w:fldCharType="end"/>
-            </w:r>
-          </w:hyperlink>
-        </w:p>
-        <w:p>
-          <w:pPr>
-            <w:pStyle w:val="TOC1"/>
-            <w:tabs>
-              <w:tab w:val="right" w:leader="dot" w:pos="9350"/>
-            </w:tabs>
-            <w:rPr>
-              <w:rFonts w:eastAsiaTheme="minorEastAsia"/>
-              <w:noProof/>
-              <w:sz w:val="20"/>
-              <w:szCs w:val="20"/>
-            </w:rPr>
-          </w:pPr>
-          <w:hyperlink w:anchor="_Toc479163885" w:history="1">
-            <w:r>
-              <w:rPr>
-                <w:rStyle w:val="Hyperlink"/>
-                <w:noProof/>
-                <w:sz w:val="20"/>
-                <w:szCs w:val="20"/>
-              </w:rPr>
-              <w:t>System features</w:t>
-            </w:r>
-            <w:r>
-              <w:rPr>
-                <w:noProof/>
-                <w:webHidden/>
-                <w:sz w:val="20"/>
-                <w:szCs w:val="20"/>
-              </w:rPr>
-              <w:tab/>
-            </w:r>
-            <w:r>
-              <w:rPr>
-                <w:noProof/>
-                <w:webHidden/>
-                <w:sz w:val="20"/>
-                <w:szCs w:val="20"/>
-              </w:rPr>
-              <w:fldChar w:fldCharType="begin"/>
-            </w:r>
-            <w:r>
-              <w:rPr>
-                <w:noProof/>
-                <w:webHidden/>
-                <w:sz w:val="20"/>
-                <w:szCs w:val="20"/>
-              </w:rPr>
-              <w:instrText xml:space="preserve"> PAGEREF _Toc479163885 \h </w:instrText>
-            </w:r>
-            <w:r>
-              <w:rPr>
-                <w:noProof/>
-                <w:webHidden/>
-                <w:sz w:val="20"/>
-                <w:szCs w:val="20"/>
-              </w:rPr>
-            </w:r>
-            <w:r>
-              <w:rPr>
-                <w:noProof/>
-                <w:webHidden/>
-                <w:sz w:val="20"/>
-                <w:szCs w:val="20"/>
-              </w:rPr>
-              <w:fldChar w:fldCharType="separate"/>
-            </w:r>
-            <w:r>
-              <w:rPr>
-                <w:noProof/>
-                <w:webHidden/>
-                <w:sz w:val="20"/>
-                <w:szCs w:val="20"/>
-              </w:rPr>
-              <w:t>5</w:t>
-            </w:r>
-            <w:r>
-              <w:rPr>
-                <w:noProof/>
-                <w:webHidden/>
-                <w:sz w:val="20"/>
-                <w:szCs w:val="20"/>
-              </w:rPr>
-              <w:fldChar w:fldCharType="end"/>
-            </w:r>
-          </w:hyperlink>
-        </w:p>
-        <w:p>
-          <w:pPr>
-            <w:pStyle w:val="TOC2"/>
-            <w:tabs>
-              <w:tab w:val="right" w:leader="dot" w:pos="9350"/>
-            </w:tabs>
-            <w:rPr>
-              <w:rFonts w:eastAsiaTheme="minorEastAsia"/>
-              <w:noProof/>
-              <w:sz w:val="20"/>
-              <w:szCs w:val="20"/>
-            </w:rPr>
-          </w:pPr>
-          <w:hyperlink w:anchor="_Toc479163886" w:history="1">
-            <w:r>
-              <w:rPr>
-                <w:rStyle w:val="Hyperlink"/>
-                <w:noProof/>
-                <w:sz w:val="20"/>
-                <w:szCs w:val="20"/>
-              </w:rPr>
-              <w:t>System feature x</w:t>
-            </w:r>
-            <w:r>
-              <w:rPr>
-                <w:noProof/>
-                <w:webHidden/>
-                <w:sz w:val="20"/>
-                <w:szCs w:val="20"/>
-              </w:rPr>
-              <w:tab/>
-            </w:r>
-            <w:r>
-              <w:rPr>
-                <w:noProof/>
-                <w:webHidden/>
-                <w:sz w:val="20"/>
-                <w:szCs w:val="20"/>
-              </w:rPr>
-              <w:fldChar w:fldCharType="begin"/>
-            </w:r>
-            <w:r>
-              <w:rPr>
-                <w:noProof/>
-                <w:webHidden/>
-                <w:sz w:val="20"/>
-                <w:szCs w:val="20"/>
-              </w:rPr>
-              <w:instrText xml:space="preserve"> PAGEREF _Toc479163886 \h </w:instrText>
-            </w:r>
-            <w:r>
-              <w:rPr>
-                <w:noProof/>
-                <w:webHidden/>
-                <w:sz w:val="20"/>
-                <w:szCs w:val="20"/>
-              </w:rPr>
-            </w:r>
-            <w:r>
-              <w:rPr>
-                <w:noProof/>
-                <w:webHidden/>
-                <w:sz w:val="20"/>
-                <w:szCs w:val="20"/>
-              </w:rPr>
-              <w:fldChar w:fldCharType="separate"/>
-            </w:r>
-            <w:r>
-              <w:rPr>
-                <w:noProof/>
-                <w:webHidden/>
-                <w:sz w:val="20"/>
-                <w:szCs w:val="20"/>
-              </w:rPr>
-              <w:t>5</w:t>
-            </w:r>
-            <w:r>
-              <w:rPr>
-                <w:noProof/>
-                <w:webHidden/>
-                <w:sz w:val="20"/>
-                <w:szCs w:val="20"/>
-              </w:rPr>
-              <w:fldChar w:fldCharType="end"/>
-            </w:r>
-          </w:hyperlink>
-        </w:p>
-        <w:p>
-          <w:pPr>
-            <w:pStyle w:val="TOC2"/>
-            <w:tabs>
-              <w:tab w:val="right" w:leader="dot" w:pos="9350"/>
-            </w:tabs>
-            <w:rPr>
-              <w:rFonts w:eastAsiaTheme="minorEastAsia"/>
-              <w:noProof/>
-              <w:sz w:val="20"/>
-              <w:szCs w:val="20"/>
-            </w:rPr>
-          </w:pPr>
-          <w:hyperlink w:anchor="_Toc479163887" w:history="1">
-            <w:r>
-              <w:rPr>
-                <w:rStyle w:val="Hyperlink"/>
-                <w:noProof/>
-                <w:sz w:val="20"/>
-                <w:szCs w:val="20"/>
-              </w:rPr>
-              <w:t>Description</w:t>
-            </w:r>
-            <w:r>
-              <w:rPr>
-                <w:noProof/>
-                <w:webHidden/>
-                <w:sz w:val="20"/>
-                <w:szCs w:val="20"/>
-              </w:rPr>
-              <w:tab/>
-            </w:r>
-            <w:r>
-              <w:rPr>
-                <w:noProof/>
-                <w:webHidden/>
-                <w:sz w:val="20"/>
-                <w:szCs w:val="20"/>
-              </w:rPr>
-              <w:fldChar w:fldCharType="begin"/>
-            </w:r>
-            <w:r>
-              <w:rPr>
-                <w:noProof/>
-                <w:webHidden/>
-                <w:sz w:val="20"/>
-                <w:szCs w:val="20"/>
-              </w:rPr>
-              <w:instrText xml:space="preserve"> PAGEREF _Toc479163887 \h </w:instrText>
-            </w:r>
-            <w:r>
-              <w:rPr>
-                <w:noProof/>
-                <w:webHidden/>
-                <w:sz w:val="20"/>
-                <w:szCs w:val="20"/>
-              </w:rPr>
-            </w:r>
-            <w:r>
-              <w:rPr>
-                <w:noProof/>
-                <w:webHidden/>
-                <w:sz w:val="20"/>
-                <w:szCs w:val="20"/>
-              </w:rPr>
-              <w:fldChar w:fldCharType="separate"/>
-            </w:r>
-            <w:r>
-              <w:rPr>
-                <w:noProof/>
-                <w:webHidden/>
-                <w:sz w:val="20"/>
-                <w:szCs w:val="20"/>
-              </w:rPr>
-              <w:t>5</w:t>
-            </w:r>
-            <w:r>
-              <w:rPr>
-                <w:noProof/>
-                <w:webHidden/>
-                <w:sz w:val="20"/>
-                <w:szCs w:val="20"/>
-              </w:rPr>
-              <w:fldChar w:fldCharType="end"/>
-            </w:r>
-          </w:hyperlink>
-        </w:p>
-        <w:p>
-          <w:pPr>
-            <w:pStyle w:val="TOC2"/>
-            <w:tabs>
-              <w:tab w:val="right" w:leader="dot" w:pos="9350"/>
-            </w:tabs>
-            <w:rPr>
-              <w:rFonts w:eastAsiaTheme="minorEastAsia"/>
-              <w:noProof/>
-              <w:sz w:val="20"/>
-              <w:szCs w:val="20"/>
-            </w:rPr>
-          </w:pPr>
-          <w:hyperlink w:anchor="_Toc479163888" w:history="1">
-            <w:r>
-              <w:rPr>
-                <w:rStyle w:val="Hyperlink"/>
-                <w:noProof/>
-                <w:sz w:val="20"/>
-                <w:szCs w:val="20"/>
-              </w:rPr>
-              <w:t>Functional requirements</w:t>
-            </w:r>
-            <w:r>
-              <w:rPr>
-                <w:noProof/>
-                <w:webHidden/>
-                <w:sz w:val="20"/>
-                <w:szCs w:val="20"/>
-              </w:rPr>
-              <w:tab/>
-            </w:r>
-            <w:r>
-              <w:rPr>
-                <w:noProof/>
-                <w:webHidden/>
-                <w:sz w:val="20"/>
-                <w:szCs w:val="20"/>
-              </w:rPr>
-              <w:fldChar w:fldCharType="begin"/>
-            </w:r>
-            <w:r>
-              <w:rPr>
-                <w:noProof/>
-                <w:webHidden/>
-                <w:sz w:val="20"/>
-                <w:szCs w:val="20"/>
-              </w:rPr>
-              <w:instrText xml:space="preserve"> PAGEREF _Toc479163888 \h </w:instrText>
-            </w:r>
-            <w:r>
-              <w:rPr>
-                <w:noProof/>
-                <w:webHidden/>
-                <w:sz w:val="20"/>
-                <w:szCs w:val="20"/>
-              </w:rPr>
-            </w:r>
-            <w:r>
-              <w:rPr>
-                <w:noProof/>
-                <w:webHidden/>
-                <w:sz w:val="20"/>
-                <w:szCs w:val="20"/>
-              </w:rPr>
-              <w:fldChar w:fldCharType="separate"/>
-            </w:r>
-            <w:r>
-              <w:rPr>
-                <w:noProof/>
-                <w:webHidden/>
-                <w:sz w:val="20"/>
-                <w:szCs w:val="20"/>
-              </w:rPr>
-              <w:t>5</w:t>
-            </w:r>
-            <w:r>
-              <w:rPr>
-                <w:noProof/>
-                <w:webHidden/>
-                <w:sz w:val="20"/>
-                <w:szCs w:val="20"/>
-              </w:rPr>
-              <w:fldChar w:fldCharType="end"/>
-            </w:r>
-          </w:hyperlink>
-        </w:p>
-        <w:p>
-          <w:pPr>
-            <w:pStyle w:val="TOC1"/>
-            <w:tabs>
-              <w:tab w:val="right" w:leader="dot" w:pos="9350"/>
-            </w:tabs>
-            <w:rPr>
-              <w:rFonts w:eastAsiaTheme="minorEastAsia"/>
-              <w:noProof/>
-              <w:sz w:val="20"/>
-              <w:szCs w:val="20"/>
-            </w:rPr>
-          </w:pPr>
-          <w:hyperlink w:anchor="_Toc479163889" w:history="1">
-            <w:r>
-              <w:rPr>
-                <w:rStyle w:val="Hyperlink"/>
-                <w:noProof/>
-                <w:sz w:val="20"/>
-                <w:szCs w:val="20"/>
-              </w:rPr>
-              <w:t>Data Requirements</w:t>
-            </w:r>
-            <w:r>
-              <w:rPr>
-                <w:noProof/>
-                <w:webHidden/>
-                <w:sz w:val="20"/>
-                <w:szCs w:val="20"/>
-              </w:rPr>
-              <w:tab/>
-            </w:r>
-            <w:r>
-              <w:rPr>
-                <w:noProof/>
-                <w:webHidden/>
-                <w:sz w:val="20"/>
-                <w:szCs w:val="20"/>
-              </w:rPr>
-              <w:fldChar w:fldCharType="begin"/>
-            </w:r>
-            <w:r>
-              <w:rPr>
-                <w:noProof/>
-                <w:webHidden/>
-                <w:sz w:val="20"/>
-                <w:szCs w:val="20"/>
-              </w:rPr>
-              <w:instrText xml:space="preserve"> PAGEREF _Toc479163889 \h </w:instrText>
-            </w:r>
-            <w:r>
-              <w:rPr>
-                <w:noProof/>
-                <w:webHidden/>
-                <w:sz w:val="20"/>
-                <w:szCs w:val="20"/>
-              </w:rPr>
-            </w:r>
-            <w:r>
-              <w:rPr>
-                <w:noProof/>
-                <w:webHidden/>
-                <w:sz w:val="20"/>
-                <w:szCs w:val="20"/>
-              </w:rPr>
-              <w:fldChar w:fldCharType="separate"/>
-            </w:r>
-            <w:r>
-              <w:rPr>
-                <w:noProof/>
-                <w:webHidden/>
-                <w:sz w:val="20"/>
-                <w:szCs w:val="20"/>
-              </w:rPr>
-              <w:t>5</w:t>
-            </w:r>
-            <w:r>
-              <w:rPr>
-                <w:noProof/>
-                <w:webHidden/>
-                <w:sz w:val="20"/>
-                <w:szCs w:val="20"/>
-              </w:rPr>
-              <w:fldChar w:fldCharType="end"/>
-            </w:r>
-          </w:hyperlink>
-        </w:p>
-        <w:p>
-          <w:pPr>
-            <w:pStyle w:val="TOC2"/>
-            <w:tabs>
-              <w:tab w:val="right" w:leader="dot" w:pos="9350"/>
-            </w:tabs>
-            <w:rPr>
-              <w:rFonts w:eastAsiaTheme="minorEastAsia"/>
-              <w:noProof/>
-              <w:sz w:val="20"/>
-              <w:szCs w:val="20"/>
-            </w:rPr>
-          </w:pPr>
-          <w:hyperlink w:anchor="_Toc479163890" w:history="1">
-            <w:r>
-              <w:rPr>
-                <w:rStyle w:val="Hyperlink"/>
-                <w:noProof/>
-                <w:sz w:val="20"/>
-                <w:szCs w:val="20"/>
-              </w:rPr>
-              <w:t>Logical data model</w:t>
-            </w:r>
-            <w:r>
-              <w:rPr>
-                <w:noProof/>
-                <w:webHidden/>
-                <w:sz w:val="20"/>
-                <w:szCs w:val="20"/>
-              </w:rPr>
-              <w:tab/>
-            </w:r>
-            <w:r>
-              <w:rPr>
-                <w:noProof/>
-                <w:webHidden/>
-                <w:sz w:val="20"/>
-                <w:szCs w:val="20"/>
-              </w:rPr>
-              <w:fldChar w:fldCharType="begin"/>
-            </w:r>
-            <w:r>
-              <w:rPr>
-                <w:noProof/>
-                <w:webHidden/>
-                <w:sz w:val="20"/>
-                <w:szCs w:val="20"/>
-              </w:rPr>
-              <w:instrText xml:space="preserve"> PAGEREF _Toc479163890 \h </w:instrText>
-            </w:r>
-            <w:r>
-              <w:rPr>
-                <w:noProof/>
-                <w:webHidden/>
-                <w:sz w:val="20"/>
-                <w:szCs w:val="20"/>
-              </w:rPr>
-            </w:r>
-            <w:r>
-              <w:rPr>
-                <w:noProof/>
-                <w:webHidden/>
-                <w:sz w:val="20"/>
-                <w:szCs w:val="20"/>
-              </w:rPr>
-              <w:fldChar w:fldCharType="separate"/>
-            </w:r>
-            <w:r>
-              <w:rPr>
-                <w:noProof/>
-                <w:webHidden/>
-                <w:sz w:val="20"/>
-                <w:szCs w:val="20"/>
-              </w:rPr>
-              <w:t>5</w:t>
-            </w:r>
-            <w:r>
-              <w:rPr>
-                <w:noProof/>
-                <w:webHidden/>
-                <w:sz w:val="20"/>
-                <w:szCs w:val="20"/>
-              </w:rPr>
-              <w:fldChar w:fldCharType="end"/>
-            </w:r>
-          </w:hyperlink>
-        </w:p>
-        <w:p>
-          <w:pPr>
-            <w:pStyle w:val="TOC2"/>
-            <w:tabs>
-              <w:tab w:val="right" w:leader="dot" w:pos="9350"/>
-            </w:tabs>
-            <w:rPr>
-              <w:rFonts w:eastAsiaTheme="minorEastAsia"/>
-              <w:noProof/>
-              <w:sz w:val="20"/>
-              <w:szCs w:val="20"/>
-            </w:rPr>
-          </w:pPr>
-          <w:hyperlink w:anchor="_Toc479163891" w:history="1">
-            <w:r>
-              <w:rPr>
-                <w:rStyle w:val="Hyperlink"/>
-                <w:noProof/>
-                <w:sz w:val="20"/>
-                <w:szCs w:val="20"/>
-              </w:rPr>
-              <w:t>Data dictionary</w:t>
-            </w:r>
-            <w:r>
-              <w:rPr>
-                <w:noProof/>
-                <w:webHidden/>
-                <w:sz w:val="20"/>
-                <w:szCs w:val="20"/>
-              </w:rPr>
-              <w:tab/>
-            </w:r>
-            <w:r>
-              <w:rPr>
-                <w:noProof/>
-                <w:webHidden/>
-                <w:sz w:val="20"/>
-                <w:szCs w:val="20"/>
-              </w:rPr>
-              <w:fldChar w:fldCharType="begin"/>
-            </w:r>
-            <w:r>
-              <w:rPr>
-                <w:noProof/>
-                <w:webHidden/>
-                <w:sz w:val="20"/>
-                <w:szCs w:val="20"/>
-              </w:rPr>
-              <w:instrText xml:space="preserve"> PAGEREF _Toc479163891 \h </w:instrText>
-            </w:r>
-            <w:r>
-              <w:rPr>
-                <w:noProof/>
-                <w:webHidden/>
-                <w:sz w:val="20"/>
-                <w:szCs w:val="20"/>
-              </w:rPr>
-            </w:r>
-            <w:r>
-              <w:rPr>
-                <w:noProof/>
-                <w:webHidden/>
-                <w:sz w:val="20"/>
-                <w:szCs w:val="20"/>
-              </w:rPr>
-              <w:fldChar w:fldCharType="separate"/>
-            </w:r>
-            <w:r>
-              <w:rPr>
-                <w:noProof/>
-                <w:webHidden/>
-                <w:sz w:val="20"/>
-                <w:szCs w:val="20"/>
-              </w:rPr>
-              <w:t>5</w:t>
-            </w:r>
-            <w:r>
-              <w:rPr>
-                <w:noProof/>
-                <w:webHidden/>
-                <w:sz w:val="20"/>
-                <w:szCs w:val="20"/>
-              </w:rPr>
-              <w:fldChar w:fldCharType="end"/>
-            </w:r>
-          </w:hyperlink>
-        </w:p>
-        <w:p>
-          <w:pPr>
-            <w:pStyle w:val="TOC2"/>
-            <w:tabs>
-              <w:tab w:val="right" w:leader="dot" w:pos="9350"/>
-            </w:tabs>
-            <w:rPr>
-              <w:rFonts w:eastAsiaTheme="minorEastAsia"/>
-              <w:noProof/>
-              <w:sz w:val="20"/>
-              <w:szCs w:val="20"/>
-            </w:rPr>
-          </w:pPr>
-          <w:hyperlink w:anchor="_Toc479163892" w:history="1">
-            <w:r>
-              <w:rPr>
-                <w:rStyle w:val="Hyperlink"/>
-                <w:noProof/>
-                <w:sz w:val="20"/>
-                <w:szCs w:val="20"/>
-              </w:rPr>
-              <w:t>Reports</w:t>
-            </w:r>
-            <w:r>
-              <w:rPr>
-                <w:noProof/>
-                <w:webHidden/>
-                <w:sz w:val="20"/>
-                <w:szCs w:val="20"/>
-              </w:rPr>
-              <w:tab/>
-            </w:r>
-            <w:r>
-              <w:rPr>
-                <w:noProof/>
-                <w:webHidden/>
-                <w:sz w:val="20"/>
-                <w:szCs w:val="20"/>
-              </w:rPr>
-              <w:fldChar w:fldCharType="begin"/>
-            </w:r>
-            <w:r>
-              <w:rPr>
-                <w:noProof/>
-                <w:webHidden/>
-                <w:sz w:val="20"/>
-                <w:szCs w:val="20"/>
-              </w:rPr>
-              <w:instrText xml:space="preserve"> PAGEREF _Toc479163892 \h </w:instrText>
-            </w:r>
-            <w:r>
-              <w:rPr>
-                <w:noProof/>
-                <w:webHidden/>
-                <w:sz w:val="20"/>
-                <w:szCs w:val="20"/>
-              </w:rPr>
-            </w:r>
-            <w:r>
-              <w:rPr>
-                <w:noProof/>
-                <w:webHidden/>
-                <w:sz w:val="20"/>
-                <w:szCs w:val="20"/>
-              </w:rPr>
-              <w:fldChar w:fldCharType="separate"/>
-            </w:r>
-            <w:r>
-              <w:rPr>
-                <w:noProof/>
-                <w:webHidden/>
-                <w:sz w:val="20"/>
-                <w:szCs w:val="20"/>
-              </w:rPr>
-              <w:t>5</w:t>
-            </w:r>
-            <w:r>
-              <w:rPr>
-                <w:noProof/>
-                <w:webHidden/>
-                <w:sz w:val="20"/>
-                <w:szCs w:val="20"/>
-              </w:rPr>
-              <w:fldChar w:fldCharType="end"/>
-            </w:r>
-          </w:hyperlink>
-        </w:p>
-        <w:p>
-          <w:pPr>
-            <w:pStyle w:val="TOC2"/>
-            <w:tabs>
-              <w:tab w:val="right" w:leader="dot" w:pos="9350"/>
-            </w:tabs>
-            <w:rPr>
-              <w:rFonts w:eastAsiaTheme="minorEastAsia"/>
-              <w:noProof/>
-              <w:sz w:val="20"/>
-              <w:szCs w:val="20"/>
-            </w:rPr>
-          </w:pPr>
-          <w:hyperlink w:anchor="_Toc479163893" w:history="1">
-            <w:r>
-              <w:rPr>
-                <w:rStyle w:val="Hyperlink"/>
-                <w:noProof/>
-                <w:sz w:val="20"/>
-                <w:szCs w:val="20"/>
-              </w:rPr>
-              <w:t>Data acquisition, integrity , retention, and disposal</w:t>
-            </w:r>
-            <w:r>
-              <w:rPr>
-                <w:noProof/>
-                <w:webHidden/>
-                <w:sz w:val="20"/>
-                <w:szCs w:val="20"/>
-              </w:rPr>
-              <w:tab/>
-            </w:r>
-            <w:r>
-              <w:rPr>
-                <w:noProof/>
-                <w:webHidden/>
-                <w:sz w:val="20"/>
-                <w:szCs w:val="20"/>
-              </w:rPr>
-              <w:fldChar w:fldCharType="begin"/>
-            </w:r>
-            <w:r>
-              <w:rPr>
-                <w:noProof/>
-                <w:webHidden/>
-                <w:sz w:val="20"/>
-                <w:szCs w:val="20"/>
-              </w:rPr>
-              <w:instrText xml:space="preserve"> PAGEREF _Toc479163893 \h </w:instrText>
-            </w:r>
-            <w:r>
-              <w:rPr>
-                <w:noProof/>
-                <w:webHidden/>
-                <w:sz w:val="20"/>
-                <w:szCs w:val="20"/>
-              </w:rPr>
-            </w:r>
-            <w:r>
-              <w:rPr>
-                <w:noProof/>
-                <w:webHidden/>
-                <w:sz w:val="20"/>
-                <w:szCs w:val="20"/>
-              </w:rPr>
-              <w:fldChar w:fldCharType="separate"/>
-            </w:r>
-            <w:r>
-              <w:rPr>
-                <w:noProof/>
-                <w:webHidden/>
-                <w:sz w:val="20"/>
-                <w:szCs w:val="20"/>
-              </w:rPr>
-              <w:t>5</w:t>
-            </w:r>
-            <w:r>
-              <w:rPr>
-                <w:noProof/>
-                <w:webHidden/>
-                <w:sz w:val="20"/>
-                <w:szCs w:val="20"/>
-              </w:rPr>
-              <w:fldChar w:fldCharType="end"/>
-            </w:r>
-          </w:hyperlink>
-        </w:p>
-        <w:p>
-          <w:pPr>
-            <w:pStyle w:val="TOC1"/>
-            <w:tabs>
-              <w:tab w:val="right" w:leader="dot" w:pos="9350"/>
-            </w:tabs>
-            <w:rPr>
-              <w:rFonts w:eastAsiaTheme="minorEastAsia"/>
-              <w:noProof/>
-              <w:sz w:val="20"/>
-              <w:szCs w:val="20"/>
-            </w:rPr>
-          </w:pPr>
-          <w:hyperlink w:anchor="_Toc479163894" w:history="1">
-            <w:r>
-              <w:rPr>
-                <w:rStyle w:val="Hyperlink"/>
-                <w:noProof/>
-                <w:sz w:val="20"/>
-                <w:szCs w:val="20"/>
-              </w:rPr>
-              <w:t>External interface requirements</w:t>
-            </w:r>
-            <w:r>
-              <w:rPr>
-                <w:noProof/>
-                <w:webHidden/>
-                <w:sz w:val="20"/>
-                <w:szCs w:val="20"/>
-              </w:rPr>
-              <w:tab/>
-            </w:r>
-            <w:r>
-              <w:rPr>
-                <w:noProof/>
-                <w:webHidden/>
-                <w:sz w:val="20"/>
-                <w:szCs w:val="20"/>
-              </w:rPr>
-              <w:fldChar w:fldCharType="begin"/>
-            </w:r>
-            <w:r>
-              <w:rPr>
-                <w:noProof/>
-                <w:webHidden/>
-                <w:sz w:val="20"/>
-                <w:szCs w:val="20"/>
-              </w:rPr>
-              <w:instrText xml:space="preserve"> PAGEREF _Toc479163894 \h </w:instrText>
-            </w:r>
-            <w:r>
-              <w:rPr>
-                <w:noProof/>
-                <w:webHidden/>
-                <w:sz w:val="20"/>
-                <w:szCs w:val="20"/>
-              </w:rPr>
-            </w:r>
-            <w:r>
-              <w:rPr>
-                <w:noProof/>
-                <w:webHidden/>
-                <w:sz w:val="20"/>
-                <w:szCs w:val="20"/>
-              </w:rPr>
-              <w:fldChar w:fldCharType="separate"/>
-            </w:r>
-            <w:r>
-              <w:rPr>
-                <w:noProof/>
-                <w:webHidden/>
-                <w:sz w:val="20"/>
-                <w:szCs w:val="20"/>
-              </w:rPr>
-              <w:t>5</w:t>
-            </w:r>
-            <w:r>
-              <w:rPr>
-                <w:noProof/>
-                <w:webHidden/>
-                <w:sz w:val="20"/>
-                <w:szCs w:val="20"/>
-              </w:rPr>
-              <w:fldChar w:fldCharType="end"/>
-            </w:r>
-          </w:hyperlink>
-        </w:p>
-        <w:p>
-          <w:pPr>
-            <w:pStyle w:val="TOC2"/>
-            <w:tabs>
-              <w:tab w:val="right" w:leader="dot" w:pos="9350"/>
-            </w:tabs>
-            <w:rPr>
-              <w:rFonts w:eastAsiaTheme="minorEastAsia"/>
-              <w:noProof/>
-              <w:sz w:val="20"/>
-              <w:szCs w:val="20"/>
-            </w:rPr>
-          </w:pPr>
-          <w:hyperlink w:anchor="_Toc479163895" w:history="1">
-            <w:r>
-              <w:rPr>
-                <w:rStyle w:val="Hyperlink"/>
-                <w:noProof/>
-                <w:sz w:val="20"/>
-                <w:szCs w:val="20"/>
-              </w:rPr>
-              <w:t>User interfaces</w:t>
-            </w:r>
-            <w:r>
-              <w:rPr>
-                <w:noProof/>
-                <w:webHidden/>
-                <w:sz w:val="20"/>
-                <w:szCs w:val="20"/>
-              </w:rPr>
-              <w:tab/>
-            </w:r>
-            <w:r>
-              <w:rPr>
-                <w:noProof/>
-                <w:webHidden/>
-                <w:sz w:val="20"/>
-                <w:szCs w:val="20"/>
-              </w:rPr>
-              <w:fldChar w:fldCharType="begin"/>
-            </w:r>
-            <w:r>
-              <w:rPr>
-                <w:noProof/>
-                <w:webHidden/>
-                <w:sz w:val="20"/>
-                <w:szCs w:val="20"/>
-              </w:rPr>
-              <w:instrText xml:space="preserve"> PAGEREF _Toc479163895 \h </w:instrText>
-            </w:r>
-            <w:r>
-              <w:rPr>
-                <w:noProof/>
-                <w:webHidden/>
-                <w:sz w:val="20"/>
-                <w:szCs w:val="20"/>
-              </w:rPr>
-            </w:r>
-            <w:r>
-              <w:rPr>
-                <w:noProof/>
-                <w:webHidden/>
-                <w:sz w:val="20"/>
-                <w:szCs w:val="20"/>
-              </w:rPr>
-              <w:fldChar w:fldCharType="separate"/>
-            </w:r>
-            <w:r>
-              <w:rPr>
-                <w:noProof/>
-                <w:webHidden/>
-                <w:sz w:val="20"/>
-                <w:szCs w:val="20"/>
-              </w:rPr>
-              <w:t>5</w:t>
-            </w:r>
-            <w:r>
-              <w:rPr>
-                <w:noProof/>
-                <w:webHidden/>
-                <w:sz w:val="20"/>
-                <w:szCs w:val="20"/>
-              </w:rPr>
-              <w:fldChar w:fldCharType="end"/>
-            </w:r>
-          </w:hyperlink>
-        </w:p>
-        <w:p>
-          <w:pPr>
-            <w:pStyle w:val="TOC2"/>
-            <w:tabs>
-              <w:tab w:val="right" w:leader="dot" w:pos="9350"/>
-            </w:tabs>
-            <w:rPr>
-              <w:rFonts w:eastAsiaTheme="minorEastAsia"/>
-              <w:noProof/>
-              <w:sz w:val="20"/>
-              <w:szCs w:val="20"/>
-            </w:rPr>
-          </w:pPr>
-          <w:hyperlink w:anchor="_Toc479163896" w:history="1">
-            <w:r>
-              <w:rPr>
-                <w:rStyle w:val="Hyperlink"/>
-                <w:noProof/>
-                <w:sz w:val="20"/>
-                <w:szCs w:val="20"/>
-              </w:rPr>
-              <w:t>Software interfaces</w:t>
-            </w:r>
-            <w:r>
-              <w:rPr>
-                <w:noProof/>
-                <w:webHidden/>
-                <w:sz w:val="20"/>
-                <w:szCs w:val="20"/>
-              </w:rPr>
-              <w:tab/>
-            </w:r>
-            <w:r>
-              <w:rPr>
-                <w:noProof/>
-                <w:webHidden/>
-                <w:sz w:val="20"/>
-                <w:szCs w:val="20"/>
-              </w:rPr>
-              <w:fldChar w:fldCharType="begin"/>
-            </w:r>
-            <w:r>
-              <w:rPr>
-                <w:noProof/>
-                <w:webHidden/>
-                <w:sz w:val="20"/>
-                <w:szCs w:val="20"/>
-              </w:rPr>
-              <w:instrText xml:space="preserve"> PAGEREF _Toc479163896 \h </w:instrText>
-            </w:r>
-            <w:r>
-              <w:rPr>
-                <w:noProof/>
-                <w:webHidden/>
-                <w:sz w:val="20"/>
-                <w:szCs w:val="20"/>
-              </w:rPr>
-            </w:r>
-            <w:r>
-              <w:rPr>
-                <w:noProof/>
-                <w:webHidden/>
-                <w:sz w:val="20"/>
-                <w:szCs w:val="20"/>
-              </w:rPr>
-              <w:fldChar w:fldCharType="separate"/>
-            </w:r>
-            <w:r>
-              <w:rPr>
-                <w:noProof/>
-                <w:webHidden/>
-                <w:sz w:val="20"/>
-                <w:szCs w:val="20"/>
-              </w:rPr>
-              <w:t>5</w:t>
-            </w:r>
-            <w:r>
-              <w:rPr>
-                <w:noProof/>
-                <w:webHidden/>
-                <w:sz w:val="20"/>
-                <w:szCs w:val="20"/>
-              </w:rPr>
-              <w:fldChar w:fldCharType="end"/>
-            </w:r>
-          </w:hyperlink>
-        </w:p>
-        <w:p>
-          <w:pPr>
-            <w:pStyle w:val="TOC2"/>
-            <w:tabs>
-              <w:tab w:val="right" w:leader="dot" w:pos="9350"/>
-            </w:tabs>
-            <w:rPr>
-              <w:rFonts w:eastAsiaTheme="minorEastAsia"/>
-              <w:noProof/>
-              <w:sz w:val="20"/>
-              <w:szCs w:val="20"/>
-            </w:rPr>
-          </w:pPr>
-          <w:hyperlink w:anchor="_Toc479163897" w:history="1">
-            <w:r>
-              <w:rPr>
-                <w:rStyle w:val="Hyperlink"/>
-                <w:noProof/>
-                <w:sz w:val="20"/>
-                <w:szCs w:val="20"/>
-              </w:rPr>
-              <w:t>Hardware interfaces</w:t>
-            </w:r>
-            <w:r>
-              <w:rPr>
-                <w:noProof/>
-                <w:webHidden/>
-                <w:sz w:val="20"/>
-                <w:szCs w:val="20"/>
-              </w:rPr>
-              <w:tab/>
-            </w:r>
-            <w:r>
-              <w:rPr>
-                <w:noProof/>
-                <w:webHidden/>
-                <w:sz w:val="20"/>
-                <w:szCs w:val="20"/>
-              </w:rPr>
-              <w:fldChar w:fldCharType="begin"/>
-            </w:r>
-            <w:r>
-              <w:rPr>
-                <w:noProof/>
-                <w:webHidden/>
-                <w:sz w:val="20"/>
-                <w:szCs w:val="20"/>
-              </w:rPr>
-              <w:instrText xml:space="preserve"> PAGEREF _Toc479163897 \h </w:instrText>
-            </w:r>
-            <w:r>
-              <w:rPr>
-                <w:noProof/>
-                <w:webHidden/>
-                <w:sz w:val="20"/>
-                <w:szCs w:val="20"/>
-              </w:rPr>
-            </w:r>
-            <w:r>
-              <w:rPr>
-                <w:noProof/>
-                <w:webHidden/>
-                <w:sz w:val="20"/>
-                <w:szCs w:val="20"/>
-              </w:rPr>
-              <w:fldChar w:fldCharType="separate"/>
-            </w:r>
-            <w:r>
-              <w:rPr>
-                <w:noProof/>
-                <w:webHidden/>
-                <w:sz w:val="20"/>
-                <w:szCs w:val="20"/>
-              </w:rPr>
-              <w:t>5</w:t>
-            </w:r>
-            <w:r>
-              <w:rPr>
-                <w:noProof/>
-                <w:webHidden/>
-                <w:sz w:val="20"/>
-                <w:szCs w:val="20"/>
-              </w:rPr>
-              <w:fldChar w:fldCharType="end"/>
-            </w:r>
-          </w:hyperlink>
-        </w:p>
-        <w:p>
-          <w:pPr>
-            <w:pStyle w:val="TOC2"/>
-            <w:tabs>
-              <w:tab w:val="right" w:leader="dot" w:pos="9350"/>
-            </w:tabs>
-            <w:rPr>
-              <w:rFonts w:eastAsiaTheme="minorEastAsia"/>
-              <w:noProof/>
-              <w:sz w:val="20"/>
-              <w:szCs w:val="20"/>
-            </w:rPr>
-          </w:pPr>
-          <w:hyperlink w:anchor="_Toc479163898" w:history="1">
-            <w:r>
-              <w:rPr>
-                <w:rStyle w:val="Hyperlink"/>
-                <w:noProof/>
-                <w:sz w:val="20"/>
-                <w:szCs w:val="20"/>
-              </w:rPr>
-              <w:t>Communications interfaces</w:t>
-            </w:r>
-            <w:r>
-              <w:rPr>
-                <w:noProof/>
-                <w:webHidden/>
-                <w:sz w:val="20"/>
-                <w:szCs w:val="20"/>
-              </w:rPr>
-              <w:tab/>
-            </w:r>
-            <w:r>
-              <w:rPr>
-                <w:noProof/>
-                <w:webHidden/>
-                <w:sz w:val="20"/>
-                <w:szCs w:val="20"/>
-              </w:rPr>
-              <w:fldChar w:fldCharType="begin"/>
-            </w:r>
-            <w:r>
-              <w:rPr>
-                <w:noProof/>
-                <w:webHidden/>
-                <w:sz w:val="20"/>
-                <w:szCs w:val="20"/>
-              </w:rPr>
-              <w:instrText xml:space="preserve"> PAGEREF _Toc479163898 \h </w:instrText>
-            </w:r>
-            <w:r>
-              <w:rPr>
-                <w:noProof/>
-                <w:webHidden/>
-                <w:sz w:val="20"/>
-                <w:szCs w:val="20"/>
-              </w:rPr>
-            </w:r>
-            <w:r>
-              <w:rPr>
-                <w:noProof/>
-                <w:webHidden/>
-                <w:sz w:val="20"/>
-                <w:szCs w:val="20"/>
-              </w:rPr>
-              <w:fldChar w:fldCharType="separate"/>
-            </w:r>
-            <w:r>
-              <w:rPr>
-                <w:noProof/>
-                <w:webHidden/>
-                <w:sz w:val="20"/>
-                <w:szCs w:val="20"/>
-              </w:rPr>
-              <w:t>5</w:t>
-            </w:r>
-            <w:r>
-              <w:rPr>
-                <w:noProof/>
-                <w:webHidden/>
-                <w:sz w:val="20"/>
-                <w:szCs w:val="20"/>
-              </w:rPr>
-              <w:fldChar w:fldCharType="end"/>
-            </w:r>
-          </w:hyperlink>
-        </w:p>
-        <w:p>
-          <w:pPr>
-            <w:pStyle w:val="TOC1"/>
-            <w:tabs>
-              <w:tab w:val="right" w:leader="dot" w:pos="9350"/>
-            </w:tabs>
-            <w:rPr>
-              <w:rFonts w:eastAsiaTheme="minorEastAsia"/>
-              <w:noProof/>
-              <w:sz w:val="20"/>
-              <w:szCs w:val="20"/>
-            </w:rPr>
-          </w:pPr>
-          <w:hyperlink w:anchor="_Toc479163899" w:history="1">
-            <w:r>
-              <w:rPr>
-                <w:rStyle w:val="Hyperlink"/>
-                <w:noProof/>
-                <w:sz w:val="20"/>
-                <w:szCs w:val="20"/>
-              </w:rPr>
-              <w:t>Quality attributes</w:t>
-            </w:r>
-            <w:r>
-              <w:rPr>
-                <w:noProof/>
-                <w:webHidden/>
-                <w:sz w:val="20"/>
-                <w:szCs w:val="20"/>
-              </w:rPr>
-              <w:tab/>
-            </w:r>
-            <w:r>
-              <w:rPr>
-                <w:noProof/>
-                <w:webHidden/>
-                <w:sz w:val="20"/>
-                <w:szCs w:val="20"/>
-              </w:rPr>
-              <w:fldChar w:fldCharType="begin"/>
-            </w:r>
-            <w:r>
-              <w:rPr>
-                <w:noProof/>
-                <w:webHidden/>
-                <w:sz w:val="20"/>
-                <w:szCs w:val="20"/>
-              </w:rPr>
-              <w:instrText xml:space="preserve"> PAGEREF _Toc479163899 \h </w:instrText>
-            </w:r>
-            <w:r>
-              <w:rPr>
-                <w:noProof/>
-                <w:webHidden/>
-                <w:sz w:val="20"/>
-                <w:szCs w:val="20"/>
-              </w:rPr>
-            </w:r>
-            <w:r>
-              <w:rPr>
-                <w:noProof/>
-                <w:webHidden/>
-                <w:sz w:val="20"/>
-                <w:szCs w:val="20"/>
-              </w:rPr>
-              <w:fldChar w:fldCharType="separate"/>
-            </w:r>
-            <w:r>
-              <w:rPr>
-                <w:noProof/>
-                <w:webHidden/>
-                <w:sz w:val="20"/>
-                <w:szCs w:val="20"/>
-              </w:rPr>
-              <w:t>5</w:t>
-            </w:r>
-            <w:r>
-              <w:rPr>
-                <w:noProof/>
-                <w:webHidden/>
-                <w:sz w:val="20"/>
-                <w:szCs w:val="20"/>
-              </w:rPr>
-              <w:fldChar w:fldCharType="end"/>
-            </w:r>
-          </w:hyperlink>
-        </w:p>
-        <w:p>
-          <w:pPr>
-            <w:pStyle w:val="TOC2"/>
-            <w:tabs>
-              <w:tab w:val="right" w:leader="dot" w:pos="9350"/>
-            </w:tabs>
-            <w:rPr>
-              <w:rFonts w:eastAsiaTheme="minorEastAsia"/>
-              <w:noProof/>
-              <w:sz w:val="20"/>
-              <w:szCs w:val="20"/>
-            </w:rPr>
-          </w:pPr>
-          <w:hyperlink w:anchor="_Toc479163900" w:history="1">
-            <w:r>
-              <w:rPr>
-                <w:rStyle w:val="Hyperlink"/>
-                <w:noProof/>
-                <w:sz w:val="20"/>
-                <w:szCs w:val="20"/>
-              </w:rPr>
-              <w:t>Usability</w:t>
-            </w:r>
-            <w:r>
-              <w:rPr>
-                <w:noProof/>
-                <w:webHidden/>
-                <w:sz w:val="20"/>
-                <w:szCs w:val="20"/>
-              </w:rPr>
-              <w:tab/>
-            </w:r>
-            <w:r>
-              <w:rPr>
-                <w:noProof/>
-                <w:webHidden/>
-                <w:sz w:val="20"/>
-                <w:szCs w:val="20"/>
-              </w:rPr>
-              <w:fldChar w:fldCharType="begin"/>
-            </w:r>
-            <w:r>
-              <w:rPr>
-                <w:noProof/>
-                <w:webHidden/>
-                <w:sz w:val="20"/>
-                <w:szCs w:val="20"/>
-              </w:rPr>
-              <w:instrText xml:space="preserve"> PAGEREF _Toc479163900 \h </w:instrText>
-            </w:r>
-            <w:r>
-              <w:rPr>
-                <w:noProof/>
-                <w:webHidden/>
-                <w:sz w:val="20"/>
-                <w:szCs w:val="20"/>
-              </w:rPr>
-            </w:r>
-            <w:r>
-              <w:rPr>
-                <w:noProof/>
-                <w:webHidden/>
-                <w:sz w:val="20"/>
-                <w:szCs w:val="20"/>
-              </w:rPr>
-              <w:fldChar w:fldCharType="separate"/>
-            </w:r>
-            <w:r>
-              <w:rPr>
-                <w:noProof/>
-                <w:webHidden/>
-                <w:sz w:val="20"/>
-                <w:szCs w:val="20"/>
-              </w:rPr>
-              <w:t>5</w:t>
-            </w:r>
-            <w:r>
-              <w:rPr>
-                <w:noProof/>
-                <w:webHidden/>
-                <w:sz w:val="20"/>
-                <w:szCs w:val="20"/>
-              </w:rPr>
-              <w:fldChar w:fldCharType="end"/>
-            </w:r>
-          </w:hyperlink>
-        </w:p>
-        <w:p>
-          <w:pPr>
-            <w:pStyle w:val="TOC2"/>
-            <w:tabs>
-              <w:tab w:val="right" w:leader="dot" w:pos="9350"/>
-            </w:tabs>
-            <w:rPr>
-              <w:rFonts w:eastAsiaTheme="minorEastAsia"/>
-              <w:noProof/>
-              <w:sz w:val="20"/>
-              <w:szCs w:val="20"/>
-            </w:rPr>
-          </w:pPr>
-          <w:hyperlink w:anchor="_Toc479163901" w:history="1">
-            <w:r>
-              <w:rPr>
-                <w:rStyle w:val="Hyperlink"/>
-                <w:noProof/>
-                <w:sz w:val="20"/>
-                <w:szCs w:val="20"/>
-              </w:rPr>
-              <w:t>Performance</w:t>
-            </w:r>
-            <w:r>
-              <w:rPr>
-                <w:noProof/>
-                <w:webHidden/>
-                <w:sz w:val="20"/>
-                <w:szCs w:val="20"/>
-              </w:rPr>
-              <w:tab/>
-            </w:r>
-            <w:r>
-              <w:rPr>
-                <w:noProof/>
-                <w:webHidden/>
-                <w:sz w:val="20"/>
-                <w:szCs w:val="20"/>
-              </w:rPr>
-              <w:fldChar w:fldCharType="begin"/>
-            </w:r>
-            <w:r>
-              <w:rPr>
-                <w:noProof/>
-                <w:webHidden/>
-                <w:sz w:val="20"/>
-                <w:szCs w:val="20"/>
-              </w:rPr>
-              <w:instrText xml:space="preserve"> PAGEREF _Toc479163901 \h </w:instrText>
-            </w:r>
-            <w:r>
-              <w:rPr>
-                <w:noProof/>
-                <w:webHidden/>
-                <w:sz w:val="20"/>
-                <w:szCs w:val="20"/>
-              </w:rPr>
-            </w:r>
-            <w:r>
-              <w:rPr>
-                <w:noProof/>
-                <w:webHidden/>
-                <w:sz w:val="20"/>
-                <w:szCs w:val="20"/>
-              </w:rPr>
-              <w:fldChar w:fldCharType="separate"/>
-            </w:r>
-            <w:r>
-              <w:rPr>
-                <w:noProof/>
-                <w:webHidden/>
-                <w:sz w:val="20"/>
-                <w:szCs w:val="20"/>
-              </w:rPr>
-              <w:t>5</w:t>
-            </w:r>
-            <w:r>
-              <w:rPr>
-                <w:noProof/>
-                <w:webHidden/>
-                <w:sz w:val="20"/>
-                <w:szCs w:val="20"/>
-              </w:rPr>
-              <w:fldChar w:fldCharType="end"/>
-            </w:r>
-          </w:hyperlink>
-        </w:p>
-        <w:p>
-          <w:pPr>
-            <w:pStyle w:val="TOC2"/>
-            <w:tabs>
-              <w:tab w:val="right" w:leader="dot" w:pos="9350"/>
-            </w:tabs>
-            <w:rPr>
-              <w:rFonts w:eastAsiaTheme="minorEastAsia"/>
-              <w:noProof/>
-              <w:sz w:val="20"/>
-              <w:szCs w:val="20"/>
-            </w:rPr>
-          </w:pPr>
-          <w:hyperlink w:anchor="_Toc479163902" w:history="1">
-            <w:r>
-              <w:rPr>
-                <w:rStyle w:val="Hyperlink"/>
-                <w:noProof/>
-                <w:sz w:val="20"/>
-                <w:szCs w:val="20"/>
-              </w:rPr>
-              <w:t>Security</w:t>
-            </w:r>
-            <w:r>
-              <w:rPr>
-                <w:noProof/>
-                <w:webHidden/>
-                <w:sz w:val="20"/>
-                <w:szCs w:val="20"/>
-              </w:rPr>
-              <w:tab/>
-            </w:r>
-            <w:r>
-              <w:rPr>
-                <w:noProof/>
-                <w:webHidden/>
-                <w:sz w:val="20"/>
-                <w:szCs w:val="20"/>
-              </w:rPr>
-              <w:fldChar w:fldCharType="begin"/>
-            </w:r>
-            <w:r>
-              <w:rPr>
-                <w:noProof/>
-                <w:webHidden/>
-                <w:sz w:val="20"/>
-                <w:szCs w:val="20"/>
-              </w:rPr>
-              <w:instrText xml:space="preserve"> PAGEREF _Toc479163902 \h </w:instrText>
-            </w:r>
-            <w:r>
-              <w:rPr>
-                <w:noProof/>
-                <w:webHidden/>
-                <w:sz w:val="20"/>
-                <w:szCs w:val="20"/>
-              </w:rPr>
-            </w:r>
-            <w:r>
-              <w:rPr>
-                <w:noProof/>
-                <w:webHidden/>
-                <w:sz w:val="20"/>
-                <w:szCs w:val="20"/>
-              </w:rPr>
-              <w:fldChar w:fldCharType="separate"/>
-            </w:r>
-            <w:r>
-              <w:rPr>
-                <w:noProof/>
-                <w:webHidden/>
-                <w:sz w:val="20"/>
-                <w:szCs w:val="20"/>
-              </w:rPr>
-              <w:t>5</w:t>
-            </w:r>
-            <w:r>
-              <w:rPr>
-                <w:noProof/>
-                <w:webHidden/>
-                <w:sz w:val="20"/>
-                <w:szCs w:val="20"/>
-              </w:rPr>
-              <w:fldChar w:fldCharType="end"/>
-            </w:r>
-          </w:hyperlink>
-        </w:p>
-        <w:p>
-          <w:pPr>
-            <w:pStyle w:val="TOC2"/>
-            <w:tabs>
-              <w:tab w:val="right" w:leader="dot" w:pos="9350"/>
-            </w:tabs>
-            <w:rPr>
-              <w:rFonts w:eastAsiaTheme="minorEastAsia"/>
-              <w:noProof/>
-              <w:sz w:val="20"/>
-              <w:szCs w:val="20"/>
-            </w:rPr>
-          </w:pPr>
-          <w:hyperlink w:anchor="_Toc479163903" w:history="1">
-            <w:r>
-              <w:rPr>
-                <w:rStyle w:val="Hyperlink"/>
-                <w:noProof/>
-                <w:sz w:val="20"/>
-                <w:szCs w:val="20"/>
-              </w:rPr>
-              <w:t>Safety</w:t>
-            </w:r>
-            <w:r>
-              <w:rPr>
-                <w:noProof/>
-                <w:webHidden/>
-                <w:sz w:val="20"/>
-                <w:szCs w:val="20"/>
-              </w:rPr>
-              <w:tab/>
-            </w:r>
-            <w:r>
-              <w:rPr>
-                <w:noProof/>
-                <w:webHidden/>
-                <w:sz w:val="20"/>
-                <w:szCs w:val="20"/>
-              </w:rPr>
-              <w:fldChar w:fldCharType="begin"/>
-            </w:r>
-            <w:r>
-              <w:rPr>
-                <w:noProof/>
-                <w:webHidden/>
-                <w:sz w:val="20"/>
-                <w:szCs w:val="20"/>
-              </w:rPr>
-              <w:instrText xml:space="preserve"> PAGEREF _Toc479163903 \h </w:instrText>
-            </w:r>
-            <w:r>
-              <w:rPr>
-                <w:noProof/>
-                <w:webHidden/>
-                <w:sz w:val="20"/>
-                <w:szCs w:val="20"/>
-              </w:rPr>
-            </w:r>
-            <w:r>
-              <w:rPr>
-                <w:noProof/>
-                <w:webHidden/>
-                <w:sz w:val="20"/>
-                <w:szCs w:val="20"/>
-              </w:rPr>
-              <w:fldChar w:fldCharType="separate"/>
-            </w:r>
-            <w:r>
-              <w:rPr>
-                <w:noProof/>
-                <w:webHidden/>
-                <w:sz w:val="20"/>
-                <w:szCs w:val="20"/>
-              </w:rPr>
-              <w:t>5</w:t>
-            </w:r>
-            <w:r>
-              <w:rPr>
-                <w:noProof/>
-                <w:webHidden/>
-                <w:sz w:val="20"/>
-                <w:szCs w:val="20"/>
-              </w:rPr>
-              <w:fldChar w:fldCharType="end"/>
-            </w:r>
-          </w:hyperlink>
-        </w:p>
-        <w:p>
-          <w:pPr>
-            <w:pStyle w:val="TOC2"/>
-            <w:tabs>
-              <w:tab w:val="right" w:leader="dot" w:pos="9350"/>
-            </w:tabs>
-            <w:rPr>
-              <w:rFonts w:eastAsiaTheme="minorEastAsia"/>
-              <w:noProof/>
-              <w:sz w:val="20"/>
-              <w:szCs w:val="20"/>
-            </w:rPr>
-          </w:pPr>
-          <w:hyperlink w:anchor="_Toc479163904" w:history="1">
-            <w:r>
-              <w:rPr>
-                <w:rStyle w:val="Hyperlink"/>
-                <w:noProof/>
-                <w:sz w:val="20"/>
-                <w:szCs w:val="20"/>
-              </w:rPr>
-              <w:t>[others]</w:t>
-            </w:r>
-            <w:r>
-              <w:rPr>
-                <w:noProof/>
-                <w:webHidden/>
-                <w:sz w:val="20"/>
-                <w:szCs w:val="20"/>
-              </w:rPr>
-              <w:tab/>
-            </w:r>
-            <w:r>
-              <w:rPr>
-                <w:noProof/>
-                <w:webHidden/>
-                <w:sz w:val="20"/>
-                <w:szCs w:val="20"/>
-              </w:rPr>
-              <w:fldChar w:fldCharType="begin"/>
-            </w:r>
-            <w:r>
-              <w:rPr>
-                <w:noProof/>
-                <w:webHidden/>
-                <w:sz w:val="20"/>
-                <w:szCs w:val="20"/>
-              </w:rPr>
-              <w:instrText xml:space="preserve"> PAGEREF _Toc479163904 \h </w:instrText>
-            </w:r>
-            <w:r>
-              <w:rPr>
-                <w:noProof/>
-                <w:webHidden/>
-                <w:sz w:val="20"/>
-                <w:szCs w:val="20"/>
-              </w:rPr>
-            </w:r>
-            <w:r>
-              <w:rPr>
-                <w:noProof/>
-                <w:webHidden/>
-                <w:sz w:val="20"/>
-                <w:szCs w:val="20"/>
-              </w:rPr>
-              <w:fldChar w:fldCharType="separate"/>
-            </w:r>
-            <w:r>
-              <w:rPr>
-                <w:noProof/>
-                <w:webHidden/>
-                <w:sz w:val="20"/>
-                <w:szCs w:val="20"/>
-              </w:rPr>
-              <w:t>5</w:t>
-            </w:r>
-            <w:r>
-              <w:rPr>
-                <w:noProof/>
-                <w:webHidden/>
-                <w:sz w:val="20"/>
-                <w:szCs w:val="20"/>
-              </w:rPr>
-              <w:fldChar w:fldCharType="end"/>
-            </w:r>
-          </w:hyperlink>
-        </w:p>
-        <w:p>
-          <w:pPr>
-            <w:pStyle w:val="TOC1"/>
-            <w:tabs>
-              <w:tab w:val="right" w:leader="dot" w:pos="9350"/>
-            </w:tabs>
-            <w:rPr>
-              <w:rFonts w:eastAsiaTheme="minorEastAsia"/>
-              <w:noProof/>
-              <w:sz w:val="20"/>
-              <w:szCs w:val="20"/>
-            </w:rPr>
-          </w:pPr>
-          <w:hyperlink w:anchor="_Toc479163905" w:history="1">
-            <w:r>
-              <w:rPr>
-                <w:rStyle w:val="Hyperlink"/>
-                <w:noProof/>
-                <w:sz w:val="20"/>
-                <w:szCs w:val="20"/>
-              </w:rPr>
-              <w:t>Internationalization and localization requirements</w:t>
-            </w:r>
-            <w:r>
-              <w:rPr>
-                <w:noProof/>
-                <w:webHidden/>
-                <w:sz w:val="20"/>
-                <w:szCs w:val="20"/>
-              </w:rPr>
-              <w:tab/>
-            </w:r>
-            <w:r>
-              <w:rPr>
-                <w:noProof/>
-                <w:webHidden/>
-                <w:sz w:val="20"/>
-                <w:szCs w:val="20"/>
-              </w:rPr>
-              <w:fldChar w:fldCharType="begin"/>
-            </w:r>
-            <w:r>
-              <w:rPr>
-                <w:noProof/>
-                <w:webHidden/>
-                <w:sz w:val="20"/>
-                <w:szCs w:val="20"/>
-              </w:rPr>
-              <w:instrText xml:space="preserve"> PAGEREF _Toc479163905 \h </w:instrText>
-            </w:r>
-            <w:r>
-              <w:rPr>
-                <w:noProof/>
-                <w:webHidden/>
-                <w:sz w:val="20"/>
-                <w:szCs w:val="20"/>
-              </w:rPr>
-            </w:r>
-            <w:r>
-              <w:rPr>
-                <w:noProof/>
-                <w:webHidden/>
-                <w:sz w:val="20"/>
-                <w:szCs w:val="20"/>
-              </w:rPr>
-              <w:fldChar w:fldCharType="separate"/>
-            </w:r>
-            <w:r>
-              <w:rPr>
-                <w:noProof/>
-                <w:webHidden/>
-                <w:sz w:val="20"/>
-                <w:szCs w:val="20"/>
-              </w:rPr>
-              <w:t>5</w:t>
-            </w:r>
-            <w:r>
-              <w:rPr>
-                <w:noProof/>
-                <w:webHidden/>
-                <w:sz w:val="20"/>
-                <w:szCs w:val="20"/>
-              </w:rPr>
-              <w:fldChar w:fldCharType="end"/>
-            </w:r>
-          </w:hyperlink>
-        </w:p>
-        <w:p>
-          <w:pPr>
-            <w:pStyle w:val="TOC2"/>
-            <w:tabs>
-              <w:tab w:val="right" w:leader="dot" w:pos="9350"/>
-            </w:tabs>
-            <w:rPr>
-              <w:rFonts w:eastAsiaTheme="minorEastAsia"/>
-              <w:noProof/>
-              <w:sz w:val="20"/>
-              <w:szCs w:val="20"/>
-            </w:rPr>
-          </w:pPr>
-          <w:hyperlink w:anchor="_Toc479163906" w:history="1">
-            <w:r>
-              <w:rPr>
-                <w:rStyle w:val="Hyperlink"/>
-                <w:noProof/>
-                <w:sz w:val="20"/>
-                <w:szCs w:val="20"/>
-              </w:rPr>
-              <w:t>Other requirements</w:t>
-            </w:r>
-            <w:r>
-              <w:rPr>
-                <w:noProof/>
-                <w:webHidden/>
-                <w:sz w:val="20"/>
-                <w:szCs w:val="20"/>
-              </w:rPr>
-              <w:tab/>
-            </w:r>
-            <w:r>
-              <w:rPr>
-                <w:noProof/>
-                <w:webHidden/>
-                <w:sz w:val="20"/>
-                <w:szCs w:val="20"/>
-              </w:rPr>
-              <w:fldChar w:fldCharType="begin"/>
-            </w:r>
-            <w:r>
-              <w:rPr>
-                <w:noProof/>
-                <w:webHidden/>
-                <w:sz w:val="20"/>
-                <w:szCs w:val="20"/>
-              </w:rPr>
-              <w:instrText xml:space="preserve"> PAGEREF _Toc479163906 \h </w:instrText>
-            </w:r>
-            <w:r>
-              <w:rPr>
-                <w:noProof/>
-                <w:webHidden/>
-                <w:sz w:val="20"/>
-                <w:szCs w:val="20"/>
-              </w:rPr>
-            </w:r>
-            <w:r>
-              <w:rPr>
-                <w:noProof/>
-                <w:webHidden/>
-                <w:sz w:val="20"/>
-                <w:szCs w:val="20"/>
-              </w:rPr>
-              <w:fldChar w:fldCharType="separate"/>
-            </w:r>
-            <w:r>
-              <w:rPr>
-                <w:noProof/>
-                <w:webHidden/>
-                <w:sz w:val="20"/>
-                <w:szCs w:val="20"/>
-              </w:rPr>
-              <w:t>6</w:t>
-            </w:r>
-            <w:r>
-              <w:rPr>
-                <w:noProof/>
-                <w:webHidden/>
-                <w:sz w:val="20"/>
-                <w:szCs w:val="20"/>
-              </w:rPr>
-              <w:fldChar w:fldCharType="end"/>
-            </w:r>
-          </w:hyperlink>
-        </w:p>
-        <w:p>
-          <w:pPr>
-            <w:pStyle w:val="TOC1"/>
-            <w:tabs>
-              <w:tab w:val="right" w:leader="dot" w:pos="9350"/>
-            </w:tabs>
-            <w:rPr>
-              <w:rFonts w:eastAsiaTheme="minorEastAsia"/>
-              <w:noProof/>
-              <w:sz w:val="20"/>
-              <w:szCs w:val="20"/>
-            </w:rPr>
-          </w:pPr>
-          <w:hyperlink w:anchor="_Toc479163907" w:history="1">
-            <w:r>
-              <w:rPr>
-                <w:rStyle w:val="Hyperlink"/>
-                <w:noProof/>
-                <w:sz w:val="20"/>
-                <w:szCs w:val="20"/>
-              </w:rPr>
-              <w:t>Appendix A: Glossary</w:t>
-            </w:r>
-            <w:r>
-              <w:rPr>
-                <w:noProof/>
-                <w:webHidden/>
-                <w:sz w:val="20"/>
-                <w:szCs w:val="20"/>
-              </w:rPr>
-              <w:tab/>
-            </w:r>
-            <w:r>
-              <w:rPr>
-                <w:noProof/>
-                <w:webHidden/>
-                <w:sz w:val="20"/>
-                <w:szCs w:val="20"/>
-              </w:rPr>
-              <w:fldChar w:fldCharType="begin"/>
-            </w:r>
-            <w:r>
-              <w:rPr>
-                <w:noProof/>
-                <w:webHidden/>
-                <w:sz w:val="20"/>
-                <w:szCs w:val="20"/>
-              </w:rPr>
-              <w:instrText xml:space="preserve"> PAGEREF _Toc479163907 \h </w:instrText>
-            </w:r>
-            <w:r>
-              <w:rPr>
-                <w:noProof/>
-                <w:webHidden/>
-                <w:sz w:val="20"/>
-                <w:szCs w:val="20"/>
-              </w:rPr>
-            </w:r>
-            <w:r>
-              <w:rPr>
-                <w:noProof/>
-                <w:webHidden/>
-                <w:sz w:val="20"/>
-                <w:szCs w:val="20"/>
-              </w:rPr>
-              <w:fldChar w:fldCharType="separate"/>
-            </w:r>
-            <w:r>
-              <w:rPr>
-                <w:noProof/>
-                <w:webHidden/>
-                <w:sz w:val="20"/>
-                <w:szCs w:val="20"/>
-              </w:rPr>
-              <w:t>6</w:t>
-            </w:r>
-            <w:r>
-              <w:rPr>
-                <w:noProof/>
-                <w:webHidden/>
-                <w:sz w:val="20"/>
-                <w:szCs w:val="20"/>
-              </w:rPr>
-              <w:fldChar w:fldCharType="end"/>
-            </w:r>
-          </w:hyperlink>
-        </w:p>
-        <w:p>
-          <w:pPr>
-            <w:pStyle w:val="TOC1"/>
-            <w:tabs>
-              <w:tab w:val="right" w:leader="dot" w:pos="9350"/>
-            </w:tabs>
-            <w:rPr>
-              <w:rFonts w:eastAsiaTheme="minorEastAsia"/>
-              <w:noProof/>
-              <w:sz w:val="20"/>
-              <w:szCs w:val="20"/>
-            </w:rPr>
-          </w:pPr>
-          <w:hyperlink w:anchor="_Toc479163908" w:history="1">
-            <w:r>
-              <w:rPr>
-                <w:rStyle w:val="Hyperlink"/>
-                <w:noProof/>
-                <w:sz w:val="20"/>
-                <w:szCs w:val="20"/>
-              </w:rPr>
-              <w:t>Appendix B: analysis Models</w:t>
-            </w:r>
-            <w:r>
-              <w:rPr>
-                <w:noProof/>
-                <w:webHidden/>
-                <w:sz w:val="20"/>
-                <w:szCs w:val="20"/>
-              </w:rPr>
-              <w:tab/>
-            </w:r>
-            <w:r>
-              <w:rPr>
-                <w:noProof/>
-                <w:webHidden/>
-                <w:sz w:val="20"/>
-                <w:szCs w:val="20"/>
-              </w:rPr>
-              <w:fldChar w:fldCharType="begin"/>
-            </w:r>
-            <w:r>
-              <w:rPr>
-                <w:noProof/>
-                <w:webHidden/>
-                <w:sz w:val="20"/>
-                <w:szCs w:val="20"/>
-              </w:rPr>
-              <w:instrText xml:space="preserve"> PAGEREF _Toc479163908 \h </w:instrText>
-            </w:r>
-            <w:r>
-              <w:rPr>
-                <w:noProof/>
-                <w:webHidden/>
-                <w:sz w:val="20"/>
-                <w:szCs w:val="20"/>
-              </w:rPr>
-            </w:r>
-            <w:r>
-              <w:rPr>
-                <w:noProof/>
-                <w:webHidden/>
-                <w:sz w:val="20"/>
-                <w:szCs w:val="20"/>
-              </w:rPr>
-              <w:fldChar w:fldCharType="separate"/>
-            </w:r>
-            <w:r>
-              <w:rPr>
-                <w:noProof/>
-                <w:webHidden/>
-                <w:sz w:val="20"/>
-                <w:szCs w:val="20"/>
-              </w:rPr>
-              <w:t>6</w:t>
-            </w:r>
-            <w:r>
-              <w:rPr>
-                <w:noProof/>
-                <w:webHidden/>
-                <w:sz w:val="20"/>
-                <w:szCs w:val="20"/>
-              </w:rPr>
-              <w:fldChar w:fldCharType="end"/>
-            </w:r>
-          </w:hyperlink>
-        </w:p>
-        <w:p>
-          <w:r>
-            <w:rPr>
-              <w:b/>
-              <w:bCs/>
-              <w:noProof/>
-              <w:sz w:val="20"/>
-              <w:szCs w:val="20"/>
-            </w:rPr>
-            <w:fldChar w:fldCharType="end"/>
-          </w:r>
-        </w:p>
-        <w:bookmarkEnd w:id="1" w:displacedByCustomXml="next"/>
-      </w:sdtContent>
-    </w:sdt>
-    <w:p>
-      <w:pPr>
-        <w:rPr>
-          <w:lang w:eastAsia="ja-JP"/>
-        </w:rPr>
-      </w:pPr>
-    </w:p>
-    <w:p>
-      <w:pPr>
         <w:jc w:val="center"/>
       </w:pPr>
     </w:p>
@@ -3283,6 +269,7 @@
         <w:pStyle w:val="Title"/>
       </w:pPr>
       <w:r>
+        <w:lastRenderedPageBreak/>
         <w:t>Introduction</w:t>
       </w:r>
     </w:p>
@@ -3290,25 +277,21 @@
       <w:pPr>
         <w:pStyle w:val="Heading2"/>
       </w:pPr>
-      <w:bookmarkStart w:id="2" w:name="_Toc478991265"/>
-      <w:bookmarkStart w:id="3" w:name="_Toc479163875"/>
+      <w:bookmarkStart w:id="1" w:name="_Toc478991265"/>
       <w:r>
         <w:t>Purpose</w:t>
       </w:r>
+      <w:bookmarkEnd w:id="1"/>
+    </w:p>
+    <w:p>
+      <w:pPr>
+        <w:pStyle w:val="Heading2"/>
+      </w:pPr>
+      <w:bookmarkStart w:id="2" w:name="_Toc478991266"/>
+      <w:r>
+        <w:t>Document conventions</w:t>
+      </w:r>
       <w:bookmarkEnd w:id="2"/>
-      <w:bookmarkEnd w:id="3"/>
-    </w:p>
-    <w:p>
-      <w:pPr>
-        <w:pStyle w:val="Heading2"/>
-      </w:pPr>
-      <w:bookmarkStart w:id="4" w:name="_Toc478991266"/>
-      <w:bookmarkStart w:id="5" w:name="_Toc479163876"/>
-      <w:r>
-        <w:t>Document conventions</w:t>
-      </w:r>
-      <w:bookmarkEnd w:id="4"/>
-      <w:bookmarkEnd w:id="5"/>
     </w:p>
     <w:p>
       <w:pPr>
@@ -3931,6 +914,7 @@
             <w:r>
               <w:t xml:space="preserve">                  </w:t>
             </w:r>
+            <w:proofErr w:type="spellStart"/>
             <w:r>
               <w:rPr>
                 <w:b/>
@@ -3948,6 +932,7 @@
               </w:rPr>
               <w:t>Time</w:t>
             </w:r>
+            <w:proofErr w:type="spellEnd"/>
             <w:r>
               <w:t xml:space="preserve">                   </w:t>
             </w:r>
@@ -4725,6 +1710,7 @@
         <w:rPr>
           <w:b/>
         </w:rPr>
+        <w:lastRenderedPageBreak/>
         <w:t>User GUI view</w:t>
       </w:r>
       <w:r>
@@ -5414,13 +2400,11 @@
       <w:pPr>
         <w:pStyle w:val="Heading2"/>
       </w:pPr>
-      <w:bookmarkStart w:id="6" w:name="_Toc478991267"/>
-      <w:bookmarkStart w:id="7" w:name="_Toc479163877"/>
+      <w:bookmarkStart w:id="3" w:name="_Toc478991267"/>
       <w:r>
         <w:t>Project scope</w:t>
       </w:r>
-      <w:bookmarkEnd w:id="6"/>
-      <w:bookmarkEnd w:id="7"/>
+      <w:bookmarkEnd w:id="3"/>
     </w:p>
     <w:p>
       <w:pPr>
@@ -5576,61 +2560,51 @@
       <w:pPr>
         <w:pStyle w:val="Heading2"/>
       </w:pPr>
-      <w:bookmarkStart w:id="8" w:name="_Toc478991268"/>
-      <w:bookmarkStart w:id="9" w:name="_Toc479163878"/>
+      <w:bookmarkStart w:id="4" w:name="_Toc478991268"/>
       <w:r>
         <w:t>References</w:t>
       </w:r>
+      <w:bookmarkEnd w:id="4"/>
+    </w:p>
+    <w:p>
+      <w:pPr>
+        <w:pStyle w:val="Heading1"/>
+      </w:pPr>
+      <w:bookmarkStart w:id="5" w:name="_Toc478991269"/>
+      <w:r>
+        <w:t>Overall description</w:t>
+      </w:r>
+      <w:bookmarkEnd w:id="5"/>
+    </w:p>
+    <w:p>
+      <w:pPr>
+        <w:pStyle w:val="Heading2"/>
+      </w:pPr>
+      <w:bookmarkStart w:id="6" w:name="_Toc478991270"/>
+      <w:r>
+        <w:t>Product perspective</w:t>
+      </w:r>
+      <w:bookmarkEnd w:id="6"/>
+    </w:p>
+    <w:p>
+      <w:pPr>
+        <w:pStyle w:val="Heading2"/>
+      </w:pPr>
+      <w:bookmarkStart w:id="7" w:name="_Toc478991271"/>
+      <w:r>
+        <w:t>User classes and characteristics</w:t>
+      </w:r>
+      <w:bookmarkEnd w:id="7"/>
+    </w:p>
+    <w:p>
+      <w:pPr>
+        <w:pStyle w:val="Heading2"/>
+      </w:pPr>
+      <w:bookmarkStart w:id="8" w:name="_Toc478991272"/>
+      <w:r>
+        <w:t>Operating environment</w:t>
+      </w:r>
       <w:bookmarkEnd w:id="8"/>
-      <w:bookmarkEnd w:id="9"/>
-    </w:p>
-    <w:p>
-      <w:pPr>
-        <w:pStyle w:val="Heading1"/>
-      </w:pPr>
-      <w:bookmarkStart w:id="10" w:name="_Toc478991269"/>
-      <w:bookmarkStart w:id="11" w:name="_Toc479163879"/>
-      <w:r>
-        <w:t>Overall description</w:t>
-      </w:r>
-      <w:bookmarkEnd w:id="10"/>
-      <w:bookmarkEnd w:id="11"/>
-    </w:p>
-    <w:p>
-      <w:pPr>
-        <w:pStyle w:val="Heading2"/>
-      </w:pPr>
-      <w:bookmarkStart w:id="12" w:name="_Toc478991270"/>
-      <w:bookmarkStart w:id="13" w:name="_Toc479163880"/>
-      <w:r>
-        <w:t>Product perspective</w:t>
-      </w:r>
-      <w:bookmarkEnd w:id="12"/>
-      <w:bookmarkEnd w:id="13"/>
-    </w:p>
-    <w:p>
-      <w:pPr>
-        <w:pStyle w:val="Heading2"/>
-      </w:pPr>
-      <w:bookmarkStart w:id="14" w:name="_Toc478991271"/>
-      <w:bookmarkStart w:id="15" w:name="_Toc479163881"/>
-      <w:r>
-        <w:t>User classes and characteristics</w:t>
-      </w:r>
-      <w:bookmarkEnd w:id="14"/>
-      <w:bookmarkEnd w:id="15"/>
-    </w:p>
-    <w:p>
-      <w:pPr>
-        <w:pStyle w:val="Heading2"/>
-      </w:pPr>
-      <w:bookmarkStart w:id="16" w:name="_Toc478991272"/>
-      <w:bookmarkStart w:id="17" w:name="_Toc479163882"/>
-      <w:r>
-        <w:t>Operating environment</w:t>
-      </w:r>
-      <w:bookmarkEnd w:id="16"/>
-      <w:bookmarkEnd w:id="17"/>
     </w:p>
     <w:p>
       <w:pPr>
@@ -5666,7 +2640,6 @@
         </w:numPr>
       </w:pPr>
       <w:r>
-        <w:lastRenderedPageBreak/>
         <w:t>Windows</w:t>
       </w:r>
     </w:p>
@@ -5694,6 +2667,7 @@
         </w:numPr>
       </w:pPr>
       <w:r>
+        <w:lastRenderedPageBreak/>
         <w:t>Android</w:t>
       </w:r>
     </w:p>
@@ -5741,8 +2715,13 @@
           <w:numId w:val="4"/>
         </w:numPr>
       </w:pPr>
-      <w:r>
-        <w:t>Iphone/IOS application for managing database directly (manager option)</w:t>
+      <w:proofErr w:type="spellStart"/>
+      <w:r>
+        <w:t>Iphone</w:t>
+      </w:r>
+      <w:proofErr w:type="spellEnd"/>
+      <w:r>
+        <w:t>/IOS application for managing database directly (manager option)</w:t>
       </w:r>
     </w:p>
     <w:p>
@@ -5802,7 +2781,15 @@
         </w:numPr>
       </w:pPr>
       <w:r>
-        <w:t>Used for hosting webapp for PC</w:t>
+        <w:t xml:space="preserve">Used for hosting </w:t>
+      </w:r>
+      <w:proofErr w:type="spellStart"/>
+      <w:r>
+        <w:t>webapp</w:t>
+      </w:r>
+      <w:proofErr w:type="spellEnd"/>
+      <w:r>
+        <w:t xml:space="preserve"> for PC</w:t>
       </w:r>
     </w:p>
     <w:p>
@@ -5997,10 +2984,23 @@
                               <w:jc w:val="center"/>
                             </w:pPr>
                             <w:r>
-                              <w:t>SQL DATABASE</w:t>
+                              <w:t xml:space="preserve">SQL </w:t>
+                            </w:r>
+                            <w:proofErr w:type="gramStart"/>
+                            <w:r>
+                              <w:t>DATABASE</w:t>
                             </w:r>
                             <w:r>
-                              <w:t>(API)</w:t>
+                              <w:t>(</w:t>
+                            </w:r>
+                            <w:proofErr w:type="gramEnd"/>
+                            <w:r>
+                              <w:t>API</w:t>
+                            </w:r>
+                            <w:bookmarkStart w:id="9" w:name="_GoBack"/>
+                            <w:bookmarkEnd w:id="9"/>
+                            <w:r>
+                              <w:t>)</w:t>
                             </w:r>
                           </w:p>
                         </w:txbxContent>
@@ -6559,8 +3559,13 @@
                             <w:pPr>
                               <w:jc w:val="center"/>
                             </w:pPr>
+                            <w:proofErr w:type="spellStart"/>
                             <w:r>
-                              <w:t>Restfull interface/API</w:t>
+                              <w:t>Restfull</w:t>
+                            </w:r>
+                            <w:proofErr w:type="spellEnd"/>
+                            <w:r>
+                              <w:t xml:space="preserve"> interface/API</w:t>
                             </w:r>
                           </w:p>
                           <w:p>
@@ -6770,11 +3775,16 @@
                             <w:pPr>
                               <w:jc w:val="center"/>
                             </w:pPr>
+                            <w:proofErr w:type="gramStart"/>
                             <w:r>
                               <w:t>Android</w:t>
                             </w:r>
                             <w:r>
-                              <w:t>(RI)</w:t>
+                              <w:t>(</w:t>
+                            </w:r>
+                            <w:proofErr w:type="gramEnd"/>
+                            <w:r>
+                              <w:t>RI)</w:t>
                             </w:r>
                           </w:p>
                         </w:txbxContent>
@@ -6876,11 +3886,18 @@
                             <w:pPr>
                               <w:jc w:val="center"/>
                             </w:pPr>
+                            <w:proofErr w:type="spellStart"/>
+                            <w:proofErr w:type="gramStart"/>
                             <w:r>
                               <w:t>Iphone</w:t>
                             </w:r>
+                            <w:proofErr w:type="spellEnd"/>
                             <w:r>
-                              <w:t>(RI)</w:t>
+                              <w:t>(</w:t>
+                            </w:r>
+                            <w:proofErr w:type="gramEnd"/>
+                            <w:r>
+                              <w:t>RI)</w:t>
                             </w:r>
                           </w:p>
                         </w:txbxContent>
@@ -7036,315 +4053,279 @@
       <w:pPr>
         <w:pStyle w:val="Heading2"/>
       </w:pPr>
-      <w:bookmarkStart w:id="18" w:name="_Toc478991273"/>
-      <w:bookmarkStart w:id="19" w:name="_Toc479163883"/>
+      <w:bookmarkStart w:id="11" w:name="_Toc478991273"/>
       <w:r>
         <w:lastRenderedPageBreak/>
         <w:t>Design and implementation constraints</w:t>
       </w:r>
+      <w:bookmarkEnd w:id="11"/>
+    </w:p>
+    <w:p>
+      <w:pPr>
+        <w:pStyle w:val="Heading2"/>
+      </w:pPr>
+      <w:bookmarkStart w:id="12" w:name="_Toc478991274"/>
+      <w:r>
+        <w:t>Assumptions and dependencies</w:t>
+      </w:r>
+      <w:bookmarkEnd w:id="12"/>
+    </w:p>
+    <w:p>
+      <w:pPr>
+        <w:pStyle w:val="Heading1"/>
+      </w:pPr>
+      <w:bookmarkStart w:id="13" w:name="_Toc478991275"/>
+      <w:r>
+        <w:t>System features</w:t>
+      </w:r>
+      <w:bookmarkEnd w:id="13"/>
+    </w:p>
+    <w:p>
+      <w:pPr>
+        <w:pStyle w:val="Heading2"/>
+      </w:pPr>
+      <w:bookmarkStart w:id="14" w:name="_Toc478991276"/>
+      <w:r>
+        <w:t>System feature x</w:t>
+      </w:r>
+      <w:bookmarkEnd w:id="14"/>
+    </w:p>
+    <w:p>
+      <w:pPr>
+        <w:pStyle w:val="Heading2"/>
+      </w:pPr>
+      <w:bookmarkStart w:id="15" w:name="_Toc478991277"/>
+      <w:r>
+        <w:t>Description</w:t>
+      </w:r>
+      <w:bookmarkEnd w:id="15"/>
+    </w:p>
+    <w:p>
+      <w:pPr>
+        <w:pStyle w:val="Heading2"/>
+      </w:pPr>
+      <w:bookmarkStart w:id="16" w:name="_Toc478991278"/>
+      <w:r>
+        <w:t>Functional requirements</w:t>
+      </w:r>
+      <w:bookmarkEnd w:id="16"/>
+    </w:p>
+    <w:p>
+      <w:pPr>
+        <w:pStyle w:val="Heading1"/>
+      </w:pPr>
+      <w:bookmarkStart w:id="17" w:name="_Toc478991279"/>
+      <w:r>
+        <w:t>Data Requirements</w:t>
+      </w:r>
+      <w:bookmarkEnd w:id="17"/>
+    </w:p>
+    <w:p>
+      <w:pPr>
+        <w:pStyle w:val="Heading2"/>
+      </w:pPr>
+      <w:bookmarkStart w:id="18" w:name="_Toc478991280"/>
+      <w:r>
+        <w:t>Logical data model</w:t>
+      </w:r>
       <w:bookmarkEnd w:id="18"/>
+    </w:p>
+    <w:p>
+      <w:pPr>
+        <w:pStyle w:val="Heading2"/>
+      </w:pPr>
+      <w:bookmarkStart w:id="19" w:name="_Toc478991281"/>
+      <w:r>
+        <w:t>Data dictionary</w:t>
+      </w:r>
       <w:bookmarkEnd w:id="19"/>
     </w:p>
     <w:p>
       <w:pPr>
         <w:pStyle w:val="Heading2"/>
       </w:pPr>
-      <w:bookmarkStart w:id="20" w:name="_Toc478991274"/>
-      <w:bookmarkStart w:id="21" w:name="_Toc479163884"/>
-      <w:r>
-        <w:t>Assumptions and dependencies</w:t>
+      <w:bookmarkStart w:id="20" w:name="_Toc478991282"/>
+      <w:r>
+        <w:t>Reports</w:t>
       </w:r>
       <w:bookmarkEnd w:id="20"/>
+    </w:p>
+    <w:p>
+      <w:pPr>
+        <w:pStyle w:val="Heading2"/>
+      </w:pPr>
+      <w:bookmarkStart w:id="21" w:name="_Toc478991283"/>
+      <w:r>
+        <w:t xml:space="preserve">Data acquisition, </w:t>
+      </w:r>
+      <w:proofErr w:type="gramStart"/>
+      <w:r>
+        <w:t>integrity ,</w:t>
+      </w:r>
+      <w:proofErr w:type="gramEnd"/>
+      <w:r>
+        <w:t xml:space="preserve"> retention, and disposal</w:t>
+      </w:r>
       <w:bookmarkEnd w:id="21"/>
     </w:p>
     <w:p>
       <w:pPr>
         <w:pStyle w:val="Heading1"/>
       </w:pPr>
-      <w:bookmarkStart w:id="22" w:name="_Toc478991275"/>
-      <w:bookmarkStart w:id="23" w:name="_Toc479163885"/>
-      <w:r>
-        <w:t>System features</w:t>
+      <w:bookmarkStart w:id="22" w:name="_Toc478991284"/>
+      <w:r>
+        <w:t>External interface requirements</w:t>
       </w:r>
       <w:bookmarkEnd w:id="22"/>
+    </w:p>
+    <w:p>
+      <w:pPr>
+        <w:pStyle w:val="Heading2"/>
+      </w:pPr>
+      <w:bookmarkStart w:id="23" w:name="_Toc478991285"/>
+      <w:r>
+        <w:t>User interfaces</w:t>
+      </w:r>
       <w:bookmarkEnd w:id="23"/>
     </w:p>
     <w:p>
       <w:pPr>
         <w:pStyle w:val="Heading2"/>
       </w:pPr>
-      <w:bookmarkStart w:id="24" w:name="_Toc478991276"/>
-      <w:bookmarkStart w:id="25" w:name="_Toc479163886"/>
-      <w:r>
-        <w:t>System feature x</w:t>
+      <w:bookmarkStart w:id="24" w:name="_Toc478991286"/>
+      <w:r>
+        <w:t>Software interfaces</w:t>
       </w:r>
       <w:bookmarkEnd w:id="24"/>
+    </w:p>
+    <w:p>
+      <w:pPr>
+        <w:pStyle w:val="Heading2"/>
+      </w:pPr>
+      <w:bookmarkStart w:id="25" w:name="_Toc478991287"/>
+      <w:r>
+        <w:t>Hardware interfaces</w:t>
+      </w:r>
       <w:bookmarkEnd w:id="25"/>
     </w:p>
     <w:p>
       <w:pPr>
         <w:pStyle w:val="Heading2"/>
       </w:pPr>
-      <w:bookmarkStart w:id="26" w:name="_Toc478991277"/>
-      <w:bookmarkStart w:id="27" w:name="_Toc479163887"/>
-      <w:r>
-        <w:t>Description</w:t>
+      <w:bookmarkStart w:id="26" w:name="_Toc478991288"/>
+      <w:r>
+        <w:t>Communications interfaces</w:t>
       </w:r>
       <w:bookmarkEnd w:id="26"/>
+    </w:p>
+    <w:p>
+      <w:pPr>
+        <w:pStyle w:val="Heading1"/>
+      </w:pPr>
+      <w:bookmarkStart w:id="27" w:name="_Toc478991289"/>
+      <w:r>
+        <w:t>Quality attributes</w:t>
+      </w:r>
       <w:bookmarkEnd w:id="27"/>
     </w:p>
     <w:p>
       <w:pPr>
         <w:pStyle w:val="Heading2"/>
       </w:pPr>
-      <w:bookmarkStart w:id="28" w:name="_Toc478991278"/>
-      <w:bookmarkStart w:id="29" w:name="_Toc479163888"/>
-      <w:r>
-        <w:t>Functional requirements</w:t>
+      <w:bookmarkStart w:id="28" w:name="_Toc478991290"/>
+      <w:r>
+        <w:t>Usability</w:t>
       </w:r>
       <w:bookmarkEnd w:id="28"/>
+    </w:p>
+    <w:p>
+      <w:pPr>
+        <w:pStyle w:val="Heading2"/>
+      </w:pPr>
+      <w:bookmarkStart w:id="29" w:name="_Toc478991291"/>
+      <w:r>
+        <w:t>Performance</w:t>
+      </w:r>
       <w:bookmarkEnd w:id="29"/>
     </w:p>
     <w:p>
       <w:pPr>
+        <w:pStyle w:val="Heading2"/>
+      </w:pPr>
+      <w:bookmarkStart w:id="30" w:name="_Toc478991292"/>
+      <w:r>
+        <w:t>Security</w:t>
+      </w:r>
+      <w:bookmarkEnd w:id="30"/>
+    </w:p>
+    <w:p>
+      <w:pPr>
+        <w:pStyle w:val="Heading2"/>
+      </w:pPr>
+      <w:bookmarkStart w:id="31" w:name="_Toc478991293"/>
+      <w:r>
+        <w:t>Safety</w:t>
+      </w:r>
+      <w:bookmarkEnd w:id="31"/>
+    </w:p>
+    <w:p>
+      <w:pPr>
+        <w:pStyle w:val="Heading2"/>
+      </w:pPr>
+      <w:bookmarkStart w:id="32" w:name="_Toc478991294"/>
+      <w:r>
+        <w:t>[</w:t>
+      </w:r>
+      <w:proofErr w:type="gramStart"/>
+      <w:r>
+        <w:t>others</w:t>
+      </w:r>
+      <w:proofErr w:type="gramEnd"/>
+      <w:r>
+        <w:t>]</w:t>
+      </w:r>
+      <w:bookmarkEnd w:id="32"/>
+    </w:p>
+    <w:p>
+      <w:pPr>
         <w:pStyle w:val="Heading1"/>
       </w:pPr>
-      <w:bookmarkStart w:id="30" w:name="_Toc478991279"/>
-      <w:bookmarkStart w:id="31" w:name="_Toc479163889"/>
-      <w:r>
-        <w:t>Data Requirements</w:t>
-      </w:r>
-      <w:bookmarkEnd w:id="30"/>
-      <w:bookmarkEnd w:id="31"/>
+      <w:bookmarkStart w:id="33" w:name="_Toc478991295"/>
+      <w:r>
+        <w:t>Internationalization and localization requirements</w:t>
+      </w:r>
+      <w:bookmarkEnd w:id="33"/>
     </w:p>
     <w:p>
       <w:pPr>
         <w:pStyle w:val="Heading2"/>
       </w:pPr>
-      <w:bookmarkStart w:id="32" w:name="_Toc478991280"/>
-      <w:bookmarkStart w:id="33" w:name="_Toc479163890"/>
-      <w:r>
-        <w:t>Logical data model</w:t>
-      </w:r>
-      <w:bookmarkEnd w:id="32"/>
-      <w:bookmarkEnd w:id="33"/>
-    </w:p>
-    <w:p>
-      <w:pPr>
-        <w:pStyle w:val="Heading2"/>
-      </w:pPr>
-      <w:bookmarkStart w:id="34" w:name="_Toc478991281"/>
-      <w:bookmarkStart w:id="35" w:name="_Toc479163891"/>
-      <w:r>
-        <w:t>Data dictionary</w:t>
-      </w:r>
-      <w:bookmarkEnd w:id="34"/>
-      <w:bookmarkEnd w:id="35"/>
-    </w:p>
-    <w:p>
-      <w:pPr>
-        <w:pStyle w:val="Heading2"/>
-      </w:pPr>
-      <w:bookmarkStart w:id="36" w:name="_Toc478991282"/>
-      <w:bookmarkStart w:id="37" w:name="_Toc479163892"/>
-      <w:r>
-        <w:t>Reports</w:t>
-      </w:r>
-      <w:bookmarkEnd w:id="36"/>
-      <w:bookmarkEnd w:id="37"/>
-    </w:p>
-    <w:p>
-      <w:pPr>
-        <w:pStyle w:val="Heading2"/>
-      </w:pPr>
-      <w:bookmarkStart w:id="38" w:name="_Toc478991283"/>
-      <w:bookmarkStart w:id="39" w:name="_Toc479163893"/>
-      <w:r>
-        <w:t>Data acquisition, integrity , retention, and disposal</w:t>
-      </w:r>
-      <w:bookmarkEnd w:id="38"/>
-      <w:bookmarkEnd w:id="39"/>
-    </w:p>
-    <w:p>
-      <w:pPr>
-        <w:pStyle w:val="Heading1"/>
-      </w:pPr>
-      <w:bookmarkStart w:id="40" w:name="_Toc478991284"/>
-      <w:bookmarkStart w:id="41" w:name="_Toc479163894"/>
-      <w:r>
-        <w:t>External interface requirements</w:t>
-      </w:r>
-      <w:bookmarkEnd w:id="40"/>
-      <w:bookmarkEnd w:id="41"/>
-    </w:p>
-    <w:p>
-      <w:pPr>
-        <w:pStyle w:val="Heading2"/>
-      </w:pPr>
-      <w:bookmarkStart w:id="42" w:name="_Toc478991285"/>
-      <w:bookmarkStart w:id="43" w:name="_Toc479163895"/>
-      <w:r>
-        <w:t>User interfaces</w:t>
-      </w:r>
-      <w:bookmarkEnd w:id="42"/>
-      <w:bookmarkEnd w:id="43"/>
-    </w:p>
-    <w:p>
-      <w:pPr>
-        <w:pStyle w:val="Heading2"/>
-      </w:pPr>
-      <w:bookmarkStart w:id="44" w:name="_Toc478991286"/>
-      <w:bookmarkStart w:id="45" w:name="_Toc479163896"/>
-      <w:r>
-        <w:t>Software interfaces</w:t>
-      </w:r>
-      <w:bookmarkEnd w:id="44"/>
-      <w:bookmarkEnd w:id="45"/>
-    </w:p>
-    <w:p>
-      <w:pPr>
-        <w:pStyle w:val="Heading2"/>
-      </w:pPr>
-      <w:bookmarkStart w:id="46" w:name="_Toc478991287"/>
-      <w:bookmarkStart w:id="47" w:name="_Toc479163897"/>
-      <w:r>
-        <w:t>Hardware interfaces</w:t>
-      </w:r>
-      <w:bookmarkEnd w:id="46"/>
-      <w:bookmarkEnd w:id="47"/>
-    </w:p>
-    <w:p>
-      <w:pPr>
-        <w:pStyle w:val="Heading2"/>
-      </w:pPr>
-      <w:bookmarkStart w:id="48" w:name="_Toc478991288"/>
-      <w:bookmarkStart w:id="49" w:name="_Toc479163898"/>
-      <w:r>
-        <w:t>Communications interfaces</w:t>
-      </w:r>
-      <w:bookmarkEnd w:id="48"/>
-      <w:bookmarkEnd w:id="49"/>
-    </w:p>
-    <w:p>
-      <w:pPr>
-        <w:pStyle w:val="Heading1"/>
-      </w:pPr>
-      <w:bookmarkStart w:id="50" w:name="_Toc478991289"/>
-      <w:bookmarkStart w:id="51" w:name="_Toc479163899"/>
-      <w:r>
-        <w:t>Quality attributes</w:t>
-      </w:r>
-      <w:bookmarkEnd w:id="50"/>
-      <w:bookmarkEnd w:id="51"/>
-    </w:p>
-    <w:p>
-      <w:pPr>
-        <w:pStyle w:val="Heading2"/>
-      </w:pPr>
-      <w:bookmarkStart w:id="52" w:name="_Toc478991290"/>
-      <w:bookmarkStart w:id="53" w:name="_Toc479163900"/>
-      <w:r>
-        <w:t>Usability</w:t>
-      </w:r>
-      <w:bookmarkEnd w:id="52"/>
-      <w:bookmarkEnd w:id="53"/>
-    </w:p>
-    <w:p>
-      <w:pPr>
-        <w:pStyle w:val="Heading2"/>
-      </w:pPr>
-      <w:bookmarkStart w:id="54" w:name="_Toc478991291"/>
-      <w:bookmarkStart w:id="55" w:name="_Toc479163901"/>
-      <w:r>
-        <w:t>Performance</w:t>
-      </w:r>
-      <w:bookmarkEnd w:id="54"/>
-      <w:bookmarkEnd w:id="55"/>
-    </w:p>
-    <w:p>
-      <w:pPr>
-        <w:pStyle w:val="Heading2"/>
-      </w:pPr>
-      <w:bookmarkStart w:id="56" w:name="_Toc478991292"/>
-      <w:bookmarkStart w:id="57" w:name="_Toc479163902"/>
-      <w:r>
-        <w:t>Security</w:t>
-      </w:r>
-      <w:bookmarkEnd w:id="56"/>
-      <w:bookmarkEnd w:id="57"/>
-    </w:p>
-    <w:p>
-      <w:pPr>
-        <w:pStyle w:val="Heading2"/>
-      </w:pPr>
-      <w:bookmarkStart w:id="58" w:name="_Toc478991293"/>
-      <w:bookmarkStart w:id="59" w:name="_Toc479163903"/>
-      <w:r>
-        <w:t>Safety</w:t>
-      </w:r>
-      <w:bookmarkEnd w:id="58"/>
-      <w:bookmarkEnd w:id="59"/>
-    </w:p>
-    <w:p>
-      <w:pPr>
-        <w:pStyle w:val="Heading2"/>
-      </w:pPr>
-      <w:bookmarkStart w:id="60" w:name="_Toc478991294"/>
-      <w:bookmarkStart w:id="61" w:name="_Toc479163904"/>
-      <w:r>
-        <w:t>[others]</w:t>
-      </w:r>
-      <w:bookmarkEnd w:id="60"/>
-      <w:bookmarkEnd w:id="61"/>
-    </w:p>
-    <w:p>
-      <w:pPr>
-        <w:pStyle w:val="Heading1"/>
-      </w:pPr>
-      <w:bookmarkStart w:id="62" w:name="_Toc478991295"/>
-      <w:bookmarkStart w:id="63" w:name="_Toc479163905"/>
-      <w:r>
-        <w:t>Internationalization and localization requirements</w:t>
-      </w:r>
-      <w:bookmarkEnd w:id="62"/>
-      <w:bookmarkEnd w:id="63"/>
-    </w:p>
-    <w:p>
-      <w:pPr>
-        <w:pStyle w:val="Heading2"/>
-      </w:pPr>
-      <w:bookmarkStart w:id="64" w:name="_Toc478991296"/>
-      <w:bookmarkStart w:id="65" w:name="_Toc479163906"/>
+      <w:bookmarkStart w:id="34" w:name="_Toc478991296"/>
       <w:r>
         <w:lastRenderedPageBreak/>
         <w:t>Other requirements</w:t>
       </w:r>
-      <w:bookmarkEnd w:id="64"/>
-      <w:bookmarkEnd w:id="65"/>
+      <w:bookmarkEnd w:id="34"/>
     </w:p>
     <w:p>
       <w:pPr>
         <w:pStyle w:val="Heading1"/>
       </w:pPr>
-      <w:bookmarkStart w:id="66" w:name="_Toc478991297"/>
-      <w:bookmarkStart w:id="67" w:name="_Toc479163907"/>
+      <w:bookmarkStart w:id="35" w:name="_Toc478991297"/>
       <w:r>
         <w:t>Appendix A: Glossary</w:t>
       </w:r>
-      <w:bookmarkEnd w:id="66"/>
-      <w:bookmarkEnd w:id="67"/>
+      <w:bookmarkEnd w:id="35"/>
     </w:p>
     <w:p>
       <w:pPr>
         <w:pStyle w:val="Heading1"/>
       </w:pPr>
-      <w:bookmarkStart w:id="68" w:name="_Toc478991298"/>
-      <w:bookmarkStart w:id="69" w:name="_Toc479163908"/>
+      <w:bookmarkStart w:id="36" w:name="_Toc478991298"/>
       <w:r>
         <w:t>Appendix B: analysis Models</w:t>
       </w:r>
-      <w:bookmarkEnd w:id="68"/>
-      <w:bookmarkEnd w:id="69"/>
+      <w:bookmarkEnd w:id="36"/>
     </w:p>
     <w:sectPr>
       <w:headerReference w:type="default" r:id="rId9"/>
@@ -7441,7 +4422,7 @@
           <w:rPr>
             <w:noProof/>
           </w:rPr>
-          <w:t>2</w:t>
+          <w:t>4</w:t>
         </w:r>
         <w:r>
           <w:rPr>
@@ -9112,7 +6093,7 @@
 </file>
 
 <file path=customXml/itemProps1.xml><?xml version="1.0" encoding="utf-8"?>
-<ds:datastoreItem xmlns:ds="http://schemas.openxmlformats.org/officeDocument/2006/customXml" ds:itemID="{EFD152CC-4F6F-44B9-AD74-4CC13F2D8B10}">
+<ds:datastoreItem xmlns:ds="http://schemas.openxmlformats.org/officeDocument/2006/customXml" ds:itemID="{974A7E51-CBAB-45A3-B101-7FD2207CB4C3}">
   <ds:schemaRefs>
     <ds:schemaRef ds:uri="http://schemas.openxmlformats.org/officeDocument/2006/bibliography"/>
   </ds:schemaRefs>

</xml_diff>